<commit_message>
Update SIOP 2021 R Master Tutorial Proposal - Text Analytics_Final.docx
</commit_message>
<xml_diff>
--- a/proposal/SIOP 2021 R Master Tutorial Proposal - Text Analytics_Final.docx
+++ b/proposal/SIOP 2021 R Master Tutorial Proposal - Text Analytics_Final.docx
@@ -1,6 +1,6 @@
 
 <file path=word/document.xml><?xml version="1.0" encoding="utf-8"?>
-<w:document xmlns:wpc="http://schemas.microsoft.com/office/word/2010/wordprocessingCanvas" xmlns:cx="http://schemas.microsoft.com/office/drawing/2014/chartex" xmlns:cx1="http://schemas.microsoft.com/office/drawing/2015/9/8/chartex" xmlns:cx2="http://schemas.microsoft.com/office/drawing/2015/10/21/chartex" xmlns:cx3="http://schemas.microsoft.com/office/drawing/2016/5/9/chartex" xmlns:cx4="http://schemas.microsoft.com/office/drawing/2016/5/10/chartex" xmlns:cx5="http://schemas.microsoft.com/office/drawing/2016/5/11/chartex" xmlns:cx6="http://schemas.microsoft.com/office/drawing/2016/5/12/chartex" xmlns:cx7="http://schemas.microsoft.com/office/drawing/2016/5/13/chartex" xmlns:cx8="http://schemas.microsoft.com/office/drawing/2016/5/14/chartex" xmlns:mc="http://schemas.openxmlformats.org/markup-compatibility/2006" xmlns:aink="http://schemas.microsoft.com/office/drawing/2016/ink" xmlns:am3d="http://schemas.microsoft.com/office/drawing/2017/model3d" xmlns:o="urn:schemas-microsoft-com:office:office" xmlns:r="http://schemas.openxmlformats.org/officeDocument/2006/relationships" xmlns:m="http://schemas.openxmlformats.org/officeDocument/2006/math" xmlns:v="urn:schemas-microsoft-com:vml" xmlns:wp14="http://schemas.microsoft.com/office/word/2010/wordprocessingDrawing" xmlns:wp="http://schemas.openxmlformats.org/drawingml/2006/wordprocessingDrawing" xmlns:w10="urn:schemas-microsoft-com:office:word" xmlns:w="http://schemas.openxmlformats.org/wordprocessingml/2006/main" xmlns:w14="http://schemas.microsoft.com/office/word/2010/wordml" xmlns:w15="http://schemas.microsoft.com/office/word/2012/wordml" xmlns:w16cex="http://schemas.microsoft.com/office/word/2018/wordml/cex" xmlns:w16cid="http://schemas.microsoft.com/office/word/2016/wordml/cid" xmlns:w16="http://schemas.microsoft.com/office/word/2018/wordml" xmlns:w16se="http://schemas.microsoft.com/office/word/2015/wordml/symex" xmlns:wpg="http://schemas.microsoft.com/office/word/2010/wordprocessingGroup" xmlns:wpi="http://schemas.microsoft.com/office/word/2010/wordprocessingInk" xmlns:wne="http://schemas.microsoft.com/office/word/2006/wordml" xmlns:wps="http://schemas.microsoft.com/office/word/2010/wordprocessingShape" mc:Ignorable="w14 w15 w16se w16cid w16 w16cex wp14">
+<w:document xmlns:wpc="http://schemas.microsoft.com/office/word/2010/wordprocessingCanvas" xmlns:cx="http://schemas.microsoft.com/office/drawing/2014/chartex" xmlns:cx1="http://schemas.microsoft.com/office/drawing/2015/9/8/chartex" xmlns:cx2="http://schemas.microsoft.com/office/drawing/2015/10/21/chartex" xmlns:cx3="http://schemas.microsoft.com/office/drawing/2016/5/9/chartex" xmlns:cx4="http://schemas.microsoft.com/office/drawing/2016/5/10/chartex" xmlns:cx5="http://schemas.microsoft.com/office/drawing/2016/5/11/chartex" xmlns:cx6="http://schemas.microsoft.com/office/drawing/2016/5/12/chartex" xmlns:cx7="http://schemas.microsoft.com/office/drawing/2016/5/13/chartex" xmlns:cx8="http://schemas.microsoft.com/office/drawing/2016/5/14/chartex" xmlns:mc="http://schemas.openxmlformats.org/markup-compatibility/2006" xmlns:aink="http://schemas.microsoft.com/office/drawing/2016/ink" xmlns:am3d="http://schemas.microsoft.com/office/drawing/2017/model3d" xmlns:o="urn:schemas-microsoft-com:office:office" xmlns:r="http://schemas.openxmlformats.org/officeDocument/2006/relationships" xmlns:m="http://schemas.openxmlformats.org/officeDocument/2006/math" xmlns:v="urn:schemas-microsoft-com:vml" xmlns:wp14="http://schemas.microsoft.com/office/word/2010/wordprocessingDrawing" xmlns:wp="http://schemas.openxmlformats.org/drawingml/2006/wordprocessingDrawing" xmlns:w10="urn:schemas-microsoft-com:office:word" xmlns:w="http://schemas.openxmlformats.org/wordprocessingml/2006/main" xmlns:w14="http://schemas.microsoft.com/office/word/2010/wordml" xmlns:w15="http://schemas.microsoft.com/office/word/2012/wordml" xmlns:w16cex="http://schemas.microsoft.com/office/word/2018/wordml/cex" xmlns:w16cid="http://schemas.microsoft.com/office/word/2016/wordml/cid" xmlns:w16="http://schemas.microsoft.com/office/word/2018/wordml" xmlns:w16sdtdh="http://schemas.microsoft.com/office/word/2020/wordml/sdtdatahash" xmlns:w16se="http://schemas.microsoft.com/office/word/2015/wordml/symex" xmlns:wpg="http://schemas.microsoft.com/office/word/2010/wordprocessingGroup" xmlns:wpi="http://schemas.microsoft.com/office/word/2010/wordprocessingInk" xmlns:wne="http://schemas.microsoft.com/office/word/2006/wordml" xmlns:wps="http://schemas.microsoft.com/office/word/2010/wordprocessingShape" mc:Ignorable="w14 w15 w16se w16cid w16 w16cex w16sdtdh wp14">
   <w:background w:color="FFFFFF"/>
   <w:body>
     <w:p>
@@ -278,7 +278,21 @@
         <w:rPr>
           <w:rFonts w:ascii="Times New Roman" w:eastAsia="Times New Roman" w:hAnsi="Times New Roman" w:cs="Times New Roman"/>
         </w:rPr>
-        <w:t xml:space="preserve">) is an open-source programming language that is designed for statistical computing (Hornik, 2013). R can perform anything from standard </w:t>
+        <w:t>) is an open-source programming language that is designed for statistical computing (</w:t>
+      </w:r>
+      <w:proofErr w:type="spellStart"/>
+      <w:r>
+        <w:rPr>
+          <w:rFonts w:ascii="Times New Roman" w:eastAsia="Times New Roman" w:hAnsi="Times New Roman" w:cs="Times New Roman"/>
+        </w:rPr>
+        <w:t>Hornik</w:t>
+      </w:r>
+      <w:proofErr w:type="spellEnd"/>
+      <w:r>
+        <w:rPr>
+          <w:rFonts w:ascii="Times New Roman" w:eastAsia="Times New Roman" w:hAnsi="Times New Roman" w:cs="Times New Roman"/>
+        </w:rPr>
+        <w:t xml:space="preserve">, 2013). R can perform anything from standard </w:t>
       </w:r>
       <w:r>
         <w:rPr>
@@ -369,7 +383,21 @@
         <w:rPr>
           <w:rFonts w:ascii="Times New Roman" w:eastAsia="Times New Roman" w:hAnsi="Times New Roman" w:cs="Times New Roman"/>
         </w:rPr>
-        <w:t>partly due to the large ecosystem of support pages, books, blogs, tutorials, and R specific conferences. Several R packages, including dplyr (Wickham, François, Henry, and Müller</w:t>
+        <w:t xml:space="preserve">partly due to the large ecosystem of support pages, books, blogs, tutorials, and R specific conferences. Several R packages, including </w:t>
+      </w:r>
+      <w:proofErr w:type="spellStart"/>
+      <w:r>
+        <w:rPr>
+          <w:rFonts w:ascii="Times New Roman" w:eastAsia="Times New Roman" w:hAnsi="Times New Roman" w:cs="Times New Roman"/>
+        </w:rPr>
+        <w:t>dplyr</w:t>
+      </w:r>
+      <w:proofErr w:type="spellEnd"/>
+      <w:r>
+        <w:rPr>
+          <w:rFonts w:ascii="Times New Roman" w:eastAsia="Times New Roman" w:hAnsi="Times New Roman" w:cs="Times New Roman"/>
+        </w:rPr>
+        <w:t xml:space="preserve"> (Wickham, François, Henry, and Müller</w:t>
       </w:r>
       <w:r>
         <w:rPr>
@@ -393,7 +421,35 @@
         <w:rPr>
           <w:rFonts w:ascii="Times New Roman" w:eastAsia="Times New Roman" w:hAnsi="Times New Roman" w:cs="Times New Roman"/>
         </w:rPr>
-        <w:t>), and data.table (Dowle and Srinivasan, 201</w:t>
+        <w:t xml:space="preserve">), and </w:t>
+      </w:r>
+      <w:proofErr w:type="spellStart"/>
+      <w:r>
+        <w:rPr>
+          <w:rFonts w:ascii="Times New Roman" w:eastAsia="Times New Roman" w:hAnsi="Times New Roman" w:cs="Times New Roman"/>
+        </w:rPr>
+        <w:t>data.table</w:t>
+      </w:r>
+      <w:proofErr w:type="spellEnd"/>
+      <w:r>
+        <w:rPr>
+          <w:rFonts w:ascii="Times New Roman" w:eastAsia="Times New Roman" w:hAnsi="Times New Roman" w:cs="Times New Roman"/>
+        </w:rPr>
+        <w:t xml:space="preserve"> (</w:t>
+      </w:r>
+      <w:proofErr w:type="spellStart"/>
+      <w:r>
+        <w:rPr>
+          <w:rFonts w:ascii="Times New Roman" w:eastAsia="Times New Roman" w:hAnsi="Times New Roman" w:cs="Times New Roman"/>
+        </w:rPr>
+        <w:t>Dowle</w:t>
+      </w:r>
+      <w:proofErr w:type="spellEnd"/>
+      <w:r>
+        <w:rPr>
+          <w:rFonts w:ascii="Times New Roman" w:eastAsia="Times New Roman" w:hAnsi="Times New Roman" w:cs="Times New Roman"/>
+        </w:rPr>
+        <w:t xml:space="preserve"> and Srinivasan, 201</w:t>
       </w:r>
       <w:r>
         <w:rPr>
@@ -432,8 +488,30 @@
         <w:rPr>
           <w:rFonts w:ascii="Times New Roman" w:eastAsia="Times New Roman" w:hAnsi="Times New Roman" w:cs="Times New Roman"/>
         </w:rPr>
-        <w:t xml:space="preserve"> available packages, including packages to read data in varying formats (e.g., readr, open.xlsx, haven, rjson</w:t>
-      </w:r>
+        <w:t xml:space="preserve"> available packages, including packages to read data in varying formats (e.g., </w:t>
+      </w:r>
+      <w:proofErr w:type="spellStart"/>
+      <w:r>
+        <w:rPr>
+          <w:rFonts w:ascii="Times New Roman" w:eastAsia="Times New Roman" w:hAnsi="Times New Roman" w:cs="Times New Roman"/>
+        </w:rPr>
+        <w:t>readr</w:t>
+      </w:r>
+      <w:proofErr w:type="spellEnd"/>
+      <w:r>
+        <w:rPr>
+          <w:rFonts w:ascii="Times New Roman" w:eastAsia="Times New Roman" w:hAnsi="Times New Roman" w:cs="Times New Roman"/>
+        </w:rPr>
+        <w:t xml:space="preserve">, open.xlsx, haven, </w:t>
+      </w:r>
+      <w:proofErr w:type="spellStart"/>
+      <w:r>
+        <w:rPr>
+          <w:rFonts w:ascii="Times New Roman" w:eastAsia="Times New Roman" w:hAnsi="Times New Roman" w:cs="Times New Roman"/>
+        </w:rPr>
+        <w:t>rjson</w:t>
+      </w:r>
+      <w:proofErr w:type="spellEnd"/>
       <w:r>
         <w:rPr>
           <w:rFonts w:ascii="Times New Roman" w:eastAsia="Times New Roman" w:hAnsi="Times New Roman" w:cs="Times New Roman"/>
@@ -450,7 +528,77 @@
         <w:rPr>
           <w:rFonts w:ascii="Times New Roman" w:eastAsia="Times New Roman" w:hAnsi="Times New Roman" w:cs="Times New Roman"/>
         </w:rPr>
-        <w:t xml:space="preserve">), access databases (e.g., DBI, odbc, RSQLite), clean data (e.g., dplyr, tidyr, stringr, reshape2), perform data analyses and machine learning (e.g., </w:t>
+        <w:t xml:space="preserve">), access databases (e.g., DBI, </w:t>
+      </w:r>
+      <w:proofErr w:type="spellStart"/>
+      <w:r>
+        <w:rPr>
+          <w:rFonts w:ascii="Times New Roman" w:eastAsia="Times New Roman" w:hAnsi="Times New Roman" w:cs="Times New Roman"/>
+        </w:rPr>
+        <w:t>odbc</w:t>
+      </w:r>
+      <w:proofErr w:type="spellEnd"/>
+      <w:r>
+        <w:rPr>
+          <w:rFonts w:ascii="Times New Roman" w:eastAsia="Times New Roman" w:hAnsi="Times New Roman" w:cs="Times New Roman"/>
+        </w:rPr>
+        <w:t xml:space="preserve">, </w:t>
+      </w:r>
+      <w:proofErr w:type="spellStart"/>
+      <w:r>
+        <w:rPr>
+          <w:rFonts w:ascii="Times New Roman" w:eastAsia="Times New Roman" w:hAnsi="Times New Roman" w:cs="Times New Roman"/>
+        </w:rPr>
+        <w:t>RSQLite</w:t>
+      </w:r>
+      <w:proofErr w:type="spellEnd"/>
+      <w:r>
+        <w:rPr>
+          <w:rFonts w:ascii="Times New Roman" w:eastAsia="Times New Roman" w:hAnsi="Times New Roman" w:cs="Times New Roman"/>
+        </w:rPr>
+        <w:t xml:space="preserve">), clean data (e.g., </w:t>
+      </w:r>
+      <w:proofErr w:type="spellStart"/>
+      <w:r>
+        <w:rPr>
+          <w:rFonts w:ascii="Times New Roman" w:eastAsia="Times New Roman" w:hAnsi="Times New Roman" w:cs="Times New Roman"/>
+        </w:rPr>
+        <w:t>dplyr</w:t>
+      </w:r>
+      <w:proofErr w:type="spellEnd"/>
+      <w:r>
+        <w:rPr>
+          <w:rFonts w:ascii="Times New Roman" w:eastAsia="Times New Roman" w:hAnsi="Times New Roman" w:cs="Times New Roman"/>
+        </w:rPr>
+        <w:t xml:space="preserve">, </w:t>
+      </w:r>
+      <w:proofErr w:type="spellStart"/>
+      <w:r>
+        <w:rPr>
+          <w:rFonts w:ascii="Times New Roman" w:eastAsia="Times New Roman" w:hAnsi="Times New Roman" w:cs="Times New Roman"/>
+        </w:rPr>
+        <w:t>tidyr</w:t>
+      </w:r>
+      <w:proofErr w:type="spellEnd"/>
+      <w:r>
+        <w:rPr>
+          <w:rFonts w:ascii="Times New Roman" w:eastAsia="Times New Roman" w:hAnsi="Times New Roman" w:cs="Times New Roman"/>
+        </w:rPr>
+        <w:t xml:space="preserve">, </w:t>
+      </w:r>
+      <w:proofErr w:type="spellStart"/>
+      <w:r>
+        <w:rPr>
+          <w:rFonts w:ascii="Times New Roman" w:eastAsia="Times New Roman" w:hAnsi="Times New Roman" w:cs="Times New Roman"/>
+        </w:rPr>
+        <w:t>stringr</w:t>
+      </w:r>
+      <w:proofErr w:type="spellEnd"/>
+      <w:r>
+        <w:rPr>
+          <w:rFonts w:ascii="Times New Roman" w:eastAsia="Times New Roman" w:hAnsi="Times New Roman" w:cs="Times New Roman"/>
+        </w:rPr>
+        <w:t xml:space="preserve">, reshape2), perform data analyses and machine learning (e.g., </w:t>
       </w:r>
       <w:r>
         <w:rPr>
@@ -462,7 +610,35 @@
         <w:rPr>
           <w:rFonts w:ascii="Times New Roman" w:eastAsia="Times New Roman" w:hAnsi="Times New Roman" w:cs="Times New Roman"/>
         </w:rPr>
-        <w:t>caret, xgboost, randomForest, survival</w:t>
+        <w:t xml:space="preserve">caret, </w:t>
+      </w:r>
+      <w:proofErr w:type="spellStart"/>
+      <w:r>
+        <w:rPr>
+          <w:rFonts w:ascii="Times New Roman" w:eastAsia="Times New Roman" w:hAnsi="Times New Roman" w:cs="Times New Roman"/>
+        </w:rPr>
+        <w:t>xgboost</w:t>
+      </w:r>
+      <w:proofErr w:type="spellEnd"/>
+      <w:r>
+        <w:rPr>
+          <w:rFonts w:ascii="Times New Roman" w:eastAsia="Times New Roman" w:hAnsi="Times New Roman" w:cs="Times New Roman"/>
+        </w:rPr>
+        <w:t xml:space="preserve">, </w:t>
+      </w:r>
+      <w:proofErr w:type="spellStart"/>
+      <w:r>
+        <w:rPr>
+          <w:rFonts w:ascii="Times New Roman" w:eastAsia="Times New Roman" w:hAnsi="Times New Roman" w:cs="Times New Roman"/>
+        </w:rPr>
+        <w:t>randomForest</w:t>
+      </w:r>
+      <w:proofErr w:type="spellEnd"/>
+      <w:r>
+        <w:rPr>
+          <w:rFonts w:ascii="Times New Roman" w:eastAsia="Times New Roman" w:hAnsi="Times New Roman" w:cs="Times New Roman"/>
+        </w:rPr>
+        <w:t>, survival</w:t>
       </w:r>
       <w:r>
         <w:rPr>
@@ -480,7 +656,35 @@
         <w:rPr>
           <w:rFonts w:ascii="Times New Roman" w:eastAsia="Times New Roman" w:hAnsi="Times New Roman" w:cs="Times New Roman"/>
         </w:rPr>
-        <w:t>interface with other programming languages (e.g., Rcpp, reticulate, RJava). These packages, just like R itself, are free of charge.</w:t>
+        <w:t xml:space="preserve">interface with other programming languages (e.g., </w:t>
+      </w:r>
+      <w:proofErr w:type="spellStart"/>
+      <w:r>
+        <w:rPr>
+          <w:rFonts w:ascii="Times New Roman" w:eastAsia="Times New Roman" w:hAnsi="Times New Roman" w:cs="Times New Roman"/>
+        </w:rPr>
+        <w:t>Rcpp</w:t>
+      </w:r>
+      <w:proofErr w:type="spellEnd"/>
+      <w:r>
+        <w:rPr>
+          <w:rFonts w:ascii="Times New Roman" w:eastAsia="Times New Roman" w:hAnsi="Times New Roman" w:cs="Times New Roman"/>
+        </w:rPr>
+        <w:t xml:space="preserve">, reticulate, </w:t>
+      </w:r>
+      <w:proofErr w:type="spellStart"/>
+      <w:r>
+        <w:rPr>
+          <w:rFonts w:ascii="Times New Roman" w:eastAsia="Times New Roman" w:hAnsi="Times New Roman" w:cs="Times New Roman"/>
+        </w:rPr>
+        <w:t>RJava</w:t>
+      </w:r>
+      <w:proofErr w:type="spellEnd"/>
+      <w:r>
+        <w:rPr>
+          <w:rFonts w:ascii="Times New Roman" w:eastAsia="Times New Roman" w:hAnsi="Times New Roman" w:cs="Times New Roman"/>
+        </w:rPr>
+        <w:t>). These packages, just like R itself, are free of charge.</w:t>
       </w:r>
     </w:p>
     <w:p>
@@ -735,8 +939,72 @@
         <w:rPr>
           <w:rFonts w:ascii="Times New Roman" w:eastAsia="Times New Roman" w:hAnsi="Times New Roman" w:cs="Times New Roman"/>
         </w:rPr>
-        <w:t>Cleaning and parsing unstructured text data for analyses requires special strategies. R has many tools designed to clean, describe, display, model, and predict text data (e.g., Munzert, Rubba, Meißner, and Nyhuis, 2015; Silge</w:t>
-      </w:r>
+        <w:t xml:space="preserve">Cleaning and parsing unstructured text data for analyses requires special strategies. R has many tools designed to clean, describe, display, model, and predict text data (e.g., </w:t>
+      </w:r>
+      <w:proofErr w:type="spellStart"/>
+      <w:r>
+        <w:rPr>
+          <w:rFonts w:ascii="Times New Roman" w:eastAsia="Times New Roman" w:hAnsi="Times New Roman" w:cs="Times New Roman"/>
+        </w:rPr>
+        <w:t>Munzert</w:t>
+      </w:r>
+      <w:proofErr w:type="spellEnd"/>
+      <w:r>
+        <w:rPr>
+          <w:rFonts w:ascii="Times New Roman" w:eastAsia="Times New Roman" w:hAnsi="Times New Roman" w:cs="Times New Roman"/>
+        </w:rPr>
+        <w:t xml:space="preserve">, </w:t>
+      </w:r>
+      <w:proofErr w:type="spellStart"/>
+      <w:r>
+        <w:rPr>
+          <w:rFonts w:ascii="Times New Roman" w:eastAsia="Times New Roman" w:hAnsi="Times New Roman" w:cs="Times New Roman"/>
+        </w:rPr>
+        <w:t>Rubba</w:t>
+      </w:r>
+      <w:proofErr w:type="spellEnd"/>
+      <w:r>
+        <w:rPr>
+          <w:rFonts w:ascii="Times New Roman" w:eastAsia="Times New Roman" w:hAnsi="Times New Roman" w:cs="Times New Roman"/>
+        </w:rPr>
+        <w:t xml:space="preserve">, </w:t>
+      </w:r>
+      <w:proofErr w:type="spellStart"/>
+      <w:r>
+        <w:rPr>
+          <w:rFonts w:ascii="Times New Roman" w:eastAsia="Times New Roman" w:hAnsi="Times New Roman" w:cs="Times New Roman"/>
+        </w:rPr>
+        <w:t>Meißner</w:t>
+      </w:r>
+      <w:proofErr w:type="spellEnd"/>
+      <w:r>
+        <w:rPr>
+          <w:rFonts w:ascii="Times New Roman" w:eastAsia="Times New Roman" w:hAnsi="Times New Roman" w:cs="Times New Roman"/>
+        </w:rPr>
+        <w:t xml:space="preserve">, and </w:t>
+      </w:r>
+      <w:proofErr w:type="spellStart"/>
+      <w:r>
+        <w:rPr>
+          <w:rFonts w:ascii="Times New Roman" w:eastAsia="Times New Roman" w:hAnsi="Times New Roman" w:cs="Times New Roman"/>
+        </w:rPr>
+        <w:t>Nyhuis</w:t>
+      </w:r>
+      <w:proofErr w:type="spellEnd"/>
+      <w:r>
+        <w:rPr>
+          <w:rFonts w:ascii="Times New Roman" w:eastAsia="Times New Roman" w:hAnsi="Times New Roman" w:cs="Times New Roman"/>
+        </w:rPr>
+        <w:t xml:space="preserve">, 2015; </w:t>
+      </w:r>
+      <w:proofErr w:type="spellStart"/>
+      <w:r>
+        <w:rPr>
+          <w:rFonts w:ascii="Times New Roman" w:eastAsia="Times New Roman" w:hAnsi="Times New Roman" w:cs="Times New Roman"/>
+        </w:rPr>
+        <w:t>Silge</w:t>
+      </w:r>
+      <w:proofErr w:type="spellEnd"/>
       <w:r>
         <w:rPr>
           <w:rFonts w:ascii="Times New Roman" w:eastAsia="Times New Roman" w:hAnsi="Times New Roman" w:cs="Times New Roman"/>
@@ -747,13 +1015,153 @@
         <w:rPr>
           <w:rFonts w:ascii="Times New Roman" w:eastAsia="Times New Roman" w:hAnsi="Times New Roman" w:cs="Times New Roman"/>
         </w:rPr>
-        <w:t>, 2017). Unfortunately, I-O psychologists often lack the specialized training required to successfully parse unstructured data without tedious, manual coding methods. Building on several R-based master tutorials over the past few years (e.g., Schwall, Lustenberger, Beatty, and Jones, 2014; Schwall, Beatty, &amp; Jones, 2015; Goebl, Jones, &amp; Semmell, 2016; Goebl, Jones, &amp; Semmell, 2018; Jones, Nydick, &amp; Wiseman, 2019a; Jones, Nydick, &amp; Wiseman, 2019b)</w:t>
-      </w:r>
-      <w:r>
-        <w:rPr>
-          <w:rFonts w:ascii="Times New Roman" w:eastAsia="Times New Roman" w:hAnsi="Times New Roman" w:cs="Times New Roman"/>
-        </w:rPr>
-        <w:t xml:space="preserve">, this tutorial aims to break down useful R methods for I/O psychologists. Specifically, this tutorial can be seen as extension of Web Scraping and APIs with R (Jones, Nydick, &amp; Wiseman, 2019b) that describes what to do with the data being </w:t>
+        <w:t xml:space="preserve">, 2017). Unfortunately, I-O psychologists often lack the specialized training required to successfully parse unstructured data without tedious, manual coding methods. Building on several R-based master tutorials over the past few years (e.g., </w:t>
+      </w:r>
+      <w:proofErr w:type="spellStart"/>
+      <w:r>
+        <w:rPr>
+          <w:rFonts w:ascii="Times New Roman" w:eastAsia="Times New Roman" w:hAnsi="Times New Roman" w:cs="Times New Roman"/>
+        </w:rPr>
+        <w:t>Schwall</w:t>
+      </w:r>
+      <w:proofErr w:type="spellEnd"/>
+      <w:r>
+        <w:rPr>
+          <w:rFonts w:ascii="Times New Roman" w:eastAsia="Times New Roman" w:hAnsi="Times New Roman" w:cs="Times New Roman"/>
+        </w:rPr>
+        <w:t xml:space="preserve">, </w:t>
+      </w:r>
+      <w:proofErr w:type="spellStart"/>
+      <w:r>
+        <w:rPr>
+          <w:rFonts w:ascii="Times New Roman" w:eastAsia="Times New Roman" w:hAnsi="Times New Roman" w:cs="Times New Roman"/>
+        </w:rPr>
+        <w:t>Lustenberger</w:t>
+      </w:r>
+      <w:proofErr w:type="spellEnd"/>
+      <w:r>
+        <w:rPr>
+          <w:rFonts w:ascii="Times New Roman" w:eastAsia="Times New Roman" w:hAnsi="Times New Roman" w:cs="Times New Roman"/>
+        </w:rPr>
+        <w:t xml:space="preserve">, Beatty, and Jones, 2014; </w:t>
+      </w:r>
+      <w:proofErr w:type="spellStart"/>
+      <w:r>
+        <w:rPr>
+          <w:rFonts w:ascii="Times New Roman" w:eastAsia="Times New Roman" w:hAnsi="Times New Roman" w:cs="Times New Roman"/>
+        </w:rPr>
+        <w:t>Schwall</w:t>
+      </w:r>
+      <w:proofErr w:type="spellEnd"/>
+      <w:r>
+        <w:rPr>
+          <w:rFonts w:ascii="Times New Roman" w:eastAsia="Times New Roman" w:hAnsi="Times New Roman" w:cs="Times New Roman"/>
+        </w:rPr>
+        <w:t xml:space="preserve">, Beatty, &amp; Jones, 2015; </w:t>
+      </w:r>
+      <w:proofErr w:type="spellStart"/>
+      <w:r>
+        <w:rPr>
+          <w:rFonts w:ascii="Times New Roman" w:eastAsia="Times New Roman" w:hAnsi="Times New Roman" w:cs="Times New Roman"/>
+        </w:rPr>
+        <w:t>Goebl</w:t>
+      </w:r>
+      <w:proofErr w:type="spellEnd"/>
+      <w:r>
+        <w:rPr>
+          <w:rFonts w:ascii="Times New Roman" w:eastAsia="Times New Roman" w:hAnsi="Times New Roman" w:cs="Times New Roman"/>
+        </w:rPr>
+        <w:t xml:space="preserve">, Jones, &amp; </w:t>
+      </w:r>
+      <w:proofErr w:type="spellStart"/>
+      <w:r>
+        <w:rPr>
+          <w:rFonts w:ascii="Times New Roman" w:eastAsia="Times New Roman" w:hAnsi="Times New Roman" w:cs="Times New Roman"/>
+        </w:rPr>
+        <w:t>Semmell</w:t>
+      </w:r>
+      <w:proofErr w:type="spellEnd"/>
+      <w:r>
+        <w:rPr>
+          <w:rFonts w:ascii="Times New Roman" w:eastAsia="Times New Roman" w:hAnsi="Times New Roman" w:cs="Times New Roman"/>
+        </w:rPr>
+        <w:t xml:space="preserve">, 2016; </w:t>
+      </w:r>
+      <w:proofErr w:type="spellStart"/>
+      <w:r>
+        <w:rPr>
+          <w:rFonts w:ascii="Times New Roman" w:eastAsia="Times New Roman" w:hAnsi="Times New Roman" w:cs="Times New Roman"/>
+        </w:rPr>
+        <w:t>Goebl</w:t>
+      </w:r>
+      <w:proofErr w:type="spellEnd"/>
+      <w:r>
+        <w:rPr>
+          <w:rFonts w:ascii="Times New Roman" w:eastAsia="Times New Roman" w:hAnsi="Times New Roman" w:cs="Times New Roman"/>
+        </w:rPr>
+        <w:t xml:space="preserve">, Jones, &amp; </w:t>
+      </w:r>
+      <w:proofErr w:type="spellStart"/>
+      <w:r>
+        <w:rPr>
+          <w:rFonts w:ascii="Times New Roman" w:eastAsia="Times New Roman" w:hAnsi="Times New Roman" w:cs="Times New Roman"/>
+        </w:rPr>
+        <w:t>Semmell</w:t>
+      </w:r>
+      <w:proofErr w:type="spellEnd"/>
+      <w:r>
+        <w:rPr>
+          <w:rFonts w:ascii="Times New Roman" w:eastAsia="Times New Roman" w:hAnsi="Times New Roman" w:cs="Times New Roman"/>
+        </w:rPr>
+        <w:t xml:space="preserve">, 2018; Jones, </w:t>
+      </w:r>
+      <w:proofErr w:type="spellStart"/>
+      <w:r>
+        <w:rPr>
+          <w:rFonts w:ascii="Times New Roman" w:eastAsia="Times New Roman" w:hAnsi="Times New Roman" w:cs="Times New Roman"/>
+        </w:rPr>
+        <w:t>Nydick</w:t>
+      </w:r>
+      <w:proofErr w:type="spellEnd"/>
+      <w:r>
+        <w:rPr>
+          <w:rFonts w:ascii="Times New Roman" w:eastAsia="Times New Roman" w:hAnsi="Times New Roman" w:cs="Times New Roman"/>
+        </w:rPr>
+        <w:t xml:space="preserve">, &amp; Wiseman, 2019a; Jones, </w:t>
+      </w:r>
+      <w:proofErr w:type="spellStart"/>
+      <w:r>
+        <w:rPr>
+          <w:rFonts w:ascii="Times New Roman" w:eastAsia="Times New Roman" w:hAnsi="Times New Roman" w:cs="Times New Roman"/>
+        </w:rPr>
+        <w:t>Nydick</w:t>
+      </w:r>
+      <w:proofErr w:type="spellEnd"/>
+      <w:r>
+        <w:rPr>
+          <w:rFonts w:ascii="Times New Roman" w:eastAsia="Times New Roman" w:hAnsi="Times New Roman" w:cs="Times New Roman"/>
+        </w:rPr>
+        <w:t>, &amp; Wiseman, 2019b)</w:t>
+      </w:r>
+      <w:r>
+        <w:rPr>
+          <w:rFonts w:ascii="Times New Roman" w:eastAsia="Times New Roman" w:hAnsi="Times New Roman" w:cs="Times New Roman"/>
+        </w:rPr>
+        <w:t xml:space="preserve">, this tutorial aims to break down useful R methods for I/O psychologists. Specifically, this tutorial can be seen as extension of Web Scraping and APIs with R (Jones, </w:t>
+      </w:r>
+      <w:proofErr w:type="spellStart"/>
+      <w:r>
+        <w:rPr>
+          <w:rFonts w:ascii="Times New Roman" w:eastAsia="Times New Roman" w:hAnsi="Times New Roman" w:cs="Times New Roman"/>
+        </w:rPr>
+        <w:t>Nydick</w:t>
+      </w:r>
+      <w:proofErr w:type="spellEnd"/>
+      <w:r>
+        <w:rPr>
+          <w:rFonts w:ascii="Times New Roman" w:eastAsia="Times New Roman" w:hAnsi="Times New Roman" w:cs="Times New Roman"/>
+        </w:rPr>
+        <w:t xml:space="preserve">, &amp; Wiseman, 2019b) that describes what to do with the data being </w:t>
       </w:r>
       <w:r>
         <w:rPr>
@@ -798,7 +1206,63 @@
         <w:rPr>
           <w:rFonts w:ascii="Times New Roman" w:eastAsia="Times New Roman" w:hAnsi="Times New Roman" w:cs="Times New Roman"/>
         </w:rPr>
-        <w:t xml:space="preserve"> Much of this processing employ several powerful R packages, including tm (Feinerer and Hornik, 2018), corpus (Perry, 2017), and tidytext (Silge </w:t>
+        <w:t xml:space="preserve"> Much of this processing employ several powerful R packages, including tm (</w:t>
+      </w:r>
+      <w:proofErr w:type="spellStart"/>
+      <w:r>
+        <w:rPr>
+          <w:rFonts w:ascii="Times New Roman" w:eastAsia="Times New Roman" w:hAnsi="Times New Roman" w:cs="Times New Roman"/>
+        </w:rPr>
+        <w:t>Feinerer</w:t>
+      </w:r>
+      <w:proofErr w:type="spellEnd"/>
+      <w:r>
+        <w:rPr>
+          <w:rFonts w:ascii="Times New Roman" w:eastAsia="Times New Roman" w:hAnsi="Times New Roman" w:cs="Times New Roman"/>
+        </w:rPr>
+        <w:t xml:space="preserve"> and </w:t>
+      </w:r>
+      <w:proofErr w:type="spellStart"/>
+      <w:r>
+        <w:rPr>
+          <w:rFonts w:ascii="Times New Roman" w:eastAsia="Times New Roman" w:hAnsi="Times New Roman" w:cs="Times New Roman"/>
+        </w:rPr>
+        <w:t>Hornik</w:t>
+      </w:r>
+      <w:proofErr w:type="spellEnd"/>
+      <w:r>
+        <w:rPr>
+          <w:rFonts w:ascii="Times New Roman" w:eastAsia="Times New Roman" w:hAnsi="Times New Roman" w:cs="Times New Roman"/>
+        </w:rPr>
+        <w:t xml:space="preserve">, 2018), corpus (Perry, 2017), and </w:t>
+      </w:r>
+      <w:proofErr w:type="spellStart"/>
+      <w:r>
+        <w:rPr>
+          <w:rFonts w:ascii="Times New Roman" w:eastAsia="Times New Roman" w:hAnsi="Times New Roman" w:cs="Times New Roman"/>
+        </w:rPr>
+        <w:t>tidytext</w:t>
+      </w:r>
+      <w:proofErr w:type="spellEnd"/>
+      <w:r>
+        <w:rPr>
+          <w:rFonts w:ascii="Times New Roman" w:eastAsia="Times New Roman" w:hAnsi="Times New Roman" w:cs="Times New Roman"/>
+        </w:rPr>
+        <w:t xml:space="preserve"> (</w:t>
+      </w:r>
+      <w:proofErr w:type="spellStart"/>
+      <w:r>
+        <w:rPr>
+          <w:rFonts w:ascii="Times New Roman" w:eastAsia="Times New Roman" w:hAnsi="Times New Roman" w:cs="Times New Roman"/>
+        </w:rPr>
+        <w:t>Silge</w:t>
+      </w:r>
+      <w:proofErr w:type="spellEnd"/>
+      <w:r>
+        <w:rPr>
+          <w:rFonts w:ascii="Times New Roman" w:eastAsia="Times New Roman" w:hAnsi="Times New Roman" w:cs="Times New Roman"/>
+        </w:rPr>
+        <w:t xml:space="preserve"> </w:t>
       </w:r>
       <w:r>
         <w:rPr>
@@ -862,13 +1326,69 @@
         <w:rPr>
           <w:rFonts w:ascii="Times New Roman" w:eastAsia="Times New Roman" w:hAnsi="Times New Roman" w:cs="Times New Roman"/>
         </w:rPr>
-        <w:t>and compare the sentiment of words in comments with the frequency of those words appearing across all comments within an organization (e.g., Silge and Robinson, 2017). These results can easily be displayed in, for example, a wordcloud (e.g., Fellows, 2018; Lang</w:t>
-      </w:r>
-      <w:r>
-        <w:rPr>
-          <w:rFonts w:ascii="Times New Roman" w:eastAsia="Times New Roman" w:hAnsi="Times New Roman" w:cs="Times New Roman"/>
-        </w:rPr>
-        <w:t xml:space="preserve"> and Chien, 2018) or a sentiment barplot using ggplot2 (Wickham, 2016).</w:t>
+        <w:t xml:space="preserve">and compare the sentiment of words in comments with the frequency of those words appearing across all comments within an organization (e.g., </w:t>
+      </w:r>
+      <w:proofErr w:type="spellStart"/>
+      <w:r>
+        <w:rPr>
+          <w:rFonts w:ascii="Times New Roman" w:eastAsia="Times New Roman" w:hAnsi="Times New Roman" w:cs="Times New Roman"/>
+        </w:rPr>
+        <w:t>Silge</w:t>
+      </w:r>
+      <w:proofErr w:type="spellEnd"/>
+      <w:r>
+        <w:rPr>
+          <w:rFonts w:ascii="Times New Roman" w:eastAsia="Times New Roman" w:hAnsi="Times New Roman" w:cs="Times New Roman"/>
+        </w:rPr>
+        <w:t xml:space="preserve"> and Robinson, 2017). These results can easily be displayed in, for example, a </w:t>
+      </w:r>
+      <w:proofErr w:type="spellStart"/>
+      <w:r>
+        <w:rPr>
+          <w:rFonts w:ascii="Times New Roman" w:eastAsia="Times New Roman" w:hAnsi="Times New Roman" w:cs="Times New Roman"/>
+        </w:rPr>
+        <w:t>wordcloud</w:t>
+      </w:r>
+      <w:proofErr w:type="spellEnd"/>
+      <w:r>
+        <w:rPr>
+          <w:rFonts w:ascii="Times New Roman" w:eastAsia="Times New Roman" w:hAnsi="Times New Roman" w:cs="Times New Roman"/>
+        </w:rPr>
+        <w:t xml:space="preserve"> (e.g., Fellows, 2018; Lang</w:t>
+      </w:r>
+      <w:r>
+        <w:rPr>
+          <w:rFonts w:ascii="Times New Roman" w:eastAsia="Times New Roman" w:hAnsi="Times New Roman" w:cs="Times New Roman"/>
+        </w:rPr>
+        <w:t xml:space="preserve"> and </w:t>
+      </w:r>
+      <w:proofErr w:type="spellStart"/>
+      <w:r>
+        <w:rPr>
+          <w:rFonts w:ascii="Times New Roman" w:eastAsia="Times New Roman" w:hAnsi="Times New Roman" w:cs="Times New Roman"/>
+        </w:rPr>
+        <w:t>Chien</w:t>
+      </w:r>
+      <w:proofErr w:type="spellEnd"/>
+      <w:r>
+        <w:rPr>
+          <w:rFonts w:ascii="Times New Roman" w:eastAsia="Times New Roman" w:hAnsi="Times New Roman" w:cs="Times New Roman"/>
+        </w:rPr>
+        <w:t xml:space="preserve">, 2018) or a sentiment </w:t>
+      </w:r>
+      <w:proofErr w:type="spellStart"/>
+      <w:r>
+        <w:rPr>
+          <w:rFonts w:ascii="Times New Roman" w:eastAsia="Times New Roman" w:hAnsi="Times New Roman" w:cs="Times New Roman"/>
+        </w:rPr>
+        <w:t>barplot</w:t>
+      </w:r>
+      <w:proofErr w:type="spellEnd"/>
+      <w:r>
+        <w:rPr>
+          <w:rFonts w:ascii="Times New Roman" w:eastAsia="Times New Roman" w:hAnsi="Times New Roman" w:cs="Times New Roman"/>
+        </w:rPr>
+        <w:t xml:space="preserve"> using ggplot2 (Wickham, 2016).</w:t>
       </w:r>
     </w:p>
     <w:p>
@@ -889,7 +1409,35 @@
         <w:rPr>
           <w:rFonts w:ascii="Times New Roman" w:eastAsia="Times New Roman" w:hAnsi="Times New Roman" w:cs="Times New Roman"/>
         </w:rPr>
-        <w:t xml:space="preserve">show how to create a predictive model with processed text inputs. For instance, we can use various machine learning models (such as Random Forests, e.g., Liaw and Wiener, 2002; or xgboost, Chen et al., 2018) to predict </w:t>
+        <w:t xml:space="preserve">show how to create a predictive model with processed text inputs. For instance, we can use various machine learning models (such as Random Forests, e.g., </w:t>
+      </w:r>
+      <w:proofErr w:type="spellStart"/>
+      <w:r>
+        <w:rPr>
+          <w:rFonts w:ascii="Times New Roman" w:eastAsia="Times New Roman" w:hAnsi="Times New Roman" w:cs="Times New Roman"/>
+        </w:rPr>
+        <w:t>Liaw</w:t>
+      </w:r>
+      <w:proofErr w:type="spellEnd"/>
+      <w:r>
+        <w:rPr>
+          <w:rFonts w:ascii="Times New Roman" w:eastAsia="Times New Roman" w:hAnsi="Times New Roman" w:cs="Times New Roman"/>
+        </w:rPr>
+        <w:t xml:space="preserve"> and Wiener, 2002; or </w:t>
+      </w:r>
+      <w:proofErr w:type="spellStart"/>
+      <w:r>
+        <w:rPr>
+          <w:rFonts w:ascii="Times New Roman" w:eastAsia="Times New Roman" w:hAnsi="Times New Roman" w:cs="Times New Roman"/>
+        </w:rPr>
+        <w:t>xgboost</w:t>
+      </w:r>
+      <w:proofErr w:type="spellEnd"/>
+      <w:r>
+        <w:rPr>
+          <w:rFonts w:ascii="Times New Roman" w:eastAsia="Times New Roman" w:hAnsi="Times New Roman" w:cs="Times New Roman"/>
+        </w:rPr>
+        <w:t xml:space="preserve">, Chen et al., 2018) to predict </w:t>
       </w:r>
       <w:r>
         <w:rPr>
@@ -1068,7 +1616,23 @@
           <w:rFonts w:ascii="Times New Roman" w:eastAsia="Times New Roman" w:hAnsi="Times New Roman" w:cs="Times New Roman"/>
           <w:bCs/>
         </w:rPr>
-        <w:t xml:space="preserve"> These units are often called “tokens” (e.g., Silge and Robinson, 2017). Tokens can be anything from single words to n-grams (multiple words strung together) to complete sentences. These tokens are typically stripped of superfluous information, such as punctuation, that would cause two different tokens to be different even if their content were identical.</w:t>
+        <w:t xml:space="preserve"> These units are often called “tokens” (e.g., </w:t>
+      </w:r>
+      <w:proofErr w:type="spellStart"/>
+      <w:r>
+        <w:rPr>
+          <w:rFonts w:ascii="Times New Roman" w:eastAsia="Times New Roman" w:hAnsi="Times New Roman" w:cs="Times New Roman"/>
+          <w:bCs/>
+        </w:rPr>
+        <w:t>Silge</w:t>
+      </w:r>
+      <w:proofErr w:type="spellEnd"/>
+      <w:r>
+        <w:rPr>
+          <w:rFonts w:ascii="Times New Roman" w:eastAsia="Times New Roman" w:hAnsi="Times New Roman" w:cs="Times New Roman"/>
+          <w:bCs/>
+        </w:rPr>
+        <w:t xml:space="preserve"> and Robinson, 2017). Tokens can be anything from single words to n-grams (multiple words strung together) to complete sentences. These tokens are typically stripped of superfluous information, such as punctuation, that would cause two different tokens to be different even if their content were identical.</w:t>
       </w:r>
       <w:r>
         <w:rPr>
@@ -1090,13 +1654,29 @@
           <w:rFonts w:ascii="Times New Roman" w:eastAsia="Times New Roman" w:hAnsi="Times New Roman" w:cs="Times New Roman"/>
           <w:bCs/>
         </w:rPr>
-        <w:t>If the word “the” appears as the largest word in a wordcloud of Glassdoor comments, one would not learn much about individual feelings toward a company. In fact, keeping the word “the” as a token would risk overshadowing the importance of other, more useful, words, and adding extraneous variance in predictive models. Words that are very common and are typically ignored when inferring meaning from a statement, such as “the”, are called “stop words”. Various languages have different sets of stop words</w:t>
-      </w:r>
+        <w:t xml:space="preserve">If the word “the” appears as the largest word in a </w:t>
+      </w:r>
+      <w:proofErr w:type="spellStart"/>
       <w:r>
         <w:rPr>
           <w:rFonts w:ascii="Times New Roman" w:eastAsia="Times New Roman" w:hAnsi="Times New Roman" w:cs="Times New Roman"/>
           <w:bCs/>
         </w:rPr>
+        <w:t>wordcloud</w:t>
+      </w:r>
+      <w:proofErr w:type="spellEnd"/>
+      <w:r>
+        <w:rPr>
+          <w:rFonts w:ascii="Times New Roman" w:eastAsia="Times New Roman" w:hAnsi="Times New Roman" w:cs="Times New Roman"/>
+          <w:bCs/>
+        </w:rPr>
+        <w:t xml:space="preserve"> of Glassdoor comments, one would not learn much about individual feelings toward a company. In fact, keeping the word “the” as a token would risk overshadowing the importance of other, more useful, words, and adding extraneous variance in predictive models. Words that are very common and are typically ignored when inferring meaning from a statement, such as “the”, are called “stop words”. Various languages have different sets of stop words</w:t>
+      </w:r>
+      <w:r>
+        <w:rPr>
+          <w:rFonts w:ascii="Times New Roman" w:eastAsia="Times New Roman" w:hAnsi="Times New Roman" w:cs="Times New Roman"/>
+          <w:bCs/>
+        </w:rPr>
         <w:t>, and</w:t>
       </w:r>
       <w:r>
@@ -1111,14 +1691,78 @@
           <w:rFonts w:ascii="Times New Roman" w:eastAsia="Times New Roman" w:hAnsi="Times New Roman" w:cs="Times New Roman"/>
           <w:bCs/>
         </w:rPr>
-        <w:t xml:space="preserve">R packages such as stopwords (Benoit, Muhr, and Watanabe, 2019) or </w:t>
-      </w:r>
+        <w:t xml:space="preserve">R packages such as </w:t>
+      </w:r>
+      <w:proofErr w:type="spellStart"/>
       <w:r>
         <w:rPr>
           <w:rFonts w:ascii="Times New Roman" w:eastAsia="Times New Roman" w:hAnsi="Times New Roman" w:cs="Times New Roman"/>
           <w:bCs/>
         </w:rPr>
-        <w:t xml:space="preserve">tm (Feinerer and Hornik, 2018) have functions to remove </w:t>
+        <w:t>stopwords</w:t>
+      </w:r>
+      <w:proofErr w:type="spellEnd"/>
+      <w:r>
+        <w:rPr>
+          <w:rFonts w:ascii="Times New Roman" w:eastAsia="Times New Roman" w:hAnsi="Times New Roman" w:cs="Times New Roman"/>
+          <w:bCs/>
+        </w:rPr>
+        <w:t xml:space="preserve"> (Benoit, </w:t>
+      </w:r>
+      <w:proofErr w:type="spellStart"/>
+      <w:r>
+        <w:rPr>
+          <w:rFonts w:ascii="Times New Roman" w:eastAsia="Times New Roman" w:hAnsi="Times New Roman" w:cs="Times New Roman"/>
+          <w:bCs/>
+        </w:rPr>
+        <w:t>Muhr</w:t>
+      </w:r>
+      <w:proofErr w:type="spellEnd"/>
+      <w:r>
+        <w:rPr>
+          <w:rFonts w:ascii="Times New Roman" w:eastAsia="Times New Roman" w:hAnsi="Times New Roman" w:cs="Times New Roman"/>
+          <w:bCs/>
+        </w:rPr>
+        <w:t xml:space="preserve">, and Watanabe, 2019) or </w:t>
+      </w:r>
+      <w:r>
+        <w:rPr>
+          <w:rFonts w:ascii="Times New Roman" w:eastAsia="Times New Roman" w:hAnsi="Times New Roman" w:cs="Times New Roman"/>
+          <w:bCs/>
+        </w:rPr>
+        <w:t>tm (</w:t>
+      </w:r>
+      <w:proofErr w:type="spellStart"/>
+      <w:r>
+        <w:rPr>
+          <w:rFonts w:ascii="Times New Roman" w:eastAsia="Times New Roman" w:hAnsi="Times New Roman" w:cs="Times New Roman"/>
+          <w:bCs/>
+        </w:rPr>
+        <w:t>Feinerer</w:t>
+      </w:r>
+      <w:proofErr w:type="spellEnd"/>
+      <w:r>
+        <w:rPr>
+          <w:rFonts w:ascii="Times New Roman" w:eastAsia="Times New Roman" w:hAnsi="Times New Roman" w:cs="Times New Roman"/>
+          <w:bCs/>
+        </w:rPr>
+        <w:t xml:space="preserve"> and </w:t>
+      </w:r>
+      <w:proofErr w:type="spellStart"/>
+      <w:r>
+        <w:rPr>
+          <w:rFonts w:ascii="Times New Roman" w:eastAsia="Times New Roman" w:hAnsi="Times New Roman" w:cs="Times New Roman"/>
+          <w:bCs/>
+        </w:rPr>
+        <w:t>Hornik</w:t>
+      </w:r>
+      <w:proofErr w:type="spellEnd"/>
+      <w:r>
+        <w:rPr>
+          <w:rFonts w:ascii="Times New Roman" w:eastAsia="Times New Roman" w:hAnsi="Times New Roman" w:cs="Times New Roman"/>
+          <w:bCs/>
+        </w:rPr>
+        <w:t xml:space="preserve">, 2018) have functions to remove </w:t>
       </w:r>
       <w:r>
         <w:rPr>
@@ -1247,7 +1891,39 @@
           <w:rFonts w:ascii="Times New Roman" w:eastAsia="Times New Roman" w:hAnsi="Times New Roman" w:cs="Times New Roman"/>
           <w:bCs/>
         </w:rPr>
-        <w:t>; and which is built into the corpus, Perry, 2017, and SnowballC, Bouchet-Valat, 2019, R packages). Similar text sometimes shows up as different</w:t>
+        <w:t xml:space="preserve">; and which is built into the corpus, Perry, 2017, and </w:t>
+      </w:r>
+      <w:proofErr w:type="spellStart"/>
+      <w:r>
+        <w:rPr>
+          <w:rFonts w:ascii="Times New Roman" w:eastAsia="Times New Roman" w:hAnsi="Times New Roman" w:cs="Times New Roman"/>
+          <w:bCs/>
+        </w:rPr>
+        <w:t>SnowballC</w:t>
+      </w:r>
+      <w:proofErr w:type="spellEnd"/>
+      <w:r>
+        <w:rPr>
+          <w:rFonts w:ascii="Times New Roman" w:eastAsia="Times New Roman" w:hAnsi="Times New Roman" w:cs="Times New Roman"/>
+          <w:bCs/>
+        </w:rPr>
+        <w:t xml:space="preserve">, </w:t>
+      </w:r>
+      <w:proofErr w:type="spellStart"/>
+      <w:r>
+        <w:rPr>
+          <w:rFonts w:ascii="Times New Roman" w:eastAsia="Times New Roman" w:hAnsi="Times New Roman" w:cs="Times New Roman"/>
+          <w:bCs/>
+        </w:rPr>
+        <w:t>Bouchet-Valat</w:t>
+      </w:r>
+      <w:proofErr w:type="spellEnd"/>
+      <w:r>
+        <w:rPr>
+          <w:rFonts w:ascii="Times New Roman" w:eastAsia="Times New Roman" w:hAnsi="Times New Roman" w:cs="Times New Roman"/>
+          <w:bCs/>
+        </w:rPr>
+        <w:t>, 2019, R packages). Similar text sometimes shows up as different</w:t>
       </w:r>
       <w:r>
         <w:rPr>
@@ -1365,7 +2041,23 @@
           <w:rFonts w:ascii="Times New Roman" w:eastAsia="Times New Roman" w:hAnsi="Times New Roman" w:cs="Times New Roman"/>
           <w:bCs/>
         </w:rPr>
-        <w:t>positively skewed, with very common tokens near the mode of the distribution and very rare tokens in the tail. One common use of term frequencies is as the input to a wordcloud (e.g., Fellows, 2018) with terms sized and colored according to their term frequency value.</w:t>
+        <w:t xml:space="preserve">positively skewed, with very common tokens near the mode of the distribution and very rare tokens in the tail. One common use of term frequencies is as the input to a </w:t>
+      </w:r>
+      <w:proofErr w:type="spellStart"/>
+      <w:r>
+        <w:rPr>
+          <w:rFonts w:ascii="Times New Roman" w:eastAsia="Times New Roman" w:hAnsi="Times New Roman" w:cs="Times New Roman"/>
+          <w:bCs/>
+        </w:rPr>
+        <w:t>wordcloud</w:t>
+      </w:r>
+      <w:proofErr w:type="spellEnd"/>
+      <w:r>
+        <w:rPr>
+          <w:rFonts w:ascii="Times New Roman" w:eastAsia="Times New Roman" w:hAnsi="Times New Roman" w:cs="Times New Roman"/>
+          <w:bCs/>
+        </w:rPr>
+        <w:t xml:space="preserve"> (e.g., Fellows, 2018) with terms sized and colored according to their term frequency value.</w:t>
       </w:r>
     </w:p>
     <w:p>
@@ -1396,20 +2088,60 @@
           <w:rFonts w:ascii="Times New Roman" w:eastAsia="Times New Roman" w:hAnsi="Times New Roman" w:cs="Times New Roman"/>
           <w:bCs/>
         </w:rPr>
-        <w:t xml:space="preserve"> classifications, such as sentiment analysis (Jurafsky, n.d.).</w:t>
-      </w:r>
+        <w:t xml:space="preserve"> classifications, such as sentiment analysis (</w:t>
+      </w:r>
+      <w:proofErr w:type="spellStart"/>
       <w:r>
         <w:rPr>
           <w:rFonts w:ascii="Times New Roman" w:eastAsia="Times New Roman" w:hAnsi="Times New Roman" w:cs="Times New Roman"/>
           <w:bCs/>
         </w:rPr>
-        <w:t xml:space="preserve"> Sentiment scores can be as simple as assigning simple polarity to tokens, such as “positive”, “neutral”, or “negative”, with optional sentiment strength. As a common example, one could use these simple sentiment scores to predict global events from online comments or social media posts (e.g., predicting stock market prices from Twitter posts). Several R packages such as tidytext (</w:t>
-      </w:r>
-      <w:r>
-        <w:rPr>
-          <w:rFonts w:ascii="Times New Roman" w:eastAsia="Times New Roman" w:hAnsi="Times New Roman" w:cs="Times New Roman"/>
-        </w:rPr>
-        <w:t>Silge and Robinson, 2016)</w:t>
+        <w:t>Jurafsky</w:t>
+      </w:r>
+      <w:proofErr w:type="spellEnd"/>
+      <w:r>
+        <w:rPr>
+          <w:rFonts w:ascii="Times New Roman" w:eastAsia="Times New Roman" w:hAnsi="Times New Roman" w:cs="Times New Roman"/>
+          <w:bCs/>
+        </w:rPr>
+        <w:t>, n.d.).</w:t>
+      </w:r>
+      <w:r>
+        <w:rPr>
+          <w:rFonts w:ascii="Times New Roman" w:eastAsia="Times New Roman" w:hAnsi="Times New Roman" w:cs="Times New Roman"/>
+          <w:bCs/>
+        </w:rPr>
+        <w:t xml:space="preserve"> Sentiment scores can be as simple as assigning simple polarity to tokens, such as “positive”, “neutral”, or “negative”, with optional sentiment strength. As a common example, one could use these simple sentiment scores to predict global events from online comments or social media posts (e.g., predicting stock market prices from Twitter posts). Several R packages such as </w:t>
+      </w:r>
+      <w:proofErr w:type="spellStart"/>
+      <w:r>
+        <w:rPr>
+          <w:rFonts w:ascii="Times New Roman" w:eastAsia="Times New Roman" w:hAnsi="Times New Roman" w:cs="Times New Roman"/>
+          <w:bCs/>
+        </w:rPr>
+        <w:t>tidytext</w:t>
+      </w:r>
+      <w:proofErr w:type="spellEnd"/>
+      <w:r>
+        <w:rPr>
+          <w:rFonts w:ascii="Times New Roman" w:eastAsia="Times New Roman" w:hAnsi="Times New Roman" w:cs="Times New Roman"/>
+          <w:bCs/>
+        </w:rPr>
+        <w:t xml:space="preserve"> (</w:t>
+      </w:r>
+      <w:proofErr w:type="spellStart"/>
+      <w:r>
+        <w:rPr>
+          <w:rFonts w:ascii="Times New Roman" w:eastAsia="Times New Roman" w:hAnsi="Times New Roman" w:cs="Times New Roman"/>
+        </w:rPr>
+        <w:t>Silge</w:t>
+      </w:r>
+      <w:proofErr w:type="spellEnd"/>
+      <w:r>
+        <w:rPr>
+          <w:rFonts w:ascii="Times New Roman" w:eastAsia="Times New Roman" w:hAnsi="Times New Roman" w:cs="Times New Roman"/>
+        </w:rPr>
+        <w:t xml:space="preserve"> and Robinson, 2016)</w:t>
       </w:r>
       <w:r>
         <w:rPr>
@@ -1421,7 +2153,21 @@
         <w:rPr>
           <w:rFonts w:ascii="Times New Roman" w:eastAsia="Times New Roman" w:hAnsi="Times New Roman" w:cs="Times New Roman"/>
         </w:rPr>
-        <w:t xml:space="preserve"> SentimentAnalysis </w:t>
+        <w:t xml:space="preserve"> </w:t>
+      </w:r>
+      <w:proofErr w:type="spellStart"/>
+      <w:r>
+        <w:rPr>
+          <w:rFonts w:ascii="Times New Roman" w:eastAsia="Times New Roman" w:hAnsi="Times New Roman" w:cs="Times New Roman"/>
+        </w:rPr>
+        <w:t>SentimentAnalysis</w:t>
+      </w:r>
+      <w:proofErr w:type="spellEnd"/>
+      <w:r>
+        <w:rPr>
+          <w:rFonts w:ascii="Times New Roman" w:eastAsia="Times New Roman" w:hAnsi="Times New Roman" w:cs="Times New Roman"/>
+        </w:rPr>
+        <w:t xml:space="preserve"> </w:t>
       </w:r>
       <w:r>
         <w:rPr>
@@ -1429,12 +2175,28 @@
         </w:rPr>
         <w:t>(</w:t>
       </w:r>
-      <w:r>
-        <w:rPr>
-          <w:rFonts w:ascii="Times New Roman" w:eastAsia="Times New Roman" w:hAnsi="Times New Roman" w:cs="Times New Roman"/>
-        </w:rPr>
-        <w:t>Feuerriegel and Proellochs</w:t>
-      </w:r>
+      <w:proofErr w:type="spellStart"/>
+      <w:r>
+        <w:rPr>
+          <w:rFonts w:ascii="Times New Roman" w:eastAsia="Times New Roman" w:hAnsi="Times New Roman" w:cs="Times New Roman"/>
+        </w:rPr>
+        <w:t>Feuerriegel</w:t>
+      </w:r>
+      <w:proofErr w:type="spellEnd"/>
+      <w:r>
+        <w:rPr>
+          <w:rFonts w:ascii="Times New Roman" w:eastAsia="Times New Roman" w:hAnsi="Times New Roman" w:cs="Times New Roman"/>
+        </w:rPr>
+        <w:t xml:space="preserve"> and </w:t>
+      </w:r>
+      <w:proofErr w:type="spellStart"/>
+      <w:r>
+        <w:rPr>
+          <w:rFonts w:ascii="Times New Roman" w:eastAsia="Times New Roman" w:hAnsi="Times New Roman" w:cs="Times New Roman"/>
+        </w:rPr>
+        <w:t>Proellochs</w:t>
+      </w:r>
+      <w:proofErr w:type="spellEnd"/>
       <w:r>
         <w:rPr>
           <w:rFonts w:ascii="Times New Roman" w:eastAsia="Times New Roman" w:hAnsi="Times New Roman" w:cs="Times New Roman"/>
@@ -1445,7 +2207,21 @@
         <w:rPr>
           <w:rFonts w:ascii="Times New Roman" w:eastAsia="Times New Roman" w:hAnsi="Times New Roman" w:cs="Times New Roman"/>
         </w:rPr>
-        <w:t>, and syuzhet (Jockers, 2015)</w:t>
+        <w:t xml:space="preserve">, and </w:t>
+      </w:r>
+      <w:proofErr w:type="spellStart"/>
+      <w:r>
+        <w:rPr>
+          <w:rFonts w:ascii="Times New Roman" w:eastAsia="Times New Roman" w:hAnsi="Times New Roman" w:cs="Times New Roman"/>
+        </w:rPr>
+        <w:t>syuzhet</w:t>
+      </w:r>
+      <w:proofErr w:type="spellEnd"/>
+      <w:r>
+        <w:rPr>
+          <w:rFonts w:ascii="Times New Roman" w:eastAsia="Times New Roman" w:hAnsi="Times New Roman" w:cs="Times New Roman"/>
+        </w:rPr>
+        <w:t xml:space="preserve"> (Jockers, 2015)</w:t>
       </w:r>
       <w:r>
         <w:rPr>
@@ -1457,7 +2233,35 @@
         <w:rPr>
           <w:rFonts w:ascii="Times New Roman" w:eastAsia="Times New Roman" w:hAnsi="Times New Roman" w:cs="Times New Roman"/>
         </w:rPr>
-        <w:t xml:space="preserve">. The tidytext package has a simple dictionary of how individual words can be classified according to sentiment, whereas the SentimentAnalysis has tools to </w:t>
+        <w:t xml:space="preserve">. The </w:t>
+      </w:r>
+      <w:proofErr w:type="spellStart"/>
+      <w:r>
+        <w:rPr>
+          <w:rFonts w:ascii="Times New Roman" w:eastAsia="Times New Roman" w:hAnsi="Times New Roman" w:cs="Times New Roman"/>
+        </w:rPr>
+        <w:t>tidytext</w:t>
+      </w:r>
+      <w:proofErr w:type="spellEnd"/>
+      <w:r>
+        <w:rPr>
+          <w:rFonts w:ascii="Times New Roman" w:eastAsia="Times New Roman" w:hAnsi="Times New Roman" w:cs="Times New Roman"/>
+        </w:rPr>
+        <w:t xml:space="preserve"> package has a simple dictionary of how individual words can be classified according to sentiment, whereas the </w:t>
+      </w:r>
+      <w:proofErr w:type="spellStart"/>
+      <w:r>
+        <w:rPr>
+          <w:rFonts w:ascii="Times New Roman" w:eastAsia="Times New Roman" w:hAnsi="Times New Roman" w:cs="Times New Roman"/>
+        </w:rPr>
+        <w:t>SentimentAnalysis</w:t>
+      </w:r>
+      <w:proofErr w:type="spellEnd"/>
+      <w:r>
+        <w:rPr>
+          <w:rFonts w:ascii="Times New Roman" w:eastAsia="Times New Roman" w:hAnsi="Times New Roman" w:cs="Times New Roman"/>
+        </w:rPr>
+        <w:t xml:space="preserve"> has tools to </w:t>
       </w:r>
       <w:r>
         <w:rPr>
@@ -1470,7 +2274,21 @@
         <w:rPr>
           <w:rFonts w:ascii="Times New Roman" w:eastAsia="Times New Roman" w:hAnsi="Times New Roman" w:cs="Times New Roman"/>
         </w:rPr>
-        <w:t xml:space="preserve"> The syuzhet package can classify tokens according to polarity and strength but also has tools to classify tokens according to specific emotions, such as joy, fear, disgust, anger, and surprise, rather than simple polarity. </w:t>
+        <w:t xml:space="preserve"> The </w:t>
+      </w:r>
+      <w:proofErr w:type="spellStart"/>
+      <w:r>
+        <w:rPr>
+          <w:rFonts w:ascii="Times New Roman" w:eastAsia="Times New Roman" w:hAnsi="Times New Roman" w:cs="Times New Roman"/>
+        </w:rPr>
+        <w:t>syuzhet</w:t>
+      </w:r>
+      <w:proofErr w:type="spellEnd"/>
+      <w:r>
+        <w:rPr>
+          <w:rFonts w:ascii="Times New Roman" w:eastAsia="Times New Roman" w:hAnsi="Times New Roman" w:cs="Times New Roman"/>
+        </w:rPr>
+        <w:t xml:space="preserve"> package can classify tokens according to polarity and strength but also has tools to classify tokens according to specific emotions, such as joy, fear, disgust, anger, and surprise, rather than simple polarity. </w:t>
       </w:r>
       <w:r>
         <w:rPr>
@@ -1482,7 +2300,21 @@
         <w:rPr>
           <w:rFonts w:ascii="Times New Roman" w:eastAsia="Times New Roman" w:hAnsi="Times New Roman" w:cs="Times New Roman"/>
         </w:rPr>
-        <w:t>entiment classifications can be combined with wordclouds for dramatic illustration of how certain sentiments appear in a set of text statements.</w:t>
+        <w:t xml:space="preserve">entiment classifications can be combined with </w:t>
+      </w:r>
+      <w:proofErr w:type="spellStart"/>
+      <w:r>
+        <w:rPr>
+          <w:rFonts w:ascii="Times New Roman" w:eastAsia="Times New Roman" w:hAnsi="Times New Roman" w:cs="Times New Roman"/>
+        </w:rPr>
+        <w:t>wordclouds</w:t>
+      </w:r>
+      <w:proofErr w:type="spellEnd"/>
+      <w:r>
+        <w:rPr>
+          <w:rFonts w:ascii="Times New Roman" w:eastAsia="Times New Roman" w:hAnsi="Times New Roman" w:cs="Times New Roman"/>
+        </w:rPr>
+        <w:t xml:space="preserve"> for dramatic illustration of how certain sentiments appear in a set of text statements.</w:t>
       </w:r>
     </w:p>
     <w:p>
@@ -1572,7 +2404,39 @@
           <w:rFonts w:ascii="Times New Roman" w:eastAsia="Times New Roman" w:hAnsi="Times New Roman" w:cs="Times New Roman"/>
           <w:bCs/>
         </w:rPr>
-        <w:t>one can include those tokens in a statistical model or for prediction. As these tokens are categorical-type variables, they can be included as-is in any machine learning prediction algorithm, such as random forests (Breiman, 2001) or gradient boosted trees (Hastie, Tibshirani, and Friedman, 2009)</w:t>
+        <w:t>one can include those tokens in a statistical model or for prediction. As these tokens are categorical-type variables, they can be included as-is in any machine learning prediction algorithm, such as random forests (</w:t>
+      </w:r>
+      <w:proofErr w:type="spellStart"/>
+      <w:r>
+        <w:rPr>
+          <w:rFonts w:ascii="Times New Roman" w:eastAsia="Times New Roman" w:hAnsi="Times New Roman" w:cs="Times New Roman"/>
+          <w:bCs/>
+        </w:rPr>
+        <w:t>Breiman</w:t>
+      </w:r>
+      <w:proofErr w:type="spellEnd"/>
+      <w:r>
+        <w:rPr>
+          <w:rFonts w:ascii="Times New Roman" w:eastAsia="Times New Roman" w:hAnsi="Times New Roman" w:cs="Times New Roman"/>
+          <w:bCs/>
+        </w:rPr>
+        <w:t xml:space="preserve">, 2001) or gradient boosted trees (Hastie, </w:t>
+      </w:r>
+      <w:proofErr w:type="spellStart"/>
+      <w:r>
+        <w:rPr>
+          <w:rFonts w:ascii="Times New Roman" w:eastAsia="Times New Roman" w:hAnsi="Times New Roman" w:cs="Times New Roman"/>
+          <w:bCs/>
+        </w:rPr>
+        <w:t>Tibshirani</w:t>
+      </w:r>
+      <w:proofErr w:type="spellEnd"/>
+      <w:r>
+        <w:rPr>
+          <w:rFonts w:ascii="Times New Roman" w:eastAsia="Times New Roman" w:hAnsi="Times New Roman" w:cs="Times New Roman"/>
+          <w:bCs/>
+        </w:rPr>
+        <w:t>, and Friedman, 2009)</w:t>
       </w:r>
       <w:r>
         <w:rPr>
@@ -1638,7 +2502,55 @@
           <w:rFonts w:ascii="Times New Roman" w:eastAsia="Times New Roman" w:hAnsi="Times New Roman" w:cs="Times New Roman"/>
           <w:bCs/>
         </w:rPr>
-        <w:t>Alternatively, specialized methods and R packages exist that can build models explicitly around the structure of text, such as keyword analysis (using RKEA, Feinerer and Hornik, 2015) or latent semantic analysis (using lsa, Wild, 2015).</w:t>
+        <w:t xml:space="preserve">Alternatively, specialized methods and R packages exist that can build models explicitly around the structure of text, such as keyword analysis (using RKEA, </w:t>
+      </w:r>
+      <w:proofErr w:type="spellStart"/>
+      <w:r>
+        <w:rPr>
+          <w:rFonts w:ascii="Times New Roman" w:eastAsia="Times New Roman" w:hAnsi="Times New Roman" w:cs="Times New Roman"/>
+          <w:bCs/>
+        </w:rPr>
+        <w:t>Feinerer</w:t>
+      </w:r>
+      <w:proofErr w:type="spellEnd"/>
+      <w:r>
+        <w:rPr>
+          <w:rFonts w:ascii="Times New Roman" w:eastAsia="Times New Roman" w:hAnsi="Times New Roman" w:cs="Times New Roman"/>
+          <w:bCs/>
+        </w:rPr>
+        <w:t xml:space="preserve"> and </w:t>
+      </w:r>
+      <w:proofErr w:type="spellStart"/>
+      <w:r>
+        <w:rPr>
+          <w:rFonts w:ascii="Times New Roman" w:eastAsia="Times New Roman" w:hAnsi="Times New Roman" w:cs="Times New Roman"/>
+          <w:bCs/>
+        </w:rPr>
+        <w:t>Hornik</w:t>
+      </w:r>
+      <w:proofErr w:type="spellEnd"/>
+      <w:r>
+        <w:rPr>
+          <w:rFonts w:ascii="Times New Roman" w:eastAsia="Times New Roman" w:hAnsi="Times New Roman" w:cs="Times New Roman"/>
+          <w:bCs/>
+        </w:rPr>
+        <w:t xml:space="preserve">, 2015) or latent semantic analysis (using </w:t>
+      </w:r>
+      <w:proofErr w:type="spellStart"/>
+      <w:r>
+        <w:rPr>
+          <w:rFonts w:ascii="Times New Roman" w:eastAsia="Times New Roman" w:hAnsi="Times New Roman" w:cs="Times New Roman"/>
+          <w:bCs/>
+        </w:rPr>
+        <w:t>lsa</w:t>
+      </w:r>
+      <w:proofErr w:type="spellEnd"/>
+      <w:r>
+        <w:rPr>
+          <w:rFonts w:ascii="Times New Roman" w:eastAsia="Times New Roman" w:hAnsi="Times New Roman" w:cs="Times New Roman"/>
+          <w:bCs/>
+        </w:rPr>
+        <w:t>, Wild, 2015).</w:t>
       </w:r>
       <w:r>
         <w:rPr>
@@ -1772,7 +2684,21 @@
         <w:rPr>
           <w:rFonts w:ascii="Times New Roman" w:eastAsia="Times New Roman" w:hAnsi="Times New Roman" w:cs="Times New Roman"/>
         </w:rPr>
-        <w:t>Create basic visual displays and quantitative summaries of text data from R, including wordclouds and basic sentiment analysis.</w:t>
+        <w:t xml:space="preserve">Create basic visual displays and quantitative summaries of text data from R, including </w:t>
+      </w:r>
+      <w:proofErr w:type="spellStart"/>
+      <w:r>
+        <w:rPr>
+          <w:rFonts w:ascii="Times New Roman" w:eastAsia="Times New Roman" w:hAnsi="Times New Roman" w:cs="Times New Roman"/>
+        </w:rPr>
+        <w:t>wordclouds</w:t>
+      </w:r>
+      <w:proofErr w:type="spellEnd"/>
+      <w:r>
+        <w:rPr>
+          <w:rFonts w:ascii="Times New Roman" w:eastAsia="Times New Roman" w:hAnsi="Times New Roman" w:cs="Times New Roman"/>
+        </w:rPr>
+        <w:t xml:space="preserve"> and basic sentiment analysis.</w:t>
       </w:r>
     </w:p>
     <w:p>
@@ -1962,8 +2888,18 @@
           <w:sz w:val="20"/>
           <w:szCs w:val="20"/>
         </w:rPr>
-        <w:t>Steven Nydick</w:t>
-      </w:r>
+        <w:t xml:space="preserve">Steven </w:t>
+      </w:r>
+      <w:proofErr w:type="spellStart"/>
+      <w:r>
+        <w:rPr>
+          <w:rFonts w:ascii="Times New Roman" w:eastAsia="Times New Roman" w:hAnsi="Times New Roman" w:cs="Times New Roman"/>
+          <w:sz w:val="20"/>
+          <w:szCs w:val="20"/>
+        </w:rPr>
+        <w:t>Nydick</w:t>
+      </w:r>
+      <w:proofErr w:type="spellEnd"/>
     </w:p>
     <w:p>
       <w:pPr>
@@ -2386,24 +3322,52 @@
         <w:rPr>
           <w:rFonts w:ascii="Times New Roman" w:hAnsi="Times New Roman" w:cs="Times New Roman"/>
         </w:rPr>
-        <w:t>Steven Nydick is a Data Scientist Developer at the Korn Ferry Institute, where he designs R-base</w:t>
-      </w:r>
+        <w:t xml:space="preserve">Steven </w:t>
+      </w:r>
+      <w:proofErr w:type="spellStart"/>
       <w:r>
         <w:rPr>
           <w:rFonts w:ascii="Times New Roman" w:hAnsi="Times New Roman" w:cs="Times New Roman"/>
         </w:rPr>
+        <w:t>Nydick</w:t>
+      </w:r>
+      <w:proofErr w:type="spellEnd"/>
+      <w:r>
+        <w:rPr>
+          <w:rFonts w:ascii="Times New Roman" w:hAnsi="Times New Roman" w:cs="Times New Roman"/>
+        </w:rPr>
+        <w:t xml:space="preserve"> is a Data Scientist Developer at the Korn Ferry Institute, where he designs R-base</w:t>
+      </w:r>
+      <w:r>
+        <w:rPr>
+          <w:rFonts w:ascii="Times New Roman" w:hAnsi="Times New Roman" w:cs="Times New Roman"/>
+        </w:rPr>
         <w:t>d tools and scoring algorithms</w:t>
       </w:r>
       <w:r>
         <w:rPr>
           <w:rFonts w:ascii="Times New Roman" w:hAnsi="Times New Roman" w:cs="Times New Roman"/>
         </w:rPr>
-        <w:t xml:space="preserve">. He is the lead author and maintainer of the catIrt R package </w:t>
-      </w:r>
+        <w:t xml:space="preserve">. He is the lead author and maintainer of the </w:t>
+      </w:r>
+      <w:proofErr w:type="spellStart"/>
       <w:r>
         <w:rPr>
           <w:rFonts w:ascii="Times New Roman" w:hAnsi="Times New Roman" w:cs="Times New Roman"/>
         </w:rPr>
+        <w:t>catIrt</w:t>
+      </w:r>
+      <w:proofErr w:type="spellEnd"/>
+      <w:r>
+        <w:rPr>
+          <w:rFonts w:ascii="Times New Roman" w:hAnsi="Times New Roman" w:cs="Times New Roman"/>
+        </w:rPr>
+        <w:t xml:space="preserve"> R package </w:t>
+      </w:r>
+      <w:r>
+        <w:rPr>
+          <w:rFonts w:ascii="Times New Roman" w:hAnsi="Times New Roman" w:cs="Times New Roman"/>
+        </w:rPr>
         <w:t xml:space="preserve">as well as several internal R packages </w:t>
       </w:r>
       <w:r>
@@ -2416,12 +3380,26 @@
         <w:rPr>
           <w:rFonts w:ascii="Times New Roman" w:hAnsi="Times New Roman" w:cs="Times New Roman"/>
         </w:rPr>
-        <w:t xml:space="preserve"> everything from plotting to powerpoint generation to interfacing with servers. </w:t>
-      </w:r>
+        <w:t xml:space="preserve"> everything from plotting to </w:t>
+      </w:r>
+      <w:proofErr w:type="spellStart"/>
       <w:r>
         <w:rPr>
           <w:rFonts w:ascii="Times New Roman" w:hAnsi="Times New Roman" w:cs="Times New Roman"/>
         </w:rPr>
+        <w:t>powerpoint</w:t>
+      </w:r>
+      <w:proofErr w:type="spellEnd"/>
+      <w:r>
+        <w:rPr>
+          <w:rFonts w:ascii="Times New Roman" w:hAnsi="Times New Roman" w:cs="Times New Roman"/>
+        </w:rPr>
+        <w:t xml:space="preserve"> generation to interfacing with servers. </w:t>
+      </w:r>
+      <w:r>
+        <w:rPr>
+          <w:rFonts w:ascii="Times New Roman" w:hAnsi="Times New Roman" w:cs="Times New Roman"/>
+        </w:rPr>
         <w:t xml:space="preserve">He has contributed to developing psychometric models and corresponding estimation algorithms that have been published in </w:t>
       </w:r>
       <w:r>
@@ -2454,7 +3432,21 @@
         <w:rPr>
           <w:rFonts w:ascii="Times New Roman" w:hAnsi="Times New Roman" w:cs="Times New Roman"/>
         </w:rPr>
-        <w:t xml:space="preserve">Steven received his Ph.D at the University of Minnesota in Psychometrics and </w:t>
+        <w:t xml:space="preserve">Steven received his </w:t>
+      </w:r>
+      <w:proofErr w:type="spellStart"/>
+      <w:r>
+        <w:rPr>
+          <w:rFonts w:ascii="Times New Roman" w:hAnsi="Times New Roman" w:cs="Times New Roman"/>
+        </w:rPr>
+        <w:t>Ph.D</w:t>
+      </w:r>
+      <w:proofErr w:type="spellEnd"/>
+      <w:r>
+        <w:rPr>
+          <w:rFonts w:ascii="Times New Roman" w:hAnsi="Times New Roman" w:cs="Times New Roman"/>
+        </w:rPr>
+        <w:t xml:space="preserve"> at the University of Minnesota in Psychometrics and </w:t>
       </w:r>
       <w:r>
         <w:rPr>
@@ -2544,7 +3536,49 @@
         <w:rPr>
           <w:rFonts w:ascii="Times New Roman" w:eastAsia="Times New Roman" w:hAnsi="Times New Roman" w:cs="Times New Roman"/>
         </w:rPr>
-        <w:t>Benoit, K., Muhr, D., &amp; Watanabe, K. (2019). stopwords: Multilingual stopword lists. R package version 1.0.</w:t>
+        <w:t xml:space="preserve">Benoit, K., </w:t>
+      </w:r>
+      <w:proofErr w:type="spellStart"/>
+      <w:r>
+        <w:rPr>
+          <w:rFonts w:ascii="Times New Roman" w:eastAsia="Times New Roman" w:hAnsi="Times New Roman" w:cs="Times New Roman"/>
+        </w:rPr>
+        <w:t>Muhr</w:t>
+      </w:r>
+      <w:proofErr w:type="spellEnd"/>
+      <w:r>
+        <w:rPr>
+          <w:rFonts w:ascii="Times New Roman" w:eastAsia="Times New Roman" w:hAnsi="Times New Roman" w:cs="Times New Roman"/>
+        </w:rPr>
+        <w:t xml:space="preserve">, D., &amp; Watanabe, K. (2019). </w:t>
+      </w:r>
+      <w:proofErr w:type="spellStart"/>
+      <w:r>
+        <w:rPr>
+          <w:rFonts w:ascii="Times New Roman" w:eastAsia="Times New Roman" w:hAnsi="Times New Roman" w:cs="Times New Roman"/>
+        </w:rPr>
+        <w:t>stopwords</w:t>
+      </w:r>
+      <w:proofErr w:type="spellEnd"/>
+      <w:r>
+        <w:rPr>
+          <w:rFonts w:ascii="Times New Roman" w:eastAsia="Times New Roman" w:hAnsi="Times New Roman" w:cs="Times New Roman"/>
+        </w:rPr>
+        <w:t xml:space="preserve">: Multilingual </w:t>
+      </w:r>
+      <w:proofErr w:type="spellStart"/>
+      <w:r>
+        <w:rPr>
+          <w:rFonts w:ascii="Times New Roman" w:eastAsia="Times New Roman" w:hAnsi="Times New Roman" w:cs="Times New Roman"/>
+        </w:rPr>
+        <w:t>stopword</w:t>
+      </w:r>
+      <w:proofErr w:type="spellEnd"/>
+      <w:r>
+        <w:rPr>
+          <w:rFonts w:ascii="Times New Roman" w:eastAsia="Times New Roman" w:hAnsi="Times New Roman" w:cs="Times New Roman"/>
+        </w:rPr>
+        <w:t xml:space="preserve"> lists. R package version 1.0.</w:t>
       </w:r>
     </w:p>
     <w:p>
@@ -2555,11 +3589,47 @@
           <w:rFonts w:ascii="Times New Roman" w:eastAsia="Times New Roman" w:hAnsi="Times New Roman" w:cs="Times New Roman"/>
         </w:rPr>
       </w:pPr>
-      <w:r>
-        <w:rPr>
-          <w:rFonts w:ascii="Times New Roman" w:eastAsia="Times New Roman" w:hAnsi="Times New Roman" w:cs="Times New Roman"/>
-        </w:rPr>
-        <w:t>Bouchet-Valat, M. (2019). SnowballC: Snowball stemmers based on the C ‘libstemmer’ UTF-8 library. R package version 0.6.0.</w:t>
+      <w:proofErr w:type="spellStart"/>
+      <w:r>
+        <w:rPr>
+          <w:rFonts w:ascii="Times New Roman" w:eastAsia="Times New Roman" w:hAnsi="Times New Roman" w:cs="Times New Roman"/>
+        </w:rPr>
+        <w:t>Bouchet-Valat</w:t>
+      </w:r>
+      <w:proofErr w:type="spellEnd"/>
+      <w:r>
+        <w:rPr>
+          <w:rFonts w:ascii="Times New Roman" w:eastAsia="Times New Roman" w:hAnsi="Times New Roman" w:cs="Times New Roman"/>
+        </w:rPr>
+        <w:t xml:space="preserve">, M. (2019). </w:t>
+      </w:r>
+      <w:proofErr w:type="spellStart"/>
+      <w:r>
+        <w:rPr>
+          <w:rFonts w:ascii="Times New Roman" w:eastAsia="Times New Roman" w:hAnsi="Times New Roman" w:cs="Times New Roman"/>
+        </w:rPr>
+        <w:t>SnowballC</w:t>
+      </w:r>
+      <w:proofErr w:type="spellEnd"/>
+      <w:r>
+        <w:rPr>
+          <w:rFonts w:ascii="Times New Roman" w:eastAsia="Times New Roman" w:hAnsi="Times New Roman" w:cs="Times New Roman"/>
+        </w:rPr>
+        <w:t>: Snowball stemmers based on the C ‘</w:t>
+      </w:r>
+      <w:proofErr w:type="spellStart"/>
+      <w:r>
+        <w:rPr>
+          <w:rFonts w:ascii="Times New Roman" w:eastAsia="Times New Roman" w:hAnsi="Times New Roman" w:cs="Times New Roman"/>
+        </w:rPr>
+        <w:t>libstemmer</w:t>
+      </w:r>
+      <w:proofErr w:type="spellEnd"/>
+      <w:r>
+        <w:rPr>
+          <w:rFonts w:ascii="Times New Roman" w:eastAsia="Times New Roman" w:hAnsi="Times New Roman" w:cs="Times New Roman"/>
+        </w:rPr>
+        <w:t>’ UTF-8 library. R package version 0.6.0.</w:t>
       </w:r>
     </w:p>
     <w:p>
@@ -2570,11 +3640,19 @@
           <w:rFonts w:ascii="Times New Roman" w:eastAsia="Times New Roman" w:hAnsi="Times New Roman" w:cs="Times New Roman"/>
         </w:rPr>
       </w:pPr>
-      <w:r>
-        <w:rPr>
-          <w:rFonts w:ascii="Times New Roman" w:eastAsia="Times New Roman" w:hAnsi="Times New Roman" w:cs="Times New Roman"/>
-        </w:rPr>
-        <w:t xml:space="preserve">Breiman, L. (2001). Random forests. </w:t>
+      <w:proofErr w:type="spellStart"/>
+      <w:r>
+        <w:rPr>
+          <w:rFonts w:ascii="Times New Roman" w:eastAsia="Times New Roman" w:hAnsi="Times New Roman" w:cs="Times New Roman"/>
+        </w:rPr>
+        <w:t>Breiman</w:t>
+      </w:r>
+      <w:proofErr w:type="spellEnd"/>
+      <w:r>
+        <w:rPr>
+          <w:rFonts w:ascii="Times New Roman" w:eastAsia="Times New Roman" w:hAnsi="Times New Roman" w:cs="Times New Roman"/>
+        </w:rPr>
+        <w:t xml:space="preserve">, L. (2001). Random forests. </w:t>
       </w:r>
       <w:r>
         <w:rPr>
@@ -2641,7 +3719,77 @@
         <w:rPr>
           <w:rFonts w:ascii="Times New Roman" w:eastAsia="Times New Roman" w:hAnsi="Times New Roman" w:cs="Times New Roman"/>
         </w:rPr>
-        <w:t>Chen, T., He, T., Benesty, M., Khotilovich, V., Tang, Y., Cho, H., Chen, K., Mitchell, R., Cano, I., Zhou, T., Li, M., Xie, J., Lin, M., Geng, Y., &amp; Li, Y. (2018). xgboost: Extreme gradient boosting. R package version 0.71.2.</w:t>
+        <w:t xml:space="preserve">Chen, T., He, T., </w:t>
+      </w:r>
+      <w:proofErr w:type="spellStart"/>
+      <w:r>
+        <w:rPr>
+          <w:rFonts w:ascii="Times New Roman" w:eastAsia="Times New Roman" w:hAnsi="Times New Roman" w:cs="Times New Roman"/>
+        </w:rPr>
+        <w:t>Benesty</w:t>
+      </w:r>
+      <w:proofErr w:type="spellEnd"/>
+      <w:r>
+        <w:rPr>
+          <w:rFonts w:ascii="Times New Roman" w:eastAsia="Times New Roman" w:hAnsi="Times New Roman" w:cs="Times New Roman"/>
+        </w:rPr>
+        <w:t xml:space="preserve">, M., </w:t>
+      </w:r>
+      <w:proofErr w:type="spellStart"/>
+      <w:r>
+        <w:rPr>
+          <w:rFonts w:ascii="Times New Roman" w:eastAsia="Times New Roman" w:hAnsi="Times New Roman" w:cs="Times New Roman"/>
+        </w:rPr>
+        <w:t>Khotilovich</w:t>
+      </w:r>
+      <w:proofErr w:type="spellEnd"/>
+      <w:r>
+        <w:rPr>
+          <w:rFonts w:ascii="Times New Roman" w:eastAsia="Times New Roman" w:hAnsi="Times New Roman" w:cs="Times New Roman"/>
+        </w:rPr>
+        <w:t xml:space="preserve">, V., Tang, Y., Cho, H., Chen, K., Mitchell, R., Cano, I., Zhou, T., Li, M., </w:t>
+      </w:r>
+      <w:proofErr w:type="spellStart"/>
+      <w:r>
+        <w:rPr>
+          <w:rFonts w:ascii="Times New Roman" w:eastAsia="Times New Roman" w:hAnsi="Times New Roman" w:cs="Times New Roman"/>
+        </w:rPr>
+        <w:t>Xie</w:t>
+      </w:r>
+      <w:proofErr w:type="spellEnd"/>
+      <w:r>
+        <w:rPr>
+          <w:rFonts w:ascii="Times New Roman" w:eastAsia="Times New Roman" w:hAnsi="Times New Roman" w:cs="Times New Roman"/>
+        </w:rPr>
+        <w:t xml:space="preserve">, J., Lin, M., </w:t>
+      </w:r>
+      <w:proofErr w:type="spellStart"/>
+      <w:r>
+        <w:rPr>
+          <w:rFonts w:ascii="Times New Roman" w:eastAsia="Times New Roman" w:hAnsi="Times New Roman" w:cs="Times New Roman"/>
+        </w:rPr>
+        <w:t>Geng</w:t>
+      </w:r>
+      <w:proofErr w:type="spellEnd"/>
+      <w:r>
+        <w:rPr>
+          <w:rFonts w:ascii="Times New Roman" w:eastAsia="Times New Roman" w:hAnsi="Times New Roman" w:cs="Times New Roman"/>
+        </w:rPr>
+        <w:t xml:space="preserve">, Y., &amp; Li, Y. (2018). </w:t>
+      </w:r>
+      <w:proofErr w:type="spellStart"/>
+      <w:r>
+        <w:rPr>
+          <w:rFonts w:ascii="Times New Roman" w:eastAsia="Times New Roman" w:hAnsi="Times New Roman" w:cs="Times New Roman"/>
+        </w:rPr>
+        <w:t>xgboost</w:t>
+      </w:r>
+      <w:proofErr w:type="spellEnd"/>
+      <w:r>
+        <w:rPr>
+          <w:rFonts w:ascii="Times New Roman" w:eastAsia="Times New Roman" w:hAnsi="Times New Roman" w:cs="Times New Roman"/>
+        </w:rPr>
+        <w:t>: Extreme gradient boosting. R package version 0.71.2.</w:t>
       </w:r>
     </w:p>
     <w:p>
@@ -2652,11 +3800,47 @@
           <w:rFonts w:ascii="Times New Roman" w:eastAsia="Times New Roman" w:hAnsi="Times New Roman" w:cs="Times New Roman"/>
         </w:rPr>
       </w:pPr>
-      <w:r>
-        <w:rPr>
-          <w:rFonts w:ascii="Times New Roman" w:eastAsia="Times New Roman" w:hAnsi="Times New Roman" w:cs="Times New Roman"/>
-        </w:rPr>
-        <w:t>Dowle, M., &amp; Srinivasan, A. (2019). data.table: Extension of `data.frame`. R package version 1.12.2.</w:t>
+      <w:proofErr w:type="spellStart"/>
+      <w:r>
+        <w:rPr>
+          <w:rFonts w:ascii="Times New Roman" w:eastAsia="Times New Roman" w:hAnsi="Times New Roman" w:cs="Times New Roman"/>
+        </w:rPr>
+        <w:t>Dowle</w:t>
+      </w:r>
+      <w:proofErr w:type="spellEnd"/>
+      <w:r>
+        <w:rPr>
+          <w:rFonts w:ascii="Times New Roman" w:eastAsia="Times New Roman" w:hAnsi="Times New Roman" w:cs="Times New Roman"/>
+        </w:rPr>
+        <w:t xml:space="preserve">, M., &amp; Srinivasan, A. (2019). </w:t>
+      </w:r>
+      <w:proofErr w:type="spellStart"/>
+      <w:r>
+        <w:rPr>
+          <w:rFonts w:ascii="Times New Roman" w:eastAsia="Times New Roman" w:hAnsi="Times New Roman" w:cs="Times New Roman"/>
+        </w:rPr>
+        <w:t>data.table</w:t>
+      </w:r>
+      <w:proofErr w:type="spellEnd"/>
+      <w:r>
+        <w:rPr>
+          <w:rFonts w:ascii="Times New Roman" w:eastAsia="Times New Roman" w:hAnsi="Times New Roman" w:cs="Times New Roman"/>
+        </w:rPr>
+        <w:t>: Extension of `</w:t>
+      </w:r>
+      <w:proofErr w:type="spellStart"/>
+      <w:r>
+        <w:rPr>
+          <w:rFonts w:ascii="Times New Roman" w:eastAsia="Times New Roman" w:hAnsi="Times New Roman" w:cs="Times New Roman"/>
+        </w:rPr>
+        <w:t>data.frame</w:t>
+      </w:r>
+      <w:proofErr w:type="spellEnd"/>
+      <w:r>
+        <w:rPr>
+          <w:rFonts w:ascii="Times New Roman" w:eastAsia="Times New Roman" w:hAnsi="Times New Roman" w:cs="Times New Roman"/>
+        </w:rPr>
+        <w:t>`. R package version 1.12.2.</w:t>
       </w:r>
     </w:p>
     <w:p>
@@ -2667,11 +3851,33 @@
           <w:rFonts w:ascii="Times New Roman" w:eastAsia="Times New Roman" w:hAnsi="Times New Roman" w:cs="Times New Roman"/>
         </w:rPr>
       </w:pPr>
-      <w:r>
-        <w:rPr>
-          <w:rFonts w:ascii="Times New Roman" w:eastAsia="Times New Roman" w:hAnsi="Times New Roman" w:cs="Times New Roman"/>
-        </w:rPr>
-        <w:t xml:space="preserve">Feinerer, I., &amp; Hornik, K. (2018). Tm: Text </w:t>
+      <w:proofErr w:type="spellStart"/>
+      <w:r>
+        <w:rPr>
+          <w:rFonts w:ascii="Times New Roman" w:eastAsia="Times New Roman" w:hAnsi="Times New Roman" w:cs="Times New Roman"/>
+        </w:rPr>
+        <w:t>Feinerer</w:t>
+      </w:r>
+      <w:proofErr w:type="spellEnd"/>
+      <w:r>
+        <w:rPr>
+          <w:rFonts w:ascii="Times New Roman" w:eastAsia="Times New Roman" w:hAnsi="Times New Roman" w:cs="Times New Roman"/>
+        </w:rPr>
+        <w:t xml:space="preserve">, I., &amp; </w:t>
+      </w:r>
+      <w:proofErr w:type="spellStart"/>
+      <w:r>
+        <w:rPr>
+          <w:rFonts w:ascii="Times New Roman" w:eastAsia="Times New Roman" w:hAnsi="Times New Roman" w:cs="Times New Roman"/>
+        </w:rPr>
+        <w:t>Hornik</w:t>
+      </w:r>
+      <w:proofErr w:type="spellEnd"/>
+      <w:r>
+        <w:rPr>
+          <w:rFonts w:ascii="Times New Roman" w:eastAsia="Times New Roman" w:hAnsi="Times New Roman" w:cs="Times New Roman"/>
+        </w:rPr>
+        <w:t xml:space="preserve">, K. (2018). Tm: Text </w:t>
       </w:r>
       <w:r>
         <w:rPr>
@@ -2706,11 +3912,33 @@
           <w:rFonts w:ascii="Times New Roman" w:eastAsia="Times New Roman" w:hAnsi="Times New Roman" w:cs="Times New Roman"/>
         </w:rPr>
       </w:pPr>
-      <w:r>
-        <w:rPr>
-          <w:rFonts w:ascii="Times New Roman" w:eastAsia="Times New Roman" w:hAnsi="Times New Roman" w:cs="Times New Roman"/>
-        </w:rPr>
-        <w:t>Feinerer, I., &amp; Hornik, K. (2015). RKEY: R/KEA interface. R package version 0.0-6.</w:t>
+      <w:proofErr w:type="spellStart"/>
+      <w:r>
+        <w:rPr>
+          <w:rFonts w:ascii="Times New Roman" w:eastAsia="Times New Roman" w:hAnsi="Times New Roman" w:cs="Times New Roman"/>
+        </w:rPr>
+        <w:t>Feinerer</w:t>
+      </w:r>
+      <w:proofErr w:type="spellEnd"/>
+      <w:r>
+        <w:rPr>
+          <w:rFonts w:ascii="Times New Roman" w:eastAsia="Times New Roman" w:hAnsi="Times New Roman" w:cs="Times New Roman"/>
+        </w:rPr>
+        <w:t xml:space="preserve">, I., &amp; </w:t>
+      </w:r>
+      <w:proofErr w:type="spellStart"/>
+      <w:r>
+        <w:rPr>
+          <w:rFonts w:ascii="Times New Roman" w:eastAsia="Times New Roman" w:hAnsi="Times New Roman" w:cs="Times New Roman"/>
+        </w:rPr>
+        <w:t>Hornik</w:t>
+      </w:r>
+      <w:proofErr w:type="spellEnd"/>
+      <w:r>
+        <w:rPr>
+          <w:rFonts w:ascii="Times New Roman" w:eastAsia="Times New Roman" w:hAnsi="Times New Roman" w:cs="Times New Roman"/>
+        </w:rPr>
+        <w:t>, K. (2015). RKEY: R/KEA interface. R package version 0.0-6.</w:t>
       </w:r>
     </w:p>
     <w:p>
@@ -2725,7 +3953,21 @@
         <w:rPr>
           <w:rFonts w:ascii="Times New Roman" w:eastAsia="Times New Roman" w:hAnsi="Times New Roman" w:cs="Times New Roman"/>
         </w:rPr>
-        <w:t>Fellows, I. (2018). wordcloud: Word clouds. R package version 2.6.</w:t>
+        <w:t xml:space="preserve">Fellows, I. (2018). </w:t>
+      </w:r>
+      <w:proofErr w:type="spellStart"/>
+      <w:r>
+        <w:rPr>
+          <w:rFonts w:ascii="Times New Roman" w:eastAsia="Times New Roman" w:hAnsi="Times New Roman" w:cs="Times New Roman"/>
+        </w:rPr>
+        <w:t>wordcloud</w:t>
+      </w:r>
+      <w:proofErr w:type="spellEnd"/>
+      <w:r>
+        <w:rPr>
+          <w:rFonts w:ascii="Times New Roman" w:eastAsia="Times New Roman" w:hAnsi="Times New Roman" w:cs="Times New Roman"/>
+        </w:rPr>
+        <w:t>: Word clouds. R package version 2.6.</w:t>
       </w:r>
     </w:p>
     <w:p>
@@ -2736,11 +3978,47 @@
           <w:rFonts w:ascii="Times New Roman" w:eastAsia="Times New Roman" w:hAnsi="Times New Roman" w:cs="Times New Roman"/>
         </w:rPr>
       </w:pPr>
-      <w:r>
-        <w:rPr>
-          <w:rFonts w:ascii="Times New Roman" w:eastAsia="Times New Roman" w:hAnsi="Times New Roman" w:cs="Times New Roman"/>
-        </w:rPr>
-        <w:t>Feuerriegel, S., &amp; Proellochs, N. (2019). SentimentAnalysis: Dictionary-based sentiment analysis. R package version 1.3-3.</w:t>
+      <w:proofErr w:type="spellStart"/>
+      <w:r>
+        <w:rPr>
+          <w:rFonts w:ascii="Times New Roman" w:eastAsia="Times New Roman" w:hAnsi="Times New Roman" w:cs="Times New Roman"/>
+        </w:rPr>
+        <w:t>Feuerriegel</w:t>
+      </w:r>
+      <w:proofErr w:type="spellEnd"/>
+      <w:r>
+        <w:rPr>
+          <w:rFonts w:ascii="Times New Roman" w:eastAsia="Times New Roman" w:hAnsi="Times New Roman" w:cs="Times New Roman"/>
+        </w:rPr>
+        <w:t xml:space="preserve">, S., &amp; </w:t>
+      </w:r>
+      <w:proofErr w:type="spellStart"/>
+      <w:r>
+        <w:rPr>
+          <w:rFonts w:ascii="Times New Roman" w:eastAsia="Times New Roman" w:hAnsi="Times New Roman" w:cs="Times New Roman"/>
+        </w:rPr>
+        <w:t>Proellochs</w:t>
+      </w:r>
+      <w:proofErr w:type="spellEnd"/>
+      <w:r>
+        <w:rPr>
+          <w:rFonts w:ascii="Times New Roman" w:eastAsia="Times New Roman" w:hAnsi="Times New Roman" w:cs="Times New Roman"/>
+        </w:rPr>
+        <w:t xml:space="preserve">, N. (2019). </w:t>
+      </w:r>
+      <w:proofErr w:type="spellStart"/>
+      <w:r>
+        <w:rPr>
+          <w:rFonts w:ascii="Times New Roman" w:eastAsia="Times New Roman" w:hAnsi="Times New Roman" w:cs="Times New Roman"/>
+        </w:rPr>
+        <w:t>SentimentAnalysis</w:t>
+      </w:r>
+      <w:proofErr w:type="spellEnd"/>
+      <w:r>
+        <w:rPr>
+          <w:rFonts w:ascii="Times New Roman" w:eastAsia="Times New Roman" w:hAnsi="Times New Roman" w:cs="Times New Roman"/>
+        </w:rPr>
+        <w:t>: Dictionary-based sentiment analysis. R package version 1.3-3.</w:t>
       </w:r>
     </w:p>
     <w:p>
@@ -2751,11 +4029,33 @@
           <w:rFonts w:ascii="Times New Roman" w:eastAsia="Times New Roman" w:hAnsi="Times New Roman" w:cs="Times New Roman"/>
         </w:rPr>
       </w:pPr>
-      <w:r>
-        <w:rPr>
-          <w:rFonts w:ascii="Times New Roman" w:eastAsia="Times New Roman" w:hAnsi="Times New Roman" w:cs="Times New Roman"/>
-        </w:rPr>
-        <w:t xml:space="preserve">Goebl, A. P., Jones, J. A., &amp; Semmel, S. G. (2016, April). Handling big(gish) data in R: </w:t>
+      <w:proofErr w:type="spellStart"/>
+      <w:r>
+        <w:rPr>
+          <w:rFonts w:ascii="Times New Roman" w:eastAsia="Times New Roman" w:hAnsi="Times New Roman" w:cs="Times New Roman"/>
+        </w:rPr>
+        <w:t>Goebl</w:t>
+      </w:r>
+      <w:proofErr w:type="spellEnd"/>
+      <w:r>
+        <w:rPr>
+          <w:rFonts w:ascii="Times New Roman" w:eastAsia="Times New Roman" w:hAnsi="Times New Roman" w:cs="Times New Roman"/>
+        </w:rPr>
+        <w:t>, A. P., Jones, J. A., &amp; Semmel, S. G. (2016, April). Handling big(</w:t>
+      </w:r>
+      <w:proofErr w:type="spellStart"/>
+      <w:r>
+        <w:rPr>
+          <w:rFonts w:ascii="Times New Roman" w:eastAsia="Times New Roman" w:hAnsi="Times New Roman" w:cs="Times New Roman"/>
+        </w:rPr>
+        <w:t>gish</w:t>
+      </w:r>
+      <w:proofErr w:type="spellEnd"/>
+      <w:r>
+        <w:rPr>
+          <w:rFonts w:ascii="Times New Roman" w:eastAsia="Times New Roman" w:hAnsi="Times New Roman" w:cs="Times New Roman"/>
+        </w:rPr>
+        <w:t xml:space="preserve">) data in R: </w:t>
       </w:r>
     </w:p>
     <w:p>
@@ -2781,11 +4081,19 @@
           <w:rFonts w:ascii="Times New Roman" w:eastAsia="Times New Roman" w:hAnsi="Times New Roman" w:cs="Times New Roman"/>
         </w:rPr>
       </w:pPr>
-      <w:r>
-        <w:rPr>
-          <w:rFonts w:ascii="Times New Roman" w:eastAsia="Times New Roman" w:hAnsi="Times New Roman" w:cs="Times New Roman"/>
-        </w:rPr>
-        <w:t>Goebl, A. P., Jones, J. A., &amp; Semmel, S. G. (2018, April). Machine learning in R: A tutorial and jam session. Master Tutorial at the annual meeting of the Society of Industrial and Organizational Psychology, Chicago, IL.</w:t>
+      <w:proofErr w:type="spellStart"/>
+      <w:r>
+        <w:rPr>
+          <w:rFonts w:ascii="Times New Roman" w:eastAsia="Times New Roman" w:hAnsi="Times New Roman" w:cs="Times New Roman"/>
+        </w:rPr>
+        <w:t>Goebl</w:t>
+      </w:r>
+      <w:proofErr w:type="spellEnd"/>
+      <w:r>
+        <w:rPr>
+          <w:rFonts w:ascii="Times New Roman" w:eastAsia="Times New Roman" w:hAnsi="Times New Roman" w:cs="Times New Roman"/>
+        </w:rPr>
+        <w:t>, A. P., Jones, J. A., &amp; Semmel, S. G. (2018, April). Machine learning in R: A tutorial and jam session. Master Tutorial at the annual meeting of the Society of Industrial and Organizational Psychology, Chicago, IL.</w:t>
       </w:r>
     </w:p>
     <w:p>
@@ -2801,7 +4109,21 @@
           <w:rFonts w:ascii="Times New Roman" w:eastAsia="Times New Roman" w:hAnsi="Times New Roman" w:cs="Times New Roman"/>
         </w:rPr>
         <w:lastRenderedPageBreak/>
-        <w:t xml:space="preserve">Hastie, T., Tibshirani, R., &amp; Friedman, J. H. (2009). Boosting and additive trees. In </w:t>
+        <w:t xml:space="preserve">Hastie, T., </w:t>
+      </w:r>
+      <w:proofErr w:type="spellStart"/>
+      <w:r>
+        <w:rPr>
+          <w:rFonts w:ascii="Times New Roman" w:eastAsia="Times New Roman" w:hAnsi="Times New Roman" w:cs="Times New Roman"/>
+        </w:rPr>
+        <w:t>Tibshirani</w:t>
+      </w:r>
+      <w:proofErr w:type="spellEnd"/>
+      <w:r>
+        <w:rPr>
+          <w:rFonts w:ascii="Times New Roman" w:eastAsia="Times New Roman" w:hAnsi="Times New Roman" w:cs="Times New Roman"/>
+        </w:rPr>
+        <w:t xml:space="preserve">, R., &amp; Friedman, J. H. (2009). Boosting and additive trees. In </w:t>
       </w:r>
       <w:r>
         <w:rPr>
@@ -2842,11 +4164,19 @@
           <w:rFonts w:ascii="Times New Roman" w:eastAsia="Times New Roman" w:hAnsi="Times New Roman" w:cs="Times New Roman"/>
         </w:rPr>
       </w:pPr>
-      <w:r>
-        <w:rPr>
-          <w:rFonts w:ascii="Times New Roman" w:eastAsia="Times New Roman" w:hAnsi="Times New Roman" w:cs="Times New Roman"/>
-        </w:rPr>
-        <w:t xml:space="preserve">Hornik, K. (2017). The R FAQ. Retrieved from </w:t>
+      <w:proofErr w:type="spellStart"/>
+      <w:r>
+        <w:rPr>
+          <w:rFonts w:ascii="Times New Roman" w:eastAsia="Times New Roman" w:hAnsi="Times New Roman" w:cs="Times New Roman"/>
+        </w:rPr>
+        <w:t>Hornik</w:t>
+      </w:r>
+      <w:proofErr w:type="spellEnd"/>
+      <w:r>
+        <w:rPr>
+          <w:rFonts w:ascii="Times New Roman" w:eastAsia="Times New Roman" w:hAnsi="Times New Roman" w:cs="Times New Roman"/>
+        </w:rPr>
+        <w:t xml:space="preserve">, K. (2017). The R FAQ. Retrieved from </w:t>
       </w:r>
       <w:r>
         <w:rPr>
@@ -2869,11 +4199,19 @@
         </w:rPr>
         <w:t xml:space="preserve">Jockers, M. L. (2015). </w:t>
       </w:r>
-      <w:r>
-        <w:rPr>
-          <w:rFonts w:ascii="Times New Roman" w:eastAsia="Times New Roman" w:hAnsi="Times New Roman" w:cs="Times New Roman"/>
-        </w:rPr>
-        <w:t xml:space="preserve">Syuzhet: Extract </w:t>
+      <w:proofErr w:type="spellStart"/>
+      <w:r>
+        <w:rPr>
+          <w:rFonts w:ascii="Times New Roman" w:eastAsia="Times New Roman" w:hAnsi="Times New Roman" w:cs="Times New Roman"/>
+        </w:rPr>
+        <w:t>Syuzhet</w:t>
+      </w:r>
+      <w:proofErr w:type="spellEnd"/>
+      <w:r>
+        <w:rPr>
+          <w:rFonts w:ascii="Times New Roman" w:eastAsia="Times New Roman" w:hAnsi="Times New Roman" w:cs="Times New Roman"/>
+        </w:rPr>
+        <w:t xml:space="preserve">: Extract </w:t>
       </w:r>
       <w:r>
         <w:rPr>
@@ -2942,7 +4280,21 @@
         <w:rPr>
           <w:rFonts w:ascii="Times New Roman" w:eastAsia="Times New Roman" w:hAnsi="Times New Roman" w:cs="Times New Roman"/>
         </w:rPr>
-        <w:t>Jones, J. A., Nydick, S. W., &amp; Wiseman, B. (2019a, April). Effective data wrangling and visualization with R. Master Tutorial at the annual meeting of the Society of Industrial and Organizational Psychology, National Harbor, MD.</w:t>
+        <w:t xml:space="preserve">Jones, J. A., </w:t>
+      </w:r>
+      <w:proofErr w:type="spellStart"/>
+      <w:r>
+        <w:rPr>
+          <w:rFonts w:ascii="Times New Roman" w:eastAsia="Times New Roman" w:hAnsi="Times New Roman" w:cs="Times New Roman"/>
+        </w:rPr>
+        <w:t>Nydick</w:t>
+      </w:r>
+      <w:proofErr w:type="spellEnd"/>
+      <w:r>
+        <w:rPr>
+          <w:rFonts w:ascii="Times New Roman" w:eastAsia="Times New Roman" w:hAnsi="Times New Roman" w:cs="Times New Roman"/>
+        </w:rPr>
+        <w:t>, S. W., &amp; Wiseman, B. (2019a, April). Effective data wrangling and visualization with R. Master Tutorial at the annual meeting of the Society of Industrial and Organizational Psychology, National Harbor, MD.</w:t>
       </w:r>
     </w:p>
     <w:p>
@@ -2957,7 +4309,21 @@
         <w:rPr>
           <w:rFonts w:ascii="Times New Roman" w:eastAsia="Times New Roman" w:hAnsi="Times New Roman" w:cs="Times New Roman"/>
         </w:rPr>
-        <w:t>Jones, J. A., Nydick, S. W., &amp; Wiseman, B. (2019b, April). Web scraping with R. Master Tutorial at the annual meeting of the Society of the Industrial and Organizational Psychology, National Harbor, MD.</w:t>
+        <w:t xml:space="preserve">Jones, J. A., </w:t>
+      </w:r>
+      <w:proofErr w:type="spellStart"/>
+      <w:r>
+        <w:rPr>
+          <w:rFonts w:ascii="Times New Roman" w:eastAsia="Times New Roman" w:hAnsi="Times New Roman" w:cs="Times New Roman"/>
+        </w:rPr>
+        <w:t>Nydick</w:t>
+      </w:r>
+      <w:proofErr w:type="spellEnd"/>
+      <w:r>
+        <w:rPr>
+          <w:rFonts w:ascii="Times New Roman" w:eastAsia="Times New Roman" w:hAnsi="Times New Roman" w:cs="Times New Roman"/>
+        </w:rPr>
+        <w:t>, S. W., &amp; Wiseman, B. (2019b, April). Web scraping with R. Master Tutorial at the annual meeting of the Society of the Industrial and Organizational Psychology, National Harbor, MD.</w:t>
       </w:r>
     </w:p>
     <w:p>
@@ -2968,11 +4334,19 @@
           <w:rFonts w:ascii="Times New Roman" w:eastAsia="Times New Roman" w:hAnsi="Times New Roman" w:cs="Times New Roman"/>
         </w:rPr>
       </w:pPr>
-      <w:r>
-        <w:rPr>
-          <w:rFonts w:ascii="Times New Roman" w:eastAsia="Times New Roman" w:hAnsi="Times New Roman" w:cs="Times New Roman"/>
-        </w:rPr>
-        <w:t xml:space="preserve">Jurafsky, D. (n.d.). Sentiment analysis: What is sentiment analysis. Retrieved August 14, 2019, from </w:t>
+      <w:proofErr w:type="spellStart"/>
+      <w:r>
+        <w:rPr>
+          <w:rFonts w:ascii="Times New Roman" w:eastAsia="Times New Roman" w:hAnsi="Times New Roman" w:cs="Times New Roman"/>
+        </w:rPr>
+        <w:t>Jurafsky</w:t>
+      </w:r>
+      <w:proofErr w:type="spellEnd"/>
+      <w:r>
+        <w:rPr>
+          <w:rFonts w:ascii="Times New Roman" w:eastAsia="Times New Roman" w:hAnsi="Times New Roman" w:cs="Times New Roman"/>
+        </w:rPr>
+        <w:t xml:space="preserve">, D. (n.d.). Sentiment analysis: What is sentiment analysis. Retrieved August 14, 2019, from </w:t>
       </w:r>
       <w:hyperlink r:id="rId11" w:history="1">
         <w:r>
@@ -2995,7 +4369,35 @@
         <w:rPr>
           <w:rFonts w:ascii="Times New Roman" w:eastAsia="Times New Roman" w:hAnsi="Times New Roman" w:cs="Times New Roman"/>
         </w:rPr>
-        <w:t>Lang, D., &amp; Chien, G. (2018). Wordcloud2: Create Word Cloud by “htmlwidget”. R package version 0.2.1.</w:t>
+        <w:t xml:space="preserve">Lang, D., &amp; </w:t>
+      </w:r>
+      <w:proofErr w:type="spellStart"/>
+      <w:r>
+        <w:rPr>
+          <w:rFonts w:ascii="Times New Roman" w:eastAsia="Times New Roman" w:hAnsi="Times New Roman" w:cs="Times New Roman"/>
+        </w:rPr>
+        <w:t>Chien</w:t>
+      </w:r>
+      <w:proofErr w:type="spellEnd"/>
+      <w:r>
+        <w:rPr>
+          <w:rFonts w:ascii="Times New Roman" w:eastAsia="Times New Roman" w:hAnsi="Times New Roman" w:cs="Times New Roman"/>
+        </w:rPr>
+        <w:t>, G. (2018). Wordcloud2: Create Word Cloud by “</w:t>
+      </w:r>
+      <w:proofErr w:type="spellStart"/>
+      <w:r>
+        <w:rPr>
+          <w:rFonts w:ascii="Times New Roman" w:eastAsia="Times New Roman" w:hAnsi="Times New Roman" w:cs="Times New Roman"/>
+        </w:rPr>
+        <w:t>htmlwidget</w:t>
+      </w:r>
+      <w:proofErr w:type="spellEnd"/>
+      <w:r>
+        <w:rPr>
+          <w:rFonts w:ascii="Times New Roman" w:eastAsia="Times New Roman" w:hAnsi="Times New Roman" w:cs="Times New Roman"/>
+        </w:rPr>
+        <w:t>”. R package version 0.2.1.</w:t>
       </w:r>
     </w:p>
     <w:p>
@@ -3006,11 +4408,33 @@
           <w:rFonts w:ascii="Times New Roman" w:eastAsia="Times New Roman" w:hAnsi="Times New Roman" w:cs="Times New Roman"/>
         </w:rPr>
       </w:pPr>
-      <w:r>
-        <w:rPr>
-          <w:rFonts w:ascii="Times New Roman" w:eastAsia="Times New Roman" w:hAnsi="Times New Roman" w:cs="Times New Roman"/>
-        </w:rPr>
-        <w:t xml:space="preserve">Liaw, A., &amp; Wiener, M. (2002). Classification and regression by randomForest. </w:t>
+      <w:proofErr w:type="spellStart"/>
+      <w:r>
+        <w:rPr>
+          <w:rFonts w:ascii="Times New Roman" w:eastAsia="Times New Roman" w:hAnsi="Times New Roman" w:cs="Times New Roman"/>
+        </w:rPr>
+        <w:t>Liaw</w:t>
+      </w:r>
+      <w:proofErr w:type="spellEnd"/>
+      <w:r>
+        <w:rPr>
+          <w:rFonts w:ascii="Times New Roman" w:eastAsia="Times New Roman" w:hAnsi="Times New Roman" w:cs="Times New Roman"/>
+        </w:rPr>
+        <w:t xml:space="preserve">, A., &amp; Wiener, M. (2002). Classification and regression by </w:t>
+      </w:r>
+      <w:proofErr w:type="spellStart"/>
+      <w:r>
+        <w:rPr>
+          <w:rFonts w:ascii="Times New Roman" w:eastAsia="Times New Roman" w:hAnsi="Times New Roman" w:cs="Times New Roman"/>
+        </w:rPr>
+        <w:t>randomForest</w:t>
+      </w:r>
+      <w:proofErr w:type="spellEnd"/>
+      <w:r>
+        <w:rPr>
+          <w:rFonts w:ascii="Times New Roman" w:eastAsia="Times New Roman" w:hAnsi="Times New Roman" w:cs="Times New Roman"/>
+        </w:rPr>
+        <w:t xml:space="preserve">. </w:t>
       </w:r>
       <w:r>
         <w:rPr>
@@ -3049,11 +4473,61 @@
           <w:rFonts w:ascii="Times New Roman" w:eastAsia="Times New Roman" w:hAnsi="Times New Roman" w:cs="Times New Roman"/>
         </w:rPr>
       </w:pPr>
-      <w:r>
-        <w:rPr>
-          <w:rFonts w:ascii="Times New Roman" w:eastAsia="Times New Roman" w:hAnsi="Times New Roman" w:cs="Times New Roman"/>
-        </w:rPr>
-        <w:t xml:space="preserve">Munzert, S., Rubba, C., Meißner, P., &amp; Nyhuis, D. (2015). </w:t>
+      <w:proofErr w:type="spellStart"/>
+      <w:r>
+        <w:rPr>
+          <w:rFonts w:ascii="Times New Roman" w:eastAsia="Times New Roman" w:hAnsi="Times New Roman" w:cs="Times New Roman"/>
+        </w:rPr>
+        <w:t>Munzert</w:t>
+      </w:r>
+      <w:proofErr w:type="spellEnd"/>
+      <w:r>
+        <w:rPr>
+          <w:rFonts w:ascii="Times New Roman" w:eastAsia="Times New Roman" w:hAnsi="Times New Roman" w:cs="Times New Roman"/>
+        </w:rPr>
+        <w:t xml:space="preserve">, S., </w:t>
+      </w:r>
+      <w:proofErr w:type="spellStart"/>
+      <w:r>
+        <w:rPr>
+          <w:rFonts w:ascii="Times New Roman" w:eastAsia="Times New Roman" w:hAnsi="Times New Roman" w:cs="Times New Roman"/>
+        </w:rPr>
+        <w:t>Rubba</w:t>
+      </w:r>
+      <w:proofErr w:type="spellEnd"/>
+      <w:r>
+        <w:rPr>
+          <w:rFonts w:ascii="Times New Roman" w:eastAsia="Times New Roman" w:hAnsi="Times New Roman" w:cs="Times New Roman"/>
+        </w:rPr>
+        <w:t xml:space="preserve">, C., </w:t>
+      </w:r>
+      <w:proofErr w:type="spellStart"/>
+      <w:r>
+        <w:rPr>
+          <w:rFonts w:ascii="Times New Roman" w:eastAsia="Times New Roman" w:hAnsi="Times New Roman" w:cs="Times New Roman"/>
+        </w:rPr>
+        <w:t>Meißner</w:t>
+      </w:r>
+      <w:proofErr w:type="spellEnd"/>
+      <w:r>
+        <w:rPr>
+          <w:rFonts w:ascii="Times New Roman" w:eastAsia="Times New Roman" w:hAnsi="Times New Roman" w:cs="Times New Roman"/>
+        </w:rPr>
+        <w:t xml:space="preserve">, P., &amp; </w:t>
+      </w:r>
+      <w:proofErr w:type="spellStart"/>
+      <w:r>
+        <w:rPr>
+          <w:rFonts w:ascii="Times New Roman" w:eastAsia="Times New Roman" w:hAnsi="Times New Roman" w:cs="Times New Roman"/>
+        </w:rPr>
+        <w:t>Nyhuis</w:t>
+      </w:r>
+      <w:proofErr w:type="spellEnd"/>
+      <w:r>
+        <w:rPr>
+          <w:rFonts w:ascii="Times New Roman" w:eastAsia="Times New Roman" w:hAnsi="Times New Roman" w:cs="Times New Roman"/>
+        </w:rPr>
+        <w:t xml:space="preserve">, D. (2015). </w:t>
       </w:r>
       <w:r>
         <w:rPr>
@@ -3216,11 +4690,33 @@
       <w:pPr>
         <w:spacing w:after="0" w:line="480" w:lineRule="auto"/>
       </w:pPr>
-      <w:r>
-        <w:rPr>
-          <w:rFonts w:ascii="Times New Roman" w:eastAsia="Times New Roman" w:hAnsi="Times New Roman" w:cs="Times New Roman"/>
-        </w:rPr>
-        <w:t xml:space="preserve">Schwall, A., Lustenberger, D., Beatty, A., &amp; Jones, J. A. (2014, May). </w:t>
+      <w:proofErr w:type="spellStart"/>
+      <w:r>
+        <w:rPr>
+          <w:rFonts w:ascii="Times New Roman" w:eastAsia="Times New Roman" w:hAnsi="Times New Roman" w:cs="Times New Roman"/>
+        </w:rPr>
+        <w:t>Schwall</w:t>
+      </w:r>
+      <w:proofErr w:type="spellEnd"/>
+      <w:r>
+        <w:rPr>
+          <w:rFonts w:ascii="Times New Roman" w:eastAsia="Times New Roman" w:hAnsi="Times New Roman" w:cs="Times New Roman"/>
+        </w:rPr>
+        <w:t xml:space="preserve">, A., </w:t>
+      </w:r>
+      <w:proofErr w:type="spellStart"/>
+      <w:r>
+        <w:rPr>
+          <w:rFonts w:ascii="Times New Roman" w:eastAsia="Times New Roman" w:hAnsi="Times New Roman" w:cs="Times New Roman"/>
+        </w:rPr>
+        <w:t>Lustenberger</w:t>
+      </w:r>
+      <w:proofErr w:type="spellEnd"/>
+      <w:r>
+        <w:rPr>
+          <w:rFonts w:ascii="Times New Roman" w:eastAsia="Times New Roman" w:hAnsi="Times New Roman" w:cs="Times New Roman"/>
+        </w:rPr>
+        <w:t xml:space="preserve">, D., Beatty, A., &amp; Jones, J. A. (2014, May). </w:t>
       </w:r>
       <w:r>
         <w:rPr>
@@ -3268,11 +4764,19 @@
       <w:pPr>
         <w:spacing w:after="0" w:line="480" w:lineRule="auto"/>
       </w:pPr>
-      <w:r>
-        <w:rPr>
-          <w:rFonts w:ascii="Times New Roman" w:eastAsia="Times New Roman" w:hAnsi="Times New Roman" w:cs="Times New Roman"/>
-        </w:rPr>
-        <w:t xml:space="preserve">Schwall, A., Beatty, A., &amp; Jones, J. A. (2015, May). </w:t>
+      <w:proofErr w:type="spellStart"/>
+      <w:r>
+        <w:rPr>
+          <w:rFonts w:ascii="Times New Roman" w:eastAsia="Times New Roman" w:hAnsi="Times New Roman" w:cs="Times New Roman"/>
+        </w:rPr>
+        <w:t>Schwall</w:t>
+      </w:r>
+      <w:proofErr w:type="spellEnd"/>
+      <w:r>
+        <w:rPr>
+          <w:rFonts w:ascii="Times New Roman" w:eastAsia="Times New Roman" w:hAnsi="Times New Roman" w:cs="Times New Roman"/>
+        </w:rPr>
+        <w:t xml:space="preserve">, A., Beatty, A., &amp; Jones, J. A. (2015, May). </w:t>
       </w:r>
       <w:r>
         <w:rPr>
@@ -3323,17 +4827,33 @@
           <w:rFonts w:ascii="Times New Roman" w:eastAsia="Times New Roman" w:hAnsi="Times New Roman" w:cs="Times New Roman"/>
         </w:rPr>
       </w:pPr>
-      <w:r>
-        <w:rPr>
-          <w:rFonts w:ascii="Times New Roman" w:eastAsia="Times New Roman" w:hAnsi="Times New Roman" w:cs="Times New Roman"/>
-        </w:rPr>
-        <w:t xml:space="preserve">Silge, J., &amp; Robinson, D. (2016). </w:t>
-      </w:r>
-      <w:r>
-        <w:rPr>
-          <w:rFonts w:ascii="Times New Roman" w:eastAsia="Times New Roman" w:hAnsi="Times New Roman" w:cs="Times New Roman"/>
-        </w:rPr>
-        <w:t xml:space="preserve">tidytext: Text mining and analysis using tidy data principles in R. </w:t>
+      <w:proofErr w:type="spellStart"/>
+      <w:r>
+        <w:rPr>
+          <w:rFonts w:ascii="Times New Roman" w:eastAsia="Times New Roman" w:hAnsi="Times New Roman" w:cs="Times New Roman"/>
+        </w:rPr>
+        <w:t>Silge</w:t>
+      </w:r>
+      <w:proofErr w:type="spellEnd"/>
+      <w:r>
+        <w:rPr>
+          <w:rFonts w:ascii="Times New Roman" w:eastAsia="Times New Roman" w:hAnsi="Times New Roman" w:cs="Times New Roman"/>
+        </w:rPr>
+        <w:t xml:space="preserve">, J., &amp; Robinson, D. (2016). </w:t>
+      </w:r>
+      <w:proofErr w:type="spellStart"/>
+      <w:r>
+        <w:rPr>
+          <w:rFonts w:ascii="Times New Roman" w:eastAsia="Times New Roman" w:hAnsi="Times New Roman" w:cs="Times New Roman"/>
+        </w:rPr>
+        <w:t>tidytext</w:t>
+      </w:r>
+      <w:proofErr w:type="spellEnd"/>
+      <w:r>
+        <w:rPr>
+          <w:rFonts w:ascii="Times New Roman" w:eastAsia="Times New Roman" w:hAnsi="Times New Roman" w:cs="Times New Roman"/>
+        </w:rPr>
+        <w:t xml:space="preserve">: Text mining and analysis using tidy data principles in R. </w:t>
       </w:r>
     </w:p>
     <w:p>
@@ -3397,11 +4917,19 @@
           <w:rFonts w:ascii="Times New Roman" w:eastAsia="Times New Roman" w:hAnsi="Times New Roman" w:cs="Times New Roman"/>
         </w:rPr>
       </w:pPr>
-      <w:r>
-        <w:rPr>
-          <w:rFonts w:ascii="Times New Roman" w:eastAsia="Times New Roman" w:hAnsi="Times New Roman" w:cs="Times New Roman"/>
-        </w:rPr>
-        <w:t xml:space="preserve">Silge, J., &amp; Robinson, D. (2017). </w:t>
+      <w:proofErr w:type="spellStart"/>
+      <w:r>
+        <w:rPr>
+          <w:rFonts w:ascii="Times New Roman" w:eastAsia="Times New Roman" w:hAnsi="Times New Roman" w:cs="Times New Roman"/>
+        </w:rPr>
+        <w:t>Silge</w:t>
+      </w:r>
+      <w:proofErr w:type="spellEnd"/>
+      <w:r>
+        <w:rPr>
+          <w:rFonts w:ascii="Times New Roman" w:eastAsia="Times New Roman" w:hAnsi="Times New Roman" w:cs="Times New Roman"/>
+        </w:rPr>
+        <w:t xml:space="preserve">, J., &amp; Robinson, D. (2017). </w:t>
       </w:r>
       <w:r>
         <w:rPr>
@@ -3482,7 +5010,21 @@
         <w:rPr>
           <w:rFonts w:ascii="Times New Roman" w:eastAsia="Times New Roman" w:hAnsi="Times New Roman" w:cs="Times New Roman"/>
         </w:rPr>
-        <w:t xml:space="preserve">Wickham, H., François, R., Henry, L., &amp; Müller, K. (2018). dplyr: A grammar of data manipulation. R </w:t>
+        <w:t xml:space="preserve">Wickham, H., François, R., Henry, L., &amp; Müller, K. (2018). </w:t>
+      </w:r>
+      <w:proofErr w:type="spellStart"/>
+      <w:r>
+        <w:rPr>
+          <w:rFonts w:ascii="Times New Roman" w:eastAsia="Times New Roman" w:hAnsi="Times New Roman" w:cs="Times New Roman"/>
+        </w:rPr>
+        <w:t>dplyr</w:t>
+      </w:r>
+      <w:proofErr w:type="spellEnd"/>
+      <w:r>
+        <w:rPr>
+          <w:rFonts w:ascii="Times New Roman" w:eastAsia="Times New Roman" w:hAnsi="Times New Roman" w:cs="Times New Roman"/>
+        </w:rPr>
+        <w:t xml:space="preserve">: A grammar of data manipulation. R </w:t>
       </w:r>
     </w:p>
     <w:p>
@@ -3511,7 +5053,21 @@
         <w:rPr>
           <w:rFonts w:ascii="Times New Roman" w:eastAsia="Times New Roman" w:hAnsi="Times New Roman" w:cs="Times New Roman"/>
         </w:rPr>
-        <w:t>Wild, F. (2015). Lsa: Latent semantic analysis. R package version 0.73.1.</w:t>
+        <w:t xml:space="preserve">Wild, F. (2015). </w:t>
+      </w:r>
+      <w:proofErr w:type="spellStart"/>
+      <w:r>
+        <w:rPr>
+          <w:rFonts w:ascii="Times New Roman" w:eastAsia="Times New Roman" w:hAnsi="Times New Roman" w:cs="Times New Roman"/>
+        </w:rPr>
+        <w:t>Lsa</w:t>
+      </w:r>
+      <w:proofErr w:type="spellEnd"/>
+      <w:r>
+        <w:rPr>
+          <w:rFonts w:ascii="Times New Roman" w:eastAsia="Times New Roman" w:hAnsi="Times New Roman" w:cs="Times New Roman"/>
+        </w:rPr>
+        <w:t>: Latent semantic analysis. R package version 0.73.1.</w:t>
       </w:r>
     </w:p>
     <w:p>
@@ -3576,8 +5132,16 @@
         <w:rPr>
           <w:rFonts w:ascii="Times New Roman" w:eastAsia="Times New Roman" w:hAnsi="Times New Roman" w:cs="Times New Roman"/>
         </w:rPr>
-        <w:t>Steven Nydick</w:t>
-      </w:r>
+        <w:t xml:space="preserve">Steven </w:t>
+      </w:r>
+      <w:proofErr w:type="spellStart"/>
+      <w:r>
+        <w:rPr>
+          <w:rFonts w:ascii="Times New Roman" w:eastAsia="Times New Roman" w:hAnsi="Times New Roman" w:cs="Times New Roman"/>
+        </w:rPr>
+        <w:t>Nydick</w:t>
+      </w:r>
+      <w:proofErr w:type="spellEnd"/>
     </w:p>
     <w:p>
       <w:pPr>
@@ -4023,7 +5587,15 @@
         <w:ind w:left="720" w:hanging="720"/>
       </w:pPr>
       <w:r>
-        <w:t xml:space="preserve">Jones, J. A. (2010). GenCorr: An R routine to generate correlation matrices from a user-defined eigenvalue structure.  </w:t>
+        <w:t xml:space="preserve">Jones, J. A. (2010). </w:t>
+      </w:r>
+      <w:proofErr w:type="spellStart"/>
+      <w:r>
+        <w:t>GenCorr</w:t>
+      </w:r>
+      <w:proofErr w:type="spellEnd"/>
+      <w:r>
+        <w:t xml:space="preserve">: An R routine to generate correlation matrices from a user-defined eigenvalue structure.  </w:t>
       </w:r>
       <w:r>
         <w:rPr>
@@ -4142,7 +5714,23 @@
         <w:spacing w:after="0" w:line="240" w:lineRule="auto"/>
       </w:pPr>
       <w:r>
-        <w:t xml:space="preserve">Wiseman, B., Nydick, S. W., &amp; Jones, J. A. (2018). roperators: Additional operators to </w:t>
+        <w:t xml:space="preserve">Wiseman, B., </w:t>
+      </w:r>
+      <w:proofErr w:type="spellStart"/>
+      <w:r>
+        <w:t>Nydick</w:t>
+      </w:r>
+      <w:proofErr w:type="spellEnd"/>
+      <w:r>
+        <w:t xml:space="preserve">, S. W., &amp; Jones, J. A. (2018). </w:t>
+      </w:r>
+      <w:proofErr w:type="spellStart"/>
+      <w:r>
+        <w:t>roperators</w:t>
+      </w:r>
+      <w:proofErr w:type="spellEnd"/>
+      <w:r>
+        <w:t xml:space="preserve">: Additional operators to </w:t>
       </w:r>
     </w:p>
     <w:p>
@@ -4187,8 +5775,21 @@
         <w:adjustRightInd w:val="0"/>
         <w:spacing w:after="0" w:line="240" w:lineRule="auto"/>
       </w:pPr>
-      <w:r>
-        <w:t xml:space="preserve">Goebl, A. P., Jones, J. A., Dahlke, J., &amp; Beatty, A. S. (2016). iopsych: </w:t>
+      <w:proofErr w:type="spellStart"/>
+      <w:r>
+        <w:t>Goebl</w:t>
+      </w:r>
+      <w:proofErr w:type="spellEnd"/>
+      <w:r>
+        <w:t xml:space="preserve">, A. P., Jones, J. A., Dahlke, J., &amp; Beatty, A. S. (2016). </w:t>
+      </w:r>
+      <w:proofErr w:type="spellStart"/>
+      <w:r>
+        <w:t>iopsych</w:t>
+      </w:r>
+      <w:proofErr w:type="spellEnd"/>
+      <w:r>
+        <w:t xml:space="preserve">: </w:t>
       </w:r>
       <w:r>
         <w:t xml:space="preserve">Methods for </w:t>
@@ -4276,7 +5877,15 @@
         <w:spacing w:after="0" w:line="240" w:lineRule="auto"/>
       </w:pPr>
       <w:r>
-        <w:t xml:space="preserve">Jones, J. A., Nydick, S. W., &amp; Wiseman, B. (2019, April). </w:t>
+        <w:t xml:space="preserve">Jones, J. A., </w:t>
+      </w:r>
+      <w:proofErr w:type="spellStart"/>
+      <w:r>
+        <w:t>Nydick</w:t>
+      </w:r>
+      <w:proofErr w:type="spellEnd"/>
+      <w:r>
+        <w:t xml:space="preserve">, S. W., &amp; Wiseman, B. (2019, April). </w:t>
       </w:r>
       <w:r>
         <w:rPr>
@@ -4303,7 +5912,15 @@
         <w:spacing w:after="0" w:line="240" w:lineRule="auto"/>
       </w:pPr>
       <w:r>
-        <w:t xml:space="preserve">Jones, J. A., Nydick, S. W., &amp; Wiseman, B. (2019, April). </w:t>
+        <w:t xml:space="preserve">Jones, J. A., </w:t>
+      </w:r>
+      <w:proofErr w:type="spellStart"/>
+      <w:r>
+        <w:t>Nydick</w:t>
+      </w:r>
+      <w:proofErr w:type="spellEnd"/>
+      <w:r>
+        <w:t xml:space="preserve">, S. W., &amp; Wiseman, B. (2019, April). </w:t>
       </w:r>
       <w:r>
         <w:rPr>
@@ -4332,8 +5949,13 @@
           <w:i/>
         </w:rPr>
       </w:pPr>
-      <w:r>
-        <w:t xml:space="preserve">Goebl, A. P., Jones, J. A., &amp; Semmel, S. G. (2018, April). </w:t>
+      <w:proofErr w:type="spellStart"/>
+      <w:r>
+        <w:t>Goebl</w:t>
+      </w:r>
+      <w:proofErr w:type="spellEnd"/>
+      <w:r>
+        <w:t xml:space="preserve">, A. P., Jones, J. A., &amp; Semmel, S. G. (2018, April). </w:t>
       </w:r>
       <w:r>
         <w:rPr>
@@ -4383,7 +6005,15 @@
         <w:spacing w:after="0" w:line="240" w:lineRule="auto"/>
       </w:pPr>
       <w:r>
-        <w:t xml:space="preserve">Thompson, I. B., Song, Q. C., Goebl, A. P., Hall, S., Meade, A. W., Newman, D. A., </w:t>
+        <w:t xml:space="preserve">Thompson, I. B., Song, Q. C., </w:t>
+      </w:r>
+      <w:proofErr w:type="spellStart"/>
+      <w:r>
+        <w:t>Goebl</w:t>
+      </w:r>
+      <w:proofErr w:type="spellEnd"/>
+      <w:r>
+        <w:t xml:space="preserve">, A. P., Hall, S., Meade, A. W., Newman, D. A., </w:t>
       </w:r>
     </w:p>
     <w:p>
@@ -4448,7 +6078,15 @@
         </w:rPr>
       </w:pPr>
       <w:r>
-        <w:t xml:space="preserve">Wendt, H., Goff, M., Jones, J. A., &amp; Hezlett, S. A. (2017, May). </w:t>
+        <w:t xml:space="preserve">Wendt, H., Goff, M., Jones, J. A., &amp; </w:t>
+      </w:r>
+      <w:proofErr w:type="spellStart"/>
+      <w:r>
+        <w:t>Hezlett</w:t>
+      </w:r>
+      <w:proofErr w:type="spellEnd"/>
+      <w:r>
+        <w:t xml:space="preserve">, S. A. (2017, May). </w:t>
       </w:r>
       <w:r>
         <w:rPr>
@@ -4487,7 +6125,15 @@
         <w:t>countries.</w:t>
       </w:r>
       <w:r>
-        <w:t xml:space="preserve"> In S. Dilchert and D. Ones (Chairs), </w:t>
+        <w:t xml:space="preserve"> In S. </w:t>
+      </w:r>
+      <w:proofErr w:type="spellStart"/>
+      <w:r>
+        <w:t>Dilchert</w:t>
+      </w:r>
+      <w:proofErr w:type="spellEnd"/>
+      <w:r>
+        <w:t xml:space="preserve"> and D. Ones (Chairs), </w:t>
       </w:r>
       <w:r>
         <w:rPr>
@@ -4536,8 +6182,13 @@
           <w:i/>
         </w:rPr>
       </w:pPr>
-      <w:r>
-        <w:t xml:space="preserve">Hezlett, S. A., Jones, J. A., Lewis, J., Goff, M., &amp; Stirling, E. (2017, April). </w:t>
+      <w:proofErr w:type="spellStart"/>
+      <w:r>
+        <w:t>Hezlett</w:t>
+      </w:r>
+      <w:proofErr w:type="spellEnd"/>
+      <w:r>
+        <w:t xml:space="preserve">, S. A., Jones, J. A., Lewis, J., Goff, M., &amp; Stirling, E. (2017, April). </w:t>
       </w:r>
       <w:r>
         <w:rPr>
@@ -4566,8 +6217,13 @@
         <w:spacing w:after="0" w:line="240" w:lineRule="auto"/>
         <w:ind w:left="720"/>
       </w:pPr>
-      <w:r>
-        <w:t xml:space="preserve">Hezlett (Chair), </w:t>
+      <w:proofErr w:type="spellStart"/>
+      <w:r>
+        <w:t>Hezlett</w:t>
+      </w:r>
+      <w:proofErr w:type="spellEnd"/>
+      <w:r>
+        <w:t xml:space="preserve"> (Chair), </w:t>
       </w:r>
       <w:r>
         <w:rPr>
@@ -4587,7 +6243,15 @@
         </w:rPr>
       </w:pPr>
       <w:r>
-        <w:t xml:space="preserve">Jones, J. A., Goebl, A. P., &amp; Semmel, S. G. (2017, April). </w:t>
+        <w:t xml:space="preserve">Jones, J. A., </w:t>
+      </w:r>
+      <w:proofErr w:type="spellStart"/>
+      <w:r>
+        <w:t>Goebl</w:t>
+      </w:r>
+      <w:proofErr w:type="spellEnd"/>
+      <w:r>
+        <w:t xml:space="preserve">, A. P., &amp; Semmel, S. G. (2017, April). </w:t>
       </w:r>
       <w:r>
         <w:rPr>
@@ -4615,9 +6279,11 @@
       <w:pPr>
         <w:spacing w:after="0" w:line="240" w:lineRule="auto"/>
       </w:pPr>
+      <w:proofErr w:type="spellStart"/>
       <w:r>
         <w:t>Schwall</w:t>
       </w:r>
+      <w:proofErr w:type="spellEnd"/>
       <w:r>
         <w:t xml:space="preserve">, A., Beatty, A., &amp; Jones, J. A. (2017, April). </w:t>
       </w:r>
@@ -4657,7 +6323,15 @@
         </w:rPr>
       </w:pPr>
       <w:r>
-        <w:t xml:space="preserve">Semmel, S. G., Jones, J. A., &amp; Goebl, A. P. (2017, April). </w:t>
+        <w:t xml:space="preserve">Semmel, S. G., Jones, J. A., &amp; </w:t>
+      </w:r>
+      <w:proofErr w:type="spellStart"/>
+      <w:r>
+        <w:t>Goebl</w:t>
+      </w:r>
+      <w:proofErr w:type="spellEnd"/>
+      <w:r>
+        <w:t xml:space="preserve">, A. P. (2017, April). </w:t>
       </w:r>
       <w:r>
         <w:rPr>
@@ -4689,13 +6363,35 @@
         </w:rPr>
       </w:pPr>
       <w:r>
-        <w:t xml:space="preserve">Jones, J. A., Goebl, A. P., &amp; Semmel, S. G. (2016, April). </w:t>
-      </w:r>
-      <w:r>
-        <w:rPr>
-          <w:i/>
-        </w:rPr>
-        <w:t xml:space="preserve">Handling big(gish) data in R: </w:t>
+        <w:t xml:space="preserve">Jones, J. A., </w:t>
+      </w:r>
+      <w:proofErr w:type="spellStart"/>
+      <w:r>
+        <w:t>Goebl</w:t>
+      </w:r>
+      <w:proofErr w:type="spellEnd"/>
+      <w:r>
+        <w:t xml:space="preserve">, A. P., &amp; Semmel, S. G. (2016, April). </w:t>
+      </w:r>
+      <w:r>
+        <w:rPr>
+          <w:i/>
+        </w:rPr>
+        <w:t>Handling big(</w:t>
+      </w:r>
+      <w:proofErr w:type="spellStart"/>
+      <w:r>
+        <w:rPr>
+          <w:i/>
+        </w:rPr>
+        <w:t>gish</w:t>
+      </w:r>
+      <w:proofErr w:type="spellEnd"/>
+      <w:r>
+        <w:rPr>
+          <w:i/>
+        </w:rPr>
+        <w:t xml:space="preserve">) data in R: </w:t>
       </w:r>
     </w:p>
     <w:p>
@@ -4721,8 +6417,13 @@
           <w:i/>
         </w:rPr>
       </w:pPr>
-      <w:r>
-        <w:t xml:space="preserve">Goebl, A. P. &amp; Jones, J. A. (2016, April). </w:t>
+      <w:proofErr w:type="spellStart"/>
+      <w:r>
+        <w:t>Goebl</w:t>
+      </w:r>
+      <w:proofErr w:type="spellEnd"/>
+      <w:r>
+        <w:t xml:space="preserve">, A. P. &amp; Jones, J. A. (2016, April). </w:t>
       </w:r>
       <w:r>
         <w:rPr>
@@ -4740,7 +6441,21 @@
         <w:rPr>
           <w:i/>
         </w:rPr>
-        <w:t>building: iopsych.</w:t>
+        <w:t xml:space="preserve">building: </w:t>
+      </w:r>
+      <w:proofErr w:type="spellStart"/>
+      <w:r>
+        <w:rPr>
+          <w:i/>
+        </w:rPr>
+        <w:t>iopsych</w:t>
+      </w:r>
+      <w:proofErr w:type="spellEnd"/>
+      <w:r>
+        <w:rPr>
+          <w:i/>
+        </w:rPr>
+        <w:t>.</w:t>
       </w:r>
       <w:r>
         <w:t xml:space="preserve"> Poster presented at the annual meeting of the Society of </w:t>
@@ -4762,8 +6477,13 @@
           <w:i/>
         </w:rPr>
       </w:pPr>
-      <w:r>
-        <w:t xml:space="preserve">Goebl, A. P. &amp; Jones, J. A. (2016, April). </w:t>
+      <w:proofErr w:type="spellStart"/>
+      <w:r>
+        <w:t>Goebl</w:t>
+      </w:r>
+      <w:proofErr w:type="spellEnd"/>
+      <w:r>
+        <w:t xml:space="preserve">, A. P. &amp; Jones, J. A. (2016, April). </w:t>
       </w:r>
       <w:r>
         <w:rPr>
@@ -4825,7 +6545,15 @@
         <w:t xml:space="preserve">assessments’ versatile utility. </w:t>
       </w:r>
       <w:r>
-        <w:t xml:space="preserve">In D. Guangrong (Chair), </w:t>
+        <w:t xml:space="preserve">In D. </w:t>
+      </w:r>
+      <w:proofErr w:type="spellStart"/>
+      <w:r>
+        <w:t>Guangrong</w:t>
+      </w:r>
+      <w:proofErr w:type="spellEnd"/>
+      <w:r>
+        <w:t xml:space="preserve"> (Chair), </w:t>
       </w:r>
       <w:r>
         <w:rPr>
@@ -4890,9 +6618,11 @@
           <w:i/>
         </w:rPr>
       </w:pPr>
+      <w:proofErr w:type="spellStart"/>
       <w:r>
         <w:t>Schwall</w:t>
       </w:r>
+      <w:proofErr w:type="spellEnd"/>
       <w:r>
         <w:t xml:space="preserve">, A., Beatty, A., &amp; Jones, J. A. (2015, May). </w:t>
       </w:r>
@@ -4934,8 +6664,13 @@
           <w:i/>
         </w:rPr>
       </w:pPr>
-      <w:r>
-        <w:t xml:space="preserve">D’Mello, S. &amp; Jones J. A. (2015, May). </w:t>
+      <w:proofErr w:type="spellStart"/>
+      <w:r>
+        <w:t>D’Mello</w:t>
+      </w:r>
+      <w:proofErr w:type="spellEnd"/>
+      <w:r>
+        <w:t xml:space="preserve">, S. &amp; Jones J. A. (2015, May). </w:t>
       </w:r>
       <w:r>
         <w:rPr>
@@ -4981,8 +6716,13 @@
           <w:i/>
         </w:rPr>
       </w:pPr>
-      <w:r>
-        <w:t xml:space="preserve">Goebl, A., Jones J. A., &amp; Sharpe, E. (2015, May). </w:t>
+      <w:proofErr w:type="spellStart"/>
+      <w:r>
+        <w:t>Goebl</w:t>
+      </w:r>
+      <w:proofErr w:type="spellEnd"/>
+      <w:r>
+        <w:t xml:space="preserve">, A., Jones J. A., &amp; Sharpe, E. (2015, May). </w:t>
       </w:r>
       <w:r>
         <w:rPr>
@@ -5022,11 +6762,21 @@
           <w:i/>
         </w:rPr>
       </w:pPr>
+      <w:proofErr w:type="spellStart"/>
       <w:r>
         <w:t>Schwall</w:t>
       </w:r>
-      <w:r>
-        <w:t xml:space="preserve">, A., Lustenberger, D., Beatty, A., &amp; Jones, J. A. (2014, May). </w:t>
+      <w:proofErr w:type="spellEnd"/>
+      <w:r>
+        <w:t xml:space="preserve">, A., </w:t>
+      </w:r>
+      <w:proofErr w:type="spellStart"/>
+      <w:r>
+        <w:t>Lustenberger</w:t>
+      </w:r>
+      <w:proofErr w:type="spellEnd"/>
+      <w:r>
+        <w:t xml:space="preserve">, D., Beatty, A., &amp; Jones, J. A. (2014, May). </w:t>
       </w:r>
       <w:r>
         <w:rPr>
@@ -5240,7 +6990,23 @@
         <w:spacing w:after="0" w:line="240" w:lineRule="auto"/>
       </w:pPr>
       <w:r>
-        <w:t xml:space="preserve">Lewis, J., Goff, M., Hezlett S., Jones, J. A., Li, T., Dai, G., &amp; Deege, A. (2017). Korn </w:t>
+        <w:t xml:space="preserve">Lewis, J., Goff, M., </w:t>
+      </w:r>
+      <w:proofErr w:type="spellStart"/>
+      <w:r>
+        <w:t>Hezlett</w:t>
+      </w:r>
+      <w:proofErr w:type="spellEnd"/>
+      <w:r>
+        <w:t xml:space="preserve"> S., Jones, J. A., Li, T., Dai, G., &amp; </w:t>
+      </w:r>
+      <w:proofErr w:type="spellStart"/>
+      <w:r>
+        <w:t>Deege</w:t>
+      </w:r>
+      <w:proofErr w:type="spellEnd"/>
+      <w:r>
+        <w:t xml:space="preserve">, A. (2017). Korn </w:t>
       </w:r>
     </w:p>
     <w:p>
@@ -5379,7 +7145,23 @@
         <w:spacing w:after="0" w:line="240" w:lineRule="auto"/>
       </w:pPr>
       <w:r>
-        <w:t xml:space="preserve">Dai, G., Davies, S., Goff, M., Jones J. A., D’Mello, S., Orr, J. E., Storfer, P., &amp; Tang, K. </w:t>
+        <w:t xml:space="preserve">Dai, G., Davies, S., Goff, M., Jones J. A., </w:t>
+      </w:r>
+      <w:proofErr w:type="spellStart"/>
+      <w:r>
+        <w:t>D’Mello</w:t>
+      </w:r>
+      <w:proofErr w:type="spellEnd"/>
+      <w:r>
+        <w:t xml:space="preserve">, S., Orr, J. E., </w:t>
+      </w:r>
+      <w:proofErr w:type="spellStart"/>
+      <w:r>
+        <w:t>Storfer</w:t>
+      </w:r>
+      <w:proofErr w:type="spellEnd"/>
+      <w:r>
+        <w:t xml:space="preserve">, P., &amp; Tang, K. </w:t>
       </w:r>
     </w:p>
     <w:p>
@@ -5504,7 +7286,23 @@
         <w:contextualSpacing/>
       </w:pPr>
       <w:r>
-        <w:t xml:space="preserve">Lewis, J., Goff, M., Jones, J. A., Hezlett S., Tang, K. Y., Dai, G., D’mello, S., Henry, L., </w:t>
+        <w:t xml:space="preserve">Lewis, J., Goff, M., Jones, J. A., </w:t>
+      </w:r>
+      <w:proofErr w:type="spellStart"/>
+      <w:r>
+        <w:t>Hezlett</w:t>
+      </w:r>
+      <w:proofErr w:type="spellEnd"/>
+      <w:r>
+        <w:t xml:space="preserve"> S., Tang, K. Y., Dai, G., </w:t>
+      </w:r>
+      <w:proofErr w:type="spellStart"/>
+      <w:r>
+        <w:t>D’mello</w:t>
+      </w:r>
+      <w:proofErr w:type="spellEnd"/>
+      <w:r>
+        <w:t xml:space="preserve">, S., Henry, L., </w:t>
       </w:r>
     </w:p>
     <w:p>
@@ -5517,8 +7315,21 @@
         <w:ind w:left="720"/>
         <w:contextualSpacing/>
       </w:pPr>
-      <w:r>
-        <w:t xml:space="preserve">Zes, D., Fetzer, J., Xie, C., &amp; Scheer, P. (2015). Korn Ferry four dimensional executive assessment: Research guide and technical manual. </w:t>
+      <w:proofErr w:type="spellStart"/>
+      <w:r>
+        <w:t>Zes</w:t>
+      </w:r>
+      <w:proofErr w:type="spellEnd"/>
+      <w:r>
+        <w:t xml:space="preserve">, D., Fetzer, J., </w:t>
+      </w:r>
+      <w:proofErr w:type="spellStart"/>
+      <w:r>
+        <w:t>Xie</w:t>
+      </w:r>
+      <w:proofErr w:type="spellEnd"/>
+      <w:r>
+        <w:t xml:space="preserve">, C., &amp; Scheer, P. (2015). Korn Ferry four dimensional executive assessment: Research guide and technical manual. </w:t>
       </w:r>
       <w:r>
         <w:t>Version 15.1a—01/2016</w:t>
@@ -5654,8 +7465,13 @@
       </w:pPr>
       <w:r>
         <w:lastRenderedPageBreak/>
-        <w:t>Steven Nydick</w:t>
-      </w:r>
+        <w:t xml:space="preserve">Steven </w:t>
+      </w:r>
+      <w:proofErr w:type="spellStart"/>
+      <w:r>
+        <w:t>Nydick</w:t>
+      </w:r>
+      <w:proofErr w:type="spellEnd"/>
     </w:p>
     <w:p>
       <w:pPr>
@@ -5904,7 +7720,15 @@
         <w:spacing w:after="0"/>
       </w:pPr>
       <w:r>
-        <w:t>Wang, C. &amp; Nydick, S. W. (2015). Comparing two algorithms for calibrating the restricted non-</w:t>
+        <w:t xml:space="preserve">Wang, C. &amp; </w:t>
+      </w:r>
+      <w:proofErr w:type="spellStart"/>
+      <w:r>
+        <w:t>Nydick</w:t>
+      </w:r>
+      <w:proofErr w:type="spellEnd"/>
+      <w:r>
+        <w:t>, S. W. (2015). Comparing two algorithms for calibrating the restricted non-</w:t>
       </w:r>
     </w:p>
     <w:p>
@@ -5946,8 +7770,13 @@
           <w:i/>
         </w:rPr>
       </w:pPr>
-      <w:r>
-        <w:t xml:space="preserve">Nydick, S. W. (2014). The sequential probability ratio test and binary item response models. </w:t>
+      <w:proofErr w:type="spellStart"/>
+      <w:r>
+        <w:t>Nydick</w:t>
+      </w:r>
+      <w:proofErr w:type="spellEnd"/>
+      <w:r>
+        <w:t xml:space="preserve">, S. W. (2014). The sequential probability ratio test and binary item response models. </w:t>
       </w:r>
       <w:r>
         <w:rPr>
@@ -6030,7 +7859,23 @@
         <w:spacing w:line="240" w:lineRule="auto"/>
       </w:pPr>
       <w:r>
-        <w:t xml:space="preserve">Wiseman, B., Nydick, S. W., &amp; Jones, J. A. (2018). roperators: Additional operators to </w:t>
+        <w:t xml:space="preserve">Wiseman, B., </w:t>
+      </w:r>
+      <w:proofErr w:type="spellStart"/>
+      <w:r>
+        <w:t>Nydick</w:t>
+      </w:r>
+      <w:proofErr w:type="spellEnd"/>
+      <w:r>
+        <w:t xml:space="preserve">, S. W., &amp; Jones, J. A. (2018). </w:t>
+      </w:r>
+      <w:proofErr w:type="spellStart"/>
+      <w:r>
+        <w:t>roperators</w:t>
+      </w:r>
+      <w:proofErr w:type="spellEnd"/>
+      <w:r>
+        <w:t xml:space="preserve">: Additional operators to </w:t>
       </w:r>
     </w:p>
     <w:p>
@@ -6071,8 +7916,21 @@
       <w:pPr>
         <w:spacing w:after="0"/>
       </w:pPr>
-      <w:r>
-        <w:t xml:space="preserve">Nydick, S. W. (2014). catIrt: An R package for simulating computerized adaptive tests. R package version </w:t>
+      <w:proofErr w:type="spellStart"/>
+      <w:r>
+        <w:t>Nydick</w:t>
+      </w:r>
+      <w:proofErr w:type="spellEnd"/>
+      <w:r>
+        <w:t xml:space="preserve">, S. W. (2014). </w:t>
+      </w:r>
+      <w:proofErr w:type="spellStart"/>
+      <w:r>
+        <w:t>catIrt</w:t>
+      </w:r>
+      <w:proofErr w:type="spellEnd"/>
+      <w:r>
+        <w:t xml:space="preserve">: An R package for simulating computerized adaptive tests. R package version </w:t>
       </w:r>
     </w:p>
     <w:p>
@@ -6122,7 +7980,15 @@
         <w:spacing w:after="0"/>
       </w:pPr>
       <w:r>
-        <w:t xml:space="preserve">Jones, J. A., Nydick, S. W., &amp; Wiseman, B. (2019, April). </w:t>
+        <w:t xml:space="preserve">Jones, J. A., </w:t>
+      </w:r>
+      <w:proofErr w:type="spellStart"/>
+      <w:r>
+        <w:t>Nydick</w:t>
+      </w:r>
+      <w:proofErr w:type="spellEnd"/>
+      <w:r>
+        <w:t xml:space="preserve">, S. W., &amp; Wiseman, B. (2019, April). </w:t>
       </w:r>
       <w:r>
         <w:t>Web scraping with R.</w:t>
@@ -6151,7 +8017,15 @@
         <w:spacing w:after="0"/>
       </w:pPr>
       <w:r>
-        <w:t xml:space="preserve">Jones, J. A., Nydick, S. W., &amp; Wiseman, B. (2019, April). </w:t>
+        <w:t xml:space="preserve">Jones, J. A., </w:t>
+      </w:r>
+      <w:proofErr w:type="spellStart"/>
+      <w:r>
+        <w:t>Nydick</w:t>
+      </w:r>
+      <w:proofErr w:type="spellEnd"/>
+      <w:r>
+        <w:t xml:space="preserve">, S. W., &amp; Wiseman, B. (2019, April). </w:t>
       </w:r>
       <w:r>
         <w:t xml:space="preserve">Effective data wrangling and visualization with R. </w:t>
@@ -6175,8 +8049,13 @@
       <w:pPr>
         <w:spacing w:after="0"/>
       </w:pPr>
-      <w:r>
-        <w:t xml:space="preserve">Nydick, S. W. (2016, April). The expected likelihood in computerized classification testing. Paper </w:t>
+      <w:proofErr w:type="spellStart"/>
+      <w:r>
+        <w:t>Nydick</w:t>
+      </w:r>
+      <w:proofErr w:type="spellEnd"/>
+      <w:r>
+        <w:t xml:space="preserve">, S. W. (2016, April). The expected likelihood in computerized classification testing. Paper </w:t>
       </w:r>
     </w:p>
     <w:p>
@@ -6201,8 +8080,13 @@
       <w:pPr>
         <w:spacing w:after="0"/>
       </w:pPr>
-      <w:r>
-        <w:t xml:space="preserve">Nydick, S. W. (2014, April). Multidimensional mastery testing with CAT. Paper presented at the annual </w:t>
+      <w:proofErr w:type="spellStart"/>
+      <w:r>
+        <w:t>Nydick</w:t>
+      </w:r>
+      <w:proofErr w:type="spellEnd"/>
+      <w:r>
+        <w:t xml:space="preserve">, S. W. (2014, April). Multidimensional mastery testing with CAT. Paper presented at the annual </w:t>
       </w:r>
     </w:p>
     <w:p>
@@ -6223,8 +8107,21 @@
       <w:pPr>
         <w:spacing w:after="0"/>
       </w:pPr>
-      <w:r>
-        <w:t xml:space="preserve">Nydick, S. W., Wang, C., &amp; Xiong, X. (2014, April). Measuring multidimensional growth—a higher-order </w:t>
+      <w:proofErr w:type="spellStart"/>
+      <w:r>
+        <w:t>Nydick</w:t>
+      </w:r>
+      <w:proofErr w:type="spellEnd"/>
+      <w:r>
+        <w:t xml:space="preserve">, S. W., Wang, C., &amp; </w:t>
+      </w:r>
+      <w:proofErr w:type="spellStart"/>
+      <w:r>
+        <w:t>Xiong</w:t>
+      </w:r>
+      <w:proofErr w:type="spellEnd"/>
+      <w:r>
+        <w:t xml:space="preserve">, X. (2014, April). Measuring multidimensional growth—a higher-order </w:t>
       </w:r>
     </w:p>
     <w:p>
@@ -6245,8 +8142,13 @@
       <w:pPr>
         <w:spacing w:after="0"/>
       </w:pPr>
-      <w:r>
-        <w:t xml:space="preserve">Nydick, S. W., Nozawa, Y., &amp; Zhu, R. (2012, April). Accuracy and efficiency in classifying examinees using </w:t>
+      <w:proofErr w:type="spellStart"/>
+      <w:r>
+        <w:t>Nydick</w:t>
+      </w:r>
+      <w:proofErr w:type="spellEnd"/>
+      <w:r>
+        <w:t xml:space="preserve">, S. W., Nozawa, Y., &amp; Zhu, R. (2012, April). Accuracy and efficiency in classifying examinees using </w:t>
       </w:r>
     </w:p>
     <w:p>
@@ -6267,8 +8169,13 @@
       <w:pPr>
         <w:spacing w:after="0"/>
       </w:pPr>
-      <w:r>
-        <w:t xml:space="preserve">Nydick, S. W., &amp; Weiss, D. J. (2010, June). Accepting the null: No change in change CAT. Paper presented </w:t>
+      <w:proofErr w:type="spellStart"/>
+      <w:r>
+        <w:t>Nydick</w:t>
+      </w:r>
+      <w:proofErr w:type="spellEnd"/>
+      <w:r>
+        <w:t xml:space="preserve">, S. W., &amp; Weiss, D. J. (2010, June). Accepting the null: No change in change CAT. Paper presented </w:t>
       </w:r>
     </w:p>
     <w:p>
@@ -6289,8 +8196,13 @@
       <w:pPr>
         <w:spacing w:after="0"/>
       </w:pPr>
-      <w:r>
-        <w:t xml:space="preserve">Nydick, S. W., &amp; Weiss, D. J. (2009). A hybrid simulation procedure, evaluated for the development of </w:t>
+      <w:proofErr w:type="spellStart"/>
+      <w:r>
+        <w:t>Nydick</w:t>
+      </w:r>
+      <w:proofErr w:type="spellEnd"/>
+      <w:r>
+        <w:t xml:space="preserve">, S. W., &amp; Weiss, D. J. (2009). A hybrid simulation procedure, evaluated for the development of </w:t>
       </w:r>
     </w:p>
     <w:p>
@@ -6343,8 +8255,13 @@
       <w:pPr>
         <w:spacing w:after="0"/>
       </w:pPr>
-      <w:r>
-        <w:t xml:space="preserve">Nydick, S. W. (2013). </w:t>
+      <w:proofErr w:type="spellStart"/>
+      <w:r>
+        <w:t>Nydick</w:t>
+      </w:r>
+      <w:proofErr w:type="spellEnd"/>
+      <w:r>
+        <w:t xml:space="preserve">, S. W. (2013). </w:t>
       </w:r>
       <w:r>
         <w:rPr>
@@ -6624,46 +8541,142 @@
         <w:spacing w:after="0"/>
       </w:pPr>
       <w:r>
-        <w:t xml:space="preserve">Wiseman,  BH.,  Fountain,  ED.,  Bowie,  MH.  He,  S.,  Cruickshank,  RH.  2016. Vivid  molecular  divergence  over  volcanic  remnants:  the  phylogeography  of  Megadromus  guerinii  on  Banks  Peninsula,  New  Zealand.  New  Zealand  Journal  of  Zoology  </w:t>
-      </w:r>
-    </w:p>
-    <w:p>
-      <w:pPr>
-        <w:spacing w:after="0"/>
-      </w:pPr>
-    </w:p>
-    <w:p>
-      <w:pPr>
-        <w:spacing w:after="0"/>
-      </w:pPr>
-      <w:r>
-        <w:t xml:space="preserve">Fountain,  ED.,  Pugh,  AR.,  Wiseman,  BH.,  Smith,  VR.,  Cruickshank,  RH.,  and  Paterson,  AM.  2015.  On  the  captive  rearing  of  Hadramphus  tuberculatus  (Pascoe  1877)  (Coleoptera:  Curculionidae:  Molytinae):is  ex-situ  conservation  the  lesser  of  two  weevils?  New  Zealand  Entomologist.  </w:t>
-      </w:r>
-    </w:p>
-    <w:p>
-      <w:pPr>
-        <w:spacing w:after="0"/>
-      </w:pPr>
-    </w:p>
-    <w:p>
-      <w:pPr>
-        <w:spacing w:after="0"/>
-      </w:pPr>
-      <w:r>
-        <w:t xml:space="preserve">Gillespie,  M.,  Cruickshank,  RH.,  Wiseman,  BH.,  Wratten,  S.  2013.  Incongruence  between  morphological  and  molecular  markers  in  the  butterfly  genus  Zizina  (Lepidoptera:  Lycaenidae)  in  New  Zealand.Systematic  Entomology  38:151-163. </w:t>
-      </w:r>
-    </w:p>
-    <w:p>
-      <w:pPr>
-        <w:spacing w:after="0"/>
-      </w:pPr>
-    </w:p>
-    <w:p>
-      <w:pPr>
-        <w:spacing w:after="0"/>
-      </w:pPr>
-      <w:r>
-        <w:t>Fountain,  ED.,  Wiseman,  BH.,  Cruickshank,  RH.,  and  Paterson,  AM.  2013.  The  ecology  and  conservation  of  Hadramphus  tuberculatus  (Pascoe  1877)  (Coleoptera:  Curculionidae:  Molytinae).  Journal  of  Insect  Conservation  17:737-745.</w:t>
+        <w:t xml:space="preserve">Wiseman,  BH.,  Fountain,  ED.,  Bowie,  MH.  He,  S.,  Cruickshank,  RH.  2016. Vivid  molecular  divergence  over  volcanic  remnants:  the  </w:t>
+      </w:r>
+      <w:proofErr w:type="spellStart"/>
+      <w:r>
+        <w:t>phylogeography</w:t>
+      </w:r>
+      <w:proofErr w:type="spellEnd"/>
+      <w:r>
+        <w:t xml:space="preserve">  of  </w:t>
+      </w:r>
+      <w:proofErr w:type="spellStart"/>
+      <w:r>
+        <w:t>Megadromus</w:t>
+      </w:r>
+      <w:proofErr w:type="spellEnd"/>
+      <w:r>
+        <w:t xml:space="preserve">  </w:t>
+      </w:r>
+      <w:proofErr w:type="spellStart"/>
+      <w:r>
+        <w:t>guerinii</w:t>
+      </w:r>
+      <w:proofErr w:type="spellEnd"/>
+      <w:r>
+        <w:t xml:space="preserve">  on  Banks  Peninsula,  New  Zealand.  New  Zealand  Journal  of  Zoology  </w:t>
+      </w:r>
+    </w:p>
+    <w:p>
+      <w:pPr>
+        <w:spacing w:after="0"/>
+      </w:pPr>
+    </w:p>
+    <w:p>
+      <w:pPr>
+        <w:spacing w:after="0"/>
+      </w:pPr>
+      <w:r>
+        <w:t xml:space="preserve">Fountain,  ED.,  Pugh,  AR.,  Wiseman,  BH.,  Smith,  VR.,  Cruickshank,  RH.,  and  Paterson,  AM.  2015.  On  the  captive  rearing  of  </w:t>
+      </w:r>
+      <w:proofErr w:type="spellStart"/>
+      <w:r>
+        <w:t>Hadramphus</w:t>
+      </w:r>
+      <w:proofErr w:type="spellEnd"/>
+      <w:r>
+        <w:t xml:space="preserve">  </w:t>
+      </w:r>
+      <w:proofErr w:type="spellStart"/>
+      <w:r>
+        <w:t>tuberculatus</w:t>
+      </w:r>
+      <w:proofErr w:type="spellEnd"/>
+      <w:r>
+        <w:t xml:space="preserve">  (Pascoe  1877)  (Coleoptera:  Curculionidae:  </w:t>
+      </w:r>
+      <w:proofErr w:type="spellStart"/>
+      <w:r>
+        <w:t>Molytinae</w:t>
+      </w:r>
+      <w:proofErr w:type="spellEnd"/>
+      <w:r>
+        <w:t xml:space="preserve">):is  ex-situ  conservation  the  lesser  of  two  weevils?  New  Zealand  Entomologist.  </w:t>
+      </w:r>
+    </w:p>
+    <w:p>
+      <w:pPr>
+        <w:spacing w:after="0"/>
+      </w:pPr>
+    </w:p>
+    <w:p>
+      <w:pPr>
+        <w:spacing w:after="0"/>
+      </w:pPr>
+      <w:r>
+        <w:t xml:space="preserve">Gillespie,  M.,  Cruickshank,  RH.,  Wiseman,  BH.,  Wratten,  S.  2013.  Incongruence  between  morphological  and  molecular  markers  in  the  butterfly  genus  </w:t>
+      </w:r>
+      <w:proofErr w:type="spellStart"/>
+      <w:r>
+        <w:t>Zizina</w:t>
+      </w:r>
+      <w:proofErr w:type="spellEnd"/>
+      <w:r>
+        <w:t xml:space="preserve">  (Lepidoptera:  </w:t>
+      </w:r>
+      <w:proofErr w:type="spellStart"/>
+      <w:r>
+        <w:t>Lycaenidae</w:t>
+      </w:r>
+      <w:proofErr w:type="spellEnd"/>
+      <w:r>
+        <w:t xml:space="preserve">)  in  New  </w:t>
+      </w:r>
+      <w:proofErr w:type="spellStart"/>
+      <w:r>
+        <w:t>Zealand.Systematic</w:t>
+      </w:r>
+      <w:proofErr w:type="spellEnd"/>
+      <w:r>
+        <w:t xml:space="preserve">  Entomology  38:151-163. </w:t>
+      </w:r>
+    </w:p>
+    <w:p>
+      <w:pPr>
+        <w:spacing w:after="0"/>
+      </w:pPr>
+    </w:p>
+    <w:p>
+      <w:pPr>
+        <w:spacing w:after="0"/>
+      </w:pPr>
+      <w:r>
+        <w:t xml:space="preserve">Fountain,  ED.,  Wiseman,  BH.,  Cruickshank,  RH.,  and  Paterson,  AM.  2013.  The  ecology  and  conservation  of  </w:t>
+      </w:r>
+      <w:proofErr w:type="spellStart"/>
+      <w:r>
+        <w:t>Hadramphus</w:t>
+      </w:r>
+      <w:proofErr w:type="spellEnd"/>
+      <w:r>
+        <w:t xml:space="preserve">  </w:t>
+      </w:r>
+      <w:proofErr w:type="spellStart"/>
+      <w:r>
+        <w:t>tuberculatus</w:t>
+      </w:r>
+      <w:proofErr w:type="spellEnd"/>
+      <w:r>
+        <w:t xml:space="preserve">  (Pascoe  1877)  (Coleoptera:  Curculionidae:  </w:t>
+      </w:r>
+      <w:proofErr w:type="spellStart"/>
+      <w:r>
+        <w:t>Molytinae</w:t>
+      </w:r>
+      <w:proofErr w:type="spellEnd"/>
+      <w:r>
+        <w:t>).  Journal  of  Insect  Conservation  17:737-745.</w:t>
       </w:r>
     </w:p>
     <w:p>
@@ -6707,7 +8720,23 @@
         <w:spacing w:after="0"/>
       </w:pPr>
       <w:r>
-        <w:t xml:space="preserve">Wiseman, B. W., Nydick, S.W., Jones, J (2018) roperators:  </w:t>
+        <w:t xml:space="preserve">Wiseman, B. W., </w:t>
+      </w:r>
+      <w:proofErr w:type="spellStart"/>
+      <w:r>
+        <w:t>Nydick</w:t>
+      </w:r>
+      <w:proofErr w:type="spellEnd"/>
+      <w:r>
+        <w:t xml:space="preserve">, S.W., Jones, J (2018) </w:t>
+      </w:r>
+      <w:proofErr w:type="spellStart"/>
+      <w:r>
+        <w:t>roperators</w:t>
+      </w:r>
+      <w:proofErr w:type="spellEnd"/>
+      <w:r>
+        <w:t xml:space="preserve">:  </w:t>
       </w:r>
       <w:r>
         <w:t>Additional Operators to Help you Write Cleaner R Code</w:t>
@@ -6726,20 +8755,36 @@
         <w:spacing w:after="0"/>
       </w:pPr>
       <w:r>
-        <w:t>Wiseman, B. W. (2015) Neurofriendly: Artificial Neural Networks Made Simple</w:t>
-      </w:r>
-    </w:p>
-    <w:p>
-      <w:pPr>
-        <w:spacing w:after="0"/>
-      </w:pPr>
-    </w:p>
-    <w:p>
-      <w:pPr>
-        <w:spacing w:after="0"/>
-      </w:pPr>
-      <w:r>
-        <w:t>Wiseman, B. W. (2015) Geofriendly: Easy Spatial Application of Artificial Neural Networks</w:t>
+        <w:t xml:space="preserve">Wiseman, B. W. (2015) </w:t>
+      </w:r>
+      <w:proofErr w:type="spellStart"/>
+      <w:r>
+        <w:t>Neurofriendly</w:t>
+      </w:r>
+      <w:proofErr w:type="spellEnd"/>
+      <w:r>
+        <w:t>: Artificial Neural Networks Made Simple</w:t>
+      </w:r>
+    </w:p>
+    <w:p>
+      <w:pPr>
+        <w:spacing w:after="0"/>
+      </w:pPr>
+    </w:p>
+    <w:p>
+      <w:pPr>
+        <w:spacing w:after="0"/>
+      </w:pPr>
+      <w:r>
+        <w:t xml:space="preserve">Wiseman, B. W. (2015) </w:t>
+      </w:r>
+      <w:proofErr w:type="spellStart"/>
+      <w:r>
+        <w:t>Geofriendly</w:t>
+      </w:r>
+      <w:proofErr w:type="spellEnd"/>
+      <w:r>
+        <w:t>: Easy Spatial Application of Artificial Neural Networks</w:t>
       </w:r>
     </w:p>
     <w:p>
@@ -6779,7 +8824,15 @@
         <w:spacing w:after="0"/>
       </w:pPr>
       <w:r>
-        <w:t xml:space="preserve">Jones, J. A., Nydick, S. W., &amp; Wiseman, B. (2019, April). </w:t>
+        <w:t xml:space="preserve">Jones, J. A., </w:t>
+      </w:r>
+      <w:proofErr w:type="spellStart"/>
+      <w:r>
+        <w:t>Nydick</w:t>
+      </w:r>
+      <w:proofErr w:type="spellEnd"/>
+      <w:r>
+        <w:t xml:space="preserve">, S. W., &amp; Wiseman, B. (2019, April). </w:t>
       </w:r>
       <w:r>
         <w:t>Web scraping with R.</w:t>
@@ -6808,7 +8861,15 @@
         <w:spacing w:after="0"/>
       </w:pPr>
       <w:r>
-        <w:t xml:space="preserve">Jones, J. A., Nydick, S. W., &amp; Wiseman, B. (2019, April). </w:t>
+        <w:t xml:space="preserve">Jones, J. A., </w:t>
+      </w:r>
+      <w:proofErr w:type="spellStart"/>
+      <w:r>
+        <w:t>Nydick</w:t>
+      </w:r>
+      <w:proofErr w:type="spellEnd"/>
+      <w:r>
+        <w:t xml:space="preserve">, S. W., &amp; Wiseman, B. (2019, April). </w:t>
       </w:r>
       <w:r>
         <w:t xml:space="preserve">Effective data wrangling and visualization with R. </w:t>
@@ -6862,46 +8923,118 @@
         <w:spacing w:after="0"/>
       </w:pPr>
       <w:r>
-        <w:t xml:space="preserve">Marris,  J.  and  Wiseman,  B.  H.  2012.  Islands  in  the  snow:  Ecology,  systematics  and  biogeography  of  the  New  Zealand  beetle  genus  Protodendrophagus  (Coleoptera:Silvanidae:Brotini).  Presented  at  the  New  Zealand  Ecological  Society  conference.  </w:t>
-      </w:r>
-    </w:p>
-    <w:p>
-      <w:pPr>
-        <w:spacing w:after="0"/>
-      </w:pPr>
-    </w:p>
-    <w:p>
-      <w:pPr>
-        <w:spacing w:after="0"/>
-      </w:pPr>
-      <w:r>
-        <w:t>Cripps,  M.,  McNeil,  M.,  Patrick,  H.,  Wiseman,  B.,  Nobilly,  F.,  Edwards,  G.  2012.  Invertebrate  abundance  and  diversity  in  intensively  managed  dairy  pastures.New  Zealand  Plant  Protection  Society  Conference.</w:t>
-      </w:r>
-    </w:p>
-    <w:p>
-      <w:pPr>
-        <w:spacing w:after="0"/>
-      </w:pPr>
-    </w:p>
-    <w:p>
-      <w:pPr>
-        <w:spacing w:after="0"/>
-      </w:pPr>
-      <w:r>
-        <w:t>Wiseman,  B.  H.,  Cruickshank,  R.  H.,  Bowie,  M.  H.,  Fountain,  E.  D.  2011.  Unexpected  genetic  variation  in  an  endemic  ground  beetle:  The  molecular  mystery  of  Megadromus  guerinii  (Coleoptera:  Carabidae).  3rdAnnual  Combined  Australian  and  New  Zealand  Entomological  Societies  Conference</w:t>
-      </w:r>
-    </w:p>
-    <w:p>
-      <w:pPr>
-        <w:spacing w:after="0"/>
-      </w:pPr>
-    </w:p>
-    <w:p>
-      <w:pPr>
-        <w:spacing w:after="0"/>
-      </w:pPr>
-      <w:r>
-        <w:t xml:space="preserve">Wiseman,  B.  H.  (2011).  The  curious  case  of  Megadromus  guerinii:  phylogeographic  oddities  on  Bank’s  Peninsula.  Presented  to  the  Canterbury  branch  of  the  New  Zealand  Entomological  Society.   </w:t>
+        <w:t xml:space="preserve">Marris,  J.  and  Wiseman,  B.  H.  2012.  Islands  in  the  snow:  Ecology,  systematics  and  biogeography  of  the  New  Zealand  beetle  genus  </w:t>
+      </w:r>
+      <w:proofErr w:type="spellStart"/>
+      <w:r>
+        <w:t>Protodendrophagus</w:t>
+      </w:r>
+      <w:proofErr w:type="spellEnd"/>
+      <w:r>
+        <w:t xml:space="preserve">  (</w:t>
+      </w:r>
+      <w:proofErr w:type="spellStart"/>
+      <w:r>
+        <w:t>Coleoptera:Silvanidae:Brotini</w:t>
+      </w:r>
+      <w:proofErr w:type="spellEnd"/>
+      <w:r>
+        <w:t xml:space="preserve">).  Presented  at  the  New  Zealand  Ecological  Society  conference.  </w:t>
+      </w:r>
+    </w:p>
+    <w:p>
+      <w:pPr>
+        <w:spacing w:after="0"/>
+      </w:pPr>
+    </w:p>
+    <w:p>
+      <w:pPr>
+        <w:spacing w:after="0"/>
+      </w:pPr>
+      <w:r>
+        <w:t xml:space="preserve">Cripps,  M.,  McNeil,  M.,  Patrick,  H.,  Wiseman,  B.,  </w:t>
+      </w:r>
+      <w:proofErr w:type="spellStart"/>
+      <w:r>
+        <w:t>Nobilly</w:t>
+      </w:r>
+      <w:proofErr w:type="spellEnd"/>
+      <w:r>
+        <w:t xml:space="preserve">,  F.,  Edwards,  G.  2012.  Invertebrate  abundance  and  diversity  in  intensively  managed  dairy  </w:t>
+      </w:r>
+      <w:proofErr w:type="spellStart"/>
+      <w:r>
+        <w:t>pastures.New</w:t>
+      </w:r>
+      <w:proofErr w:type="spellEnd"/>
+      <w:r>
+        <w:t xml:space="preserve">  Zealand  Plant  Protection  Society  Conference.</w:t>
+      </w:r>
+    </w:p>
+    <w:p>
+      <w:pPr>
+        <w:spacing w:after="0"/>
+      </w:pPr>
+    </w:p>
+    <w:p>
+      <w:pPr>
+        <w:spacing w:after="0"/>
+      </w:pPr>
+      <w:r>
+        <w:t xml:space="preserve">Wiseman,  B.  H.,  Cruickshank,  R.  H.,  Bowie,  M.  H.,  Fountain,  E.  D.  2011.  Unexpected  genetic  variation  in  an  endemic  ground  beetle:  The  molecular  mystery  of  </w:t>
+      </w:r>
+      <w:proofErr w:type="spellStart"/>
+      <w:r>
+        <w:t>Megadromus</w:t>
+      </w:r>
+      <w:proofErr w:type="spellEnd"/>
+      <w:r>
+        <w:t xml:space="preserve">  </w:t>
+      </w:r>
+      <w:proofErr w:type="spellStart"/>
+      <w:r>
+        <w:t>guerinii</w:t>
+      </w:r>
+      <w:proofErr w:type="spellEnd"/>
+      <w:r>
+        <w:t xml:space="preserve">  (Coleoptera:  </w:t>
+      </w:r>
+      <w:proofErr w:type="spellStart"/>
+      <w:r>
+        <w:t>Carabidae</w:t>
+      </w:r>
+      <w:proofErr w:type="spellEnd"/>
+      <w:r>
+        <w:t>).  3rdAnnual  Combined  Australian  and  New  Zealand  Entomological  Societies  Conference</w:t>
+      </w:r>
+    </w:p>
+    <w:p>
+      <w:pPr>
+        <w:spacing w:after="0"/>
+      </w:pPr>
+    </w:p>
+    <w:p>
+      <w:pPr>
+        <w:spacing w:after="0"/>
+      </w:pPr>
+      <w:r>
+        <w:t xml:space="preserve">Wiseman,  B.  H.  (2011).  The  curious  case  of  </w:t>
+      </w:r>
+      <w:proofErr w:type="spellStart"/>
+      <w:r>
+        <w:t>Megadromus</w:t>
+      </w:r>
+      <w:proofErr w:type="spellEnd"/>
+      <w:r>
+        <w:t xml:space="preserve">  </w:t>
+      </w:r>
+      <w:proofErr w:type="spellStart"/>
+      <w:r>
+        <w:t>guerinii</w:t>
+      </w:r>
+      <w:proofErr w:type="spellEnd"/>
+      <w:r>
+        <w:t xml:space="preserve">:  phylogeographic  oddities  on  Bank’s  Peninsula.  Presented  to  the  Canterbury  branch  of  the  New  Zealand  Entomological  Society.   </w:t>
       </w:r>
     </w:p>
     <w:p>
@@ -6985,7 +9118,7 @@
 </file>
 
 <file path=word/endnotes.xml><?xml version="1.0" encoding="utf-8"?>
-<w:endnotes xmlns:wpc="http://schemas.microsoft.com/office/word/2010/wordprocessingCanvas" xmlns:cx="http://schemas.microsoft.com/office/drawing/2014/chartex" xmlns:cx1="http://schemas.microsoft.com/office/drawing/2015/9/8/chartex" xmlns:cx2="http://schemas.microsoft.com/office/drawing/2015/10/21/chartex" xmlns:cx3="http://schemas.microsoft.com/office/drawing/2016/5/9/chartex" xmlns:cx4="http://schemas.microsoft.com/office/drawing/2016/5/10/chartex" xmlns:cx5="http://schemas.microsoft.com/office/drawing/2016/5/11/chartex" xmlns:cx6="http://schemas.microsoft.com/office/drawing/2016/5/12/chartex" xmlns:cx7="http://schemas.microsoft.com/office/drawing/2016/5/13/chartex" xmlns:cx8="http://schemas.microsoft.com/office/drawing/2016/5/14/chartex" xmlns:mc="http://schemas.openxmlformats.org/markup-compatibility/2006" xmlns:aink="http://schemas.microsoft.com/office/drawing/2016/ink" xmlns:am3d="http://schemas.microsoft.com/office/drawing/2017/model3d" xmlns:o="urn:schemas-microsoft-com:office:office" xmlns:r="http://schemas.openxmlformats.org/officeDocument/2006/relationships" xmlns:m="http://schemas.openxmlformats.org/officeDocument/2006/math" xmlns:v="urn:schemas-microsoft-com:vml" xmlns:wp14="http://schemas.microsoft.com/office/word/2010/wordprocessingDrawing" xmlns:wp="http://schemas.openxmlformats.org/drawingml/2006/wordprocessingDrawing" xmlns:w10="urn:schemas-microsoft-com:office:word" xmlns:w="http://schemas.openxmlformats.org/wordprocessingml/2006/main" xmlns:w14="http://schemas.microsoft.com/office/word/2010/wordml" xmlns:w15="http://schemas.microsoft.com/office/word/2012/wordml" xmlns:w16cex="http://schemas.microsoft.com/office/word/2018/wordml/cex" xmlns:w16cid="http://schemas.microsoft.com/office/word/2016/wordml/cid" xmlns:w16="http://schemas.microsoft.com/office/word/2018/wordml" xmlns:w16se="http://schemas.microsoft.com/office/word/2015/wordml/symex" xmlns:wpg="http://schemas.microsoft.com/office/word/2010/wordprocessingGroup" xmlns:wpi="http://schemas.microsoft.com/office/word/2010/wordprocessingInk" xmlns:wne="http://schemas.microsoft.com/office/word/2006/wordml" xmlns:wps="http://schemas.microsoft.com/office/word/2010/wordprocessingShape" mc:Ignorable="w14 w15 w16se w16cid w16 w16cex wp14">
+<w:endnotes xmlns:wpc="http://schemas.microsoft.com/office/word/2010/wordprocessingCanvas" xmlns:cx="http://schemas.microsoft.com/office/drawing/2014/chartex" xmlns:cx1="http://schemas.microsoft.com/office/drawing/2015/9/8/chartex" xmlns:cx2="http://schemas.microsoft.com/office/drawing/2015/10/21/chartex" xmlns:cx3="http://schemas.microsoft.com/office/drawing/2016/5/9/chartex" xmlns:cx4="http://schemas.microsoft.com/office/drawing/2016/5/10/chartex" xmlns:cx5="http://schemas.microsoft.com/office/drawing/2016/5/11/chartex" xmlns:cx6="http://schemas.microsoft.com/office/drawing/2016/5/12/chartex" xmlns:cx7="http://schemas.microsoft.com/office/drawing/2016/5/13/chartex" xmlns:cx8="http://schemas.microsoft.com/office/drawing/2016/5/14/chartex" xmlns:mc="http://schemas.openxmlformats.org/markup-compatibility/2006" xmlns:aink="http://schemas.microsoft.com/office/drawing/2016/ink" xmlns:am3d="http://schemas.microsoft.com/office/drawing/2017/model3d" xmlns:o="urn:schemas-microsoft-com:office:office" xmlns:r="http://schemas.openxmlformats.org/officeDocument/2006/relationships" xmlns:m="http://schemas.openxmlformats.org/officeDocument/2006/math" xmlns:v="urn:schemas-microsoft-com:vml" xmlns:wp14="http://schemas.microsoft.com/office/word/2010/wordprocessingDrawing" xmlns:wp="http://schemas.openxmlformats.org/drawingml/2006/wordprocessingDrawing" xmlns:w10="urn:schemas-microsoft-com:office:word" xmlns:w="http://schemas.openxmlformats.org/wordprocessingml/2006/main" xmlns:w14="http://schemas.microsoft.com/office/word/2010/wordml" xmlns:w15="http://schemas.microsoft.com/office/word/2012/wordml" xmlns:w16cex="http://schemas.microsoft.com/office/word/2018/wordml/cex" xmlns:w16cid="http://schemas.microsoft.com/office/word/2016/wordml/cid" xmlns:w16="http://schemas.microsoft.com/office/word/2018/wordml" xmlns:w16sdtdh="http://schemas.microsoft.com/office/word/2020/wordml/sdtdatahash" xmlns:w16se="http://schemas.microsoft.com/office/word/2015/wordml/symex" xmlns:wpg="http://schemas.microsoft.com/office/word/2010/wordprocessingGroup" xmlns:wpi="http://schemas.microsoft.com/office/word/2010/wordprocessingInk" xmlns:wne="http://schemas.microsoft.com/office/word/2006/wordml" xmlns:wps="http://schemas.microsoft.com/office/word/2010/wordprocessingShape" mc:Ignorable="w14 w15 w16se w16cid w16 w16cex w16sdtdh wp14">
   <w:endnote w:type="separator" w:id="-1">
     <w:p>
       <w:pPr>
@@ -7010,7 +9143,7 @@
 </file>
 
 <file path=word/footer1.xml><?xml version="1.0" encoding="utf-8"?>
-<w:ftr xmlns:wpc="http://schemas.microsoft.com/office/word/2010/wordprocessingCanvas" xmlns:cx="http://schemas.microsoft.com/office/drawing/2014/chartex" xmlns:cx1="http://schemas.microsoft.com/office/drawing/2015/9/8/chartex" xmlns:cx2="http://schemas.microsoft.com/office/drawing/2015/10/21/chartex" xmlns:cx3="http://schemas.microsoft.com/office/drawing/2016/5/9/chartex" xmlns:cx4="http://schemas.microsoft.com/office/drawing/2016/5/10/chartex" xmlns:cx5="http://schemas.microsoft.com/office/drawing/2016/5/11/chartex" xmlns:cx6="http://schemas.microsoft.com/office/drawing/2016/5/12/chartex" xmlns:cx7="http://schemas.microsoft.com/office/drawing/2016/5/13/chartex" xmlns:cx8="http://schemas.microsoft.com/office/drawing/2016/5/14/chartex" xmlns:mc="http://schemas.openxmlformats.org/markup-compatibility/2006" xmlns:aink="http://schemas.microsoft.com/office/drawing/2016/ink" xmlns:am3d="http://schemas.microsoft.com/office/drawing/2017/model3d" xmlns:o="urn:schemas-microsoft-com:office:office" xmlns:r="http://schemas.openxmlformats.org/officeDocument/2006/relationships" xmlns:m="http://schemas.openxmlformats.org/officeDocument/2006/math" xmlns:v="urn:schemas-microsoft-com:vml" xmlns:wp14="http://schemas.microsoft.com/office/word/2010/wordprocessingDrawing" xmlns:wp="http://schemas.openxmlformats.org/drawingml/2006/wordprocessingDrawing" xmlns:w10="urn:schemas-microsoft-com:office:word" xmlns:w="http://schemas.openxmlformats.org/wordprocessingml/2006/main" xmlns:w14="http://schemas.microsoft.com/office/word/2010/wordml" xmlns:w15="http://schemas.microsoft.com/office/word/2012/wordml" xmlns:w16cex="http://schemas.microsoft.com/office/word/2018/wordml/cex" xmlns:w16cid="http://schemas.microsoft.com/office/word/2016/wordml/cid" xmlns:w16="http://schemas.microsoft.com/office/word/2018/wordml" xmlns:w16se="http://schemas.microsoft.com/office/word/2015/wordml/symex" xmlns:wpg="http://schemas.microsoft.com/office/word/2010/wordprocessingGroup" xmlns:wpi="http://schemas.microsoft.com/office/word/2010/wordprocessingInk" xmlns:wne="http://schemas.microsoft.com/office/word/2006/wordml" xmlns:wps="http://schemas.microsoft.com/office/word/2010/wordprocessingShape" mc:Ignorable="w14 w15 w16se w16cid w16 w16cex wp14">
+<w:ftr xmlns:wpc="http://schemas.microsoft.com/office/word/2010/wordprocessingCanvas" xmlns:cx="http://schemas.microsoft.com/office/drawing/2014/chartex" xmlns:cx1="http://schemas.microsoft.com/office/drawing/2015/9/8/chartex" xmlns:cx2="http://schemas.microsoft.com/office/drawing/2015/10/21/chartex" xmlns:cx3="http://schemas.microsoft.com/office/drawing/2016/5/9/chartex" xmlns:cx4="http://schemas.microsoft.com/office/drawing/2016/5/10/chartex" xmlns:cx5="http://schemas.microsoft.com/office/drawing/2016/5/11/chartex" xmlns:cx6="http://schemas.microsoft.com/office/drawing/2016/5/12/chartex" xmlns:cx7="http://schemas.microsoft.com/office/drawing/2016/5/13/chartex" xmlns:cx8="http://schemas.microsoft.com/office/drawing/2016/5/14/chartex" xmlns:mc="http://schemas.openxmlformats.org/markup-compatibility/2006" xmlns:aink="http://schemas.microsoft.com/office/drawing/2016/ink" xmlns:am3d="http://schemas.microsoft.com/office/drawing/2017/model3d" xmlns:o="urn:schemas-microsoft-com:office:office" xmlns:r="http://schemas.openxmlformats.org/officeDocument/2006/relationships" xmlns:m="http://schemas.openxmlformats.org/officeDocument/2006/math" xmlns:v="urn:schemas-microsoft-com:vml" xmlns:wp14="http://schemas.microsoft.com/office/word/2010/wordprocessingDrawing" xmlns:wp="http://schemas.openxmlformats.org/drawingml/2006/wordprocessingDrawing" xmlns:w10="urn:schemas-microsoft-com:office:word" xmlns:w="http://schemas.openxmlformats.org/wordprocessingml/2006/main" xmlns:w14="http://schemas.microsoft.com/office/word/2010/wordml" xmlns:w15="http://schemas.microsoft.com/office/word/2012/wordml" xmlns:w16cex="http://schemas.microsoft.com/office/word/2018/wordml/cex" xmlns:w16cid="http://schemas.microsoft.com/office/word/2016/wordml/cid" xmlns:w16="http://schemas.microsoft.com/office/word/2018/wordml" xmlns:w16sdtdh="http://schemas.microsoft.com/office/word/2020/wordml/sdtdatahash" xmlns:w16se="http://schemas.microsoft.com/office/word/2015/wordml/symex" xmlns:wpg="http://schemas.microsoft.com/office/word/2010/wordprocessingGroup" xmlns:wpi="http://schemas.microsoft.com/office/word/2010/wordprocessingInk" xmlns:wne="http://schemas.microsoft.com/office/word/2006/wordml" xmlns:wps="http://schemas.microsoft.com/office/word/2010/wordprocessingShape" mc:Ignorable="w14 w15 w16se w16cid w16 w16cex w16sdtdh wp14">
   <w:p>
     <w:pPr>
       <w:pStyle w:val="Footer"/>
@@ -7020,7 +9153,7 @@
 </file>
 
 <file path=word/footer2.xml><?xml version="1.0" encoding="utf-8"?>
-<w:ftr xmlns:wpc="http://schemas.microsoft.com/office/word/2010/wordprocessingCanvas" xmlns:cx="http://schemas.microsoft.com/office/drawing/2014/chartex" xmlns:cx1="http://schemas.microsoft.com/office/drawing/2015/9/8/chartex" xmlns:cx2="http://schemas.microsoft.com/office/drawing/2015/10/21/chartex" xmlns:cx3="http://schemas.microsoft.com/office/drawing/2016/5/9/chartex" xmlns:cx4="http://schemas.microsoft.com/office/drawing/2016/5/10/chartex" xmlns:cx5="http://schemas.microsoft.com/office/drawing/2016/5/11/chartex" xmlns:cx6="http://schemas.microsoft.com/office/drawing/2016/5/12/chartex" xmlns:cx7="http://schemas.microsoft.com/office/drawing/2016/5/13/chartex" xmlns:cx8="http://schemas.microsoft.com/office/drawing/2016/5/14/chartex" xmlns:mc="http://schemas.openxmlformats.org/markup-compatibility/2006" xmlns:aink="http://schemas.microsoft.com/office/drawing/2016/ink" xmlns:am3d="http://schemas.microsoft.com/office/drawing/2017/model3d" xmlns:o="urn:schemas-microsoft-com:office:office" xmlns:r="http://schemas.openxmlformats.org/officeDocument/2006/relationships" xmlns:m="http://schemas.openxmlformats.org/officeDocument/2006/math" xmlns:v="urn:schemas-microsoft-com:vml" xmlns:wp14="http://schemas.microsoft.com/office/word/2010/wordprocessingDrawing" xmlns:wp="http://schemas.openxmlformats.org/drawingml/2006/wordprocessingDrawing" xmlns:w10="urn:schemas-microsoft-com:office:word" xmlns:w="http://schemas.openxmlformats.org/wordprocessingml/2006/main" xmlns:w14="http://schemas.microsoft.com/office/word/2010/wordml" xmlns:w15="http://schemas.microsoft.com/office/word/2012/wordml" xmlns:w16cex="http://schemas.microsoft.com/office/word/2018/wordml/cex" xmlns:w16cid="http://schemas.microsoft.com/office/word/2016/wordml/cid" xmlns:w16="http://schemas.microsoft.com/office/word/2018/wordml" xmlns:w16se="http://schemas.microsoft.com/office/word/2015/wordml/symex" xmlns:wpg="http://schemas.microsoft.com/office/word/2010/wordprocessingGroup" xmlns:wpi="http://schemas.microsoft.com/office/word/2010/wordprocessingInk" xmlns:wne="http://schemas.microsoft.com/office/word/2006/wordml" xmlns:wps="http://schemas.microsoft.com/office/word/2010/wordprocessingShape" mc:Ignorable="w14 w15 w16se w16cid w16 w16cex wp14">
+<w:ftr xmlns:wpc="http://schemas.microsoft.com/office/word/2010/wordprocessingCanvas" xmlns:cx="http://schemas.microsoft.com/office/drawing/2014/chartex" xmlns:cx1="http://schemas.microsoft.com/office/drawing/2015/9/8/chartex" xmlns:cx2="http://schemas.microsoft.com/office/drawing/2015/10/21/chartex" xmlns:cx3="http://schemas.microsoft.com/office/drawing/2016/5/9/chartex" xmlns:cx4="http://schemas.microsoft.com/office/drawing/2016/5/10/chartex" xmlns:cx5="http://schemas.microsoft.com/office/drawing/2016/5/11/chartex" xmlns:cx6="http://schemas.microsoft.com/office/drawing/2016/5/12/chartex" xmlns:cx7="http://schemas.microsoft.com/office/drawing/2016/5/13/chartex" xmlns:cx8="http://schemas.microsoft.com/office/drawing/2016/5/14/chartex" xmlns:mc="http://schemas.openxmlformats.org/markup-compatibility/2006" xmlns:aink="http://schemas.microsoft.com/office/drawing/2016/ink" xmlns:am3d="http://schemas.microsoft.com/office/drawing/2017/model3d" xmlns:o="urn:schemas-microsoft-com:office:office" xmlns:r="http://schemas.openxmlformats.org/officeDocument/2006/relationships" xmlns:m="http://schemas.openxmlformats.org/officeDocument/2006/math" xmlns:v="urn:schemas-microsoft-com:vml" xmlns:wp14="http://schemas.microsoft.com/office/word/2010/wordprocessingDrawing" xmlns:wp="http://schemas.openxmlformats.org/drawingml/2006/wordprocessingDrawing" xmlns:w10="urn:schemas-microsoft-com:office:word" xmlns:w="http://schemas.openxmlformats.org/wordprocessingml/2006/main" xmlns:w14="http://schemas.microsoft.com/office/word/2010/wordml" xmlns:w15="http://schemas.microsoft.com/office/word/2012/wordml" xmlns:w16cex="http://schemas.microsoft.com/office/word/2018/wordml/cex" xmlns:w16cid="http://schemas.microsoft.com/office/word/2016/wordml/cid" xmlns:w16="http://schemas.microsoft.com/office/word/2018/wordml" xmlns:w16sdtdh="http://schemas.microsoft.com/office/word/2020/wordml/sdtdatahash" xmlns:w16se="http://schemas.microsoft.com/office/word/2015/wordml/symex" xmlns:wpg="http://schemas.microsoft.com/office/word/2010/wordprocessingGroup" xmlns:wpi="http://schemas.microsoft.com/office/word/2010/wordprocessingInk" xmlns:wne="http://schemas.microsoft.com/office/word/2006/wordml" xmlns:wps="http://schemas.microsoft.com/office/word/2010/wordprocessingShape" mc:Ignorable="w14 w15 w16se w16cid w16 w16cex w16sdtdh wp14">
   <w:p>
     <w:pPr>
       <w:pStyle w:val="Footer"/>
@@ -7030,7 +9163,7 @@
 </file>
 
 <file path=word/footer3.xml><?xml version="1.0" encoding="utf-8"?>
-<w:ftr xmlns:wpc="http://schemas.microsoft.com/office/word/2010/wordprocessingCanvas" xmlns:cx="http://schemas.microsoft.com/office/drawing/2014/chartex" xmlns:cx1="http://schemas.microsoft.com/office/drawing/2015/9/8/chartex" xmlns:cx2="http://schemas.microsoft.com/office/drawing/2015/10/21/chartex" xmlns:cx3="http://schemas.microsoft.com/office/drawing/2016/5/9/chartex" xmlns:cx4="http://schemas.microsoft.com/office/drawing/2016/5/10/chartex" xmlns:cx5="http://schemas.microsoft.com/office/drawing/2016/5/11/chartex" xmlns:cx6="http://schemas.microsoft.com/office/drawing/2016/5/12/chartex" xmlns:cx7="http://schemas.microsoft.com/office/drawing/2016/5/13/chartex" xmlns:cx8="http://schemas.microsoft.com/office/drawing/2016/5/14/chartex" xmlns:mc="http://schemas.openxmlformats.org/markup-compatibility/2006" xmlns:aink="http://schemas.microsoft.com/office/drawing/2016/ink" xmlns:am3d="http://schemas.microsoft.com/office/drawing/2017/model3d" xmlns:o="urn:schemas-microsoft-com:office:office" xmlns:r="http://schemas.openxmlformats.org/officeDocument/2006/relationships" xmlns:m="http://schemas.openxmlformats.org/officeDocument/2006/math" xmlns:v="urn:schemas-microsoft-com:vml" xmlns:wp14="http://schemas.microsoft.com/office/word/2010/wordprocessingDrawing" xmlns:wp="http://schemas.openxmlformats.org/drawingml/2006/wordprocessingDrawing" xmlns:w10="urn:schemas-microsoft-com:office:word" xmlns:w="http://schemas.openxmlformats.org/wordprocessingml/2006/main" xmlns:w14="http://schemas.microsoft.com/office/word/2010/wordml" xmlns:w15="http://schemas.microsoft.com/office/word/2012/wordml" xmlns:w16cex="http://schemas.microsoft.com/office/word/2018/wordml/cex" xmlns:w16cid="http://schemas.microsoft.com/office/word/2016/wordml/cid" xmlns:w16="http://schemas.microsoft.com/office/word/2018/wordml" xmlns:w16se="http://schemas.microsoft.com/office/word/2015/wordml/symex" xmlns:wpg="http://schemas.microsoft.com/office/word/2010/wordprocessingGroup" xmlns:wpi="http://schemas.microsoft.com/office/word/2010/wordprocessingInk" xmlns:wne="http://schemas.microsoft.com/office/word/2006/wordml" xmlns:wps="http://schemas.microsoft.com/office/word/2010/wordprocessingShape" mc:Ignorable="w14 w15 w16se w16cid w16 w16cex wp14">
+<w:ftr xmlns:wpc="http://schemas.microsoft.com/office/word/2010/wordprocessingCanvas" xmlns:cx="http://schemas.microsoft.com/office/drawing/2014/chartex" xmlns:cx1="http://schemas.microsoft.com/office/drawing/2015/9/8/chartex" xmlns:cx2="http://schemas.microsoft.com/office/drawing/2015/10/21/chartex" xmlns:cx3="http://schemas.microsoft.com/office/drawing/2016/5/9/chartex" xmlns:cx4="http://schemas.microsoft.com/office/drawing/2016/5/10/chartex" xmlns:cx5="http://schemas.microsoft.com/office/drawing/2016/5/11/chartex" xmlns:cx6="http://schemas.microsoft.com/office/drawing/2016/5/12/chartex" xmlns:cx7="http://schemas.microsoft.com/office/drawing/2016/5/13/chartex" xmlns:cx8="http://schemas.microsoft.com/office/drawing/2016/5/14/chartex" xmlns:mc="http://schemas.openxmlformats.org/markup-compatibility/2006" xmlns:aink="http://schemas.microsoft.com/office/drawing/2016/ink" xmlns:am3d="http://schemas.microsoft.com/office/drawing/2017/model3d" xmlns:o="urn:schemas-microsoft-com:office:office" xmlns:r="http://schemas.openxmlformats.org/officeDocument/2006/relationships" xmlns:m="http://schemas.openxmlformats.org/officeDocument/2006/math" xmlns:v="urn:schemas-microsoft-com:vml" xmlns:wp14="http://schemas.microsoft.com/office/word/2010/wordprocessingDrawing" xmlns:wp="http://schemas.openxmlformats.org/drawingml/2006/wordprocessingDrawing" xmlns:w10="urn:schemas-microsoft-com:office:word" xmlns:w="http://schemas.openxmlformats.org/wordprocessingml/2006/main" xmlns:w14="http://schemas.microsoft.com/office/word/2010/wordml" xmlns:w15="http://schemas.microsoft.com/office/word/2012/wordml" xmlns:w16cex="http://schemas.microsoft.com/office/word/2018/wordml/cex" xmlns:w16cid="http://schemas.microsoft.com/office/word/2016/wordml/cid" xmlns:w16="http://schemas.microsoft.com/office/word/2018/wordml" xmlns:w16sdtdh="http://schemas.microsoft.com/office/word/2020/wordml/sdtdatahash" xmlns:w16se="http://schemas.microsoft.com/office/word/2015/wordml/symex" xmlns:wpg="http://schemas.microsoft.com/office/word/2010/wordprocessingGroup" xmlns:wpi="http://schemas.microsoft.com/office/word/2010/wordprocessingInk" xmlns:wne="http://schemas.microsoft.com/office/word/2006/wordml" xmlns:wps="http://schemas.microsoft.com/office/word/2010/wordprocessingShape" mc:Ignorable="w14 w15 w16se w16cid w16 w16cex w16sdtdh wp14">
   <w:p>
     <w:pPr>
       <w:pStyle w:val="Footer"/>
@@ -7040,7 +9173,7 @@
 </file>
 
 <file path=word/footnotes.xml><?xml version="1.0" encoding="utf-8"?>
-<w:footnotes xmlns:wpc="http://schemas.microsoft.com/office/word/2010/wordprocessingCanvas" xmlns:cx="http://schemas.microsoft.com/office/drawing/2014/chartex" xmlns:cx1="http://schemas.microsoft.com/office/drawing/2015/9/8/chartex" xmlns:cx2="http://schemas.microsoft.com/office/drawing/2015/10/21/chartex" xmlns:cx3="http://schemas.microsoft.com/office/drawing/2016/5/9/chartex" xmlns:cx4="http://schemas.microsoft.com/office/drawing/2016/5/10/chartex" xmlns:cx5="http://schemas.microsoft.com/office/drawing/2016/5/11/chartex" xmlns:cx6="http://schemas.microsoft.com/office/drawing/2016/5/12/chartex" xmlns:cx7="http://schemas.microsoft.com/office/drawing/2016/5/13/chartex" xmlns:cx8="http://schemas.microsoft.com/office/drawing/2016/5/14/chartex" xmlns:mc="http://schemas.openxmlformats.org/markup-compatibility/2006" xmlns:aink="http://schemas.microsoft.com/office/drawing/2016/ink" xmlns:am3d="http://schemas.microsoft.com/office/drawing/2017/model3d" xmlns:o="urn:schemas-microsoft-com:office:office" xmlns:r="http://schemas.openxmlformats.org/officeDocument/2006/relationships" xmlns:m="http://schemas.openxmlformats.org/officeDocument/2006/math" xmlns:v="urn:schemas-microsoft-com:vml" xmlns:wp14="http://schemas.microsoft.com/office/word/2010/wordprocessingDrawing" xmlns:wp="http://schemas.openxmlformats.org/drawingml/2006/wordprocessingDrawing" xmlns:w10="urn:schemas-microsoft-com:office:word" xmlns:w="http://schemas.openxmlformats.org/wordprocessingml/2006/main" xmlns:w14="http://schemas.microsoft.com/office/word/2010/wordml" xmlns:w15="http://schemas.microsoft.com/office/word/2012/wordml" xmlns:w16cex="http://schemas.microsoft.com/office/word/2018/wordml/cex" xmlns:w16cid="http://schemas.microsoft.com/office/word/2016/wordml/cid" xmlns:w16="http://schemas.microsoft.com/office/word/2018/wordml" xmlns:w16se="http://schemas.microsoft.com/office/word/2015/wordml/symex" xmlns:wpg="http://schemas.microsoft.com/office/word/2010/wordprocessingGroup" xmlns:wpi="http://schemas.microsoft.com/office/word/2010/wordprocessingInk" xmlns:wne="http://schemas.microsoft.com/office/word/2006/wordml" xmlns:wps="http://schemas.microsoft.com/office/word/2010/wordprocessingShape" mc:Ignorable="w14 w15 w16se w16cid w16 w16cex wp14">
+<w:footnotes xmlns:wpc="http://schemas.microsoft.com/office/word/2010/wordprocessingCanvas" xmlns:cx="http://schemas.microsoft.com/office/drawing/2014/chartex" xmlns:cx1="http://schemas.microsoft.com/office/drawing/2015/9/8/chartex" xmlns:cx2="http://schemas.microsoft.com/office/drawing/2015/10/21/chartex" xmlns:cx3="http://schemas.microsoft.com/office/drawing/2016/5/9/chartex" xmlns:cx4="http://schemas.microsoft.com/office/drawing/2016/5/10/chartex" xmlns:cx5="http://schemas.microsoft.com/office/drawing/2016/5/11/chartex" xmlns:cx6="http://schemas.microsoft.com/office/drawing/2016/5/12/chartex" xmlns:cx7="http://schemas.microsoft.com/office/drawing/2016/5/13/chartex" xmlns:cx8="http://schemas.microsoft.com/office/drawing/2016/5/14/chartex" xmlns:mc="http://schemas.openxmlformats.org/markup-compatibility/2006" xmlns:aink="http://schemas.microsoft.com/office/drawing/2016/ink" xmlns:am3d="http://schemas.microsoft.com/office/drawing/2017/model3d" xmlns:o="urn:schemas-microsoft-com:office:office" xmlns:r="http://schemas.openxmlformats.org/officeDocument/2006/relationships" xmlns:m="http://schemas.openxmlformats.org/officeDocument/2006/math" xmlns:v="urn:schemas-microsoft-com:vml" xmlns:wp14="http://schemas.microsoft.com/office/word/2010/wordprocessingDrawing" xmlns:wp="http://schemas.openxmlformats.org/drawingml/2006/wordprocessingDrawing" xmlns:w10="urn:schemas-microsoft-com:office:word" xmlns:w="http://schemas.openxmlformats.org/wordprocessingml/2006/main" xmlns:w14="http://schemas.microsoft.com/office/word/2010/wordml" xmlns:w15="http://schemas.microsoft.com/office/word/2012/wordml" xmlns:w16cex="http://schemas.microsoft.com/office/word/2018/wordml/cex" xmlns:w16cid="http://schemas.microsoft.com/office/word/2016/wordml/cid" xmlns:w16="http://schemas.microsoft.com/office/word/2018/wordml" xmlns:w16sdtdh="http://schemas.microsoft.com/office/word/2020/wordml/sdtdatahash" xmlns:w16se="http://schemas.microsoft.com/office/word/2015/wordml/symex" xmlns:wpg="http://schemas.microsoft.com/office/word/2010/wordprocessingGroup" xmlns:wpi="http://schemas.microsoft.com/office/word/2010/wordprocessingInk" xmlns:wne="http://schemas.microsoft.com/office/word/2006/wordml" xmlns:wps="http://schemas.microsoft.com/office/word/2010/wordprocessingShape" mc:Ignorable="w14 w15 w16se w16cid w16 w16cex w16sdtdh wp14">
   <w:footnote w:type="separator" w:id="-1">
     <w:p>
       <w:pPr>
@@ -7065,7 +9198,7 @@
 </file>
 
 <file path=word/header1.xml><?xml version="1.0" encoding="utf-8"?>
-<w:hdr xmlns:wpc="http://schemas.microsoft.com/office/word/2010/wordprocessingCanvas" xmlns:cx="http://schemas.microsoft.com/office/drawing/2014/chartex" xmlns:cx1="http://schemas.microsoft.com/office/drawing/2015/9/8/chartex" xmlns:cx2="http://schemas.microsoft.com/office/drawing/2015/10/21/chartex" xmlns:cx3="http://schemas.microsoft.com/office/drawing/2016/5/9/chartex" xmlns:cx4="http://schemas.microsoft.com/office/drawing/2016/5/10/chartex" xmlns:cx5="http://schemas.microsoft.com/office/drawing/2016/5/11/chartex" xmlns:cx6="http://schemas.microsoft.com/office/drawing/2016/5/12/chartex" xmlns:cx7="http://schemas.microsoft.com/office/drawing/2016/5/13/chartex" xmlns:cx8="http://schemas.microsoft.com/office/drawing/2016/5/14/chartex" xmlns:mc="http://schemas.openxmlformats.org/markup-compatibility/2006" xmlns:aink="http://schemas.microsoft.com/office/drawing/2016/ink" xmlns:am3d="http://schemas.microsoft.com/office/drawing/2017/model3d" xmlns:o="urn:schemas-microsoft-com:office:office" xmlns:r="http://schemas.openxmlformats.org/officeDocument/2006/relationships" xmlns:m="http://schemas.openxmlformats.org/officeDocument/2006/math" xmlns:v="urn:schemas-microsoft-com:vml" xmlns:wp14="http://schemas.microsoft.com/office/word/2010/wordprocessingDrawing" xmlns:wp="http://schemas.openxmlformats.org/drawingml/2006/wordprocessingDrawing" xmlns:w10="urn:schemas-microsoft-com:office:word" xmlns:w="http://schemas.openxmlformats.org/wordprocessingml/2006/main" xmlns:w14="http://schemas.microsoft.com/office/word/2010/wordml" xmlns:w15="http://schemas.microsoft.com/office/word/2012/wordml" xmlns:w16cex="http://schemas.microsoft.com/office/word/2018/wordml/cex" xmlns:w16cid="http://schemas.microsoft.com/office/word/2016/wordml/cid" xmlns:w16="http://schemas.microsoft.com/office/word/2018/wordml" xmlns:w16se="http://schemas.microsoft.com/office/word/2015/wordml/symex" xmlns:wpg="http://schemas.microsoft.com/office/word/2010/wordprocessingGroup" xmlns:wpi="http://schemas.microsoft.com/office/word/2010/wordprocessingInk" xmlns:wne="http://schemas.microsoft.com/office/word/2006/wordml" xmlns:wps="http://schemas.microsoft.com/office/word/2010/wordprocessingShape" mc:Ignorable="w14 w15 w16se w16cid w16 w16cex wp14">
+<w:hdr xmlns:wpc="http://schemas.microsoft.com/office/word/2010/wordprocessingCanvas" xmlns:cx="http://schemas.microsoft.com/office/drawing/2014/chartex" xmlns:cx1="http://schemas.microsoft.com/office/drawing/2015/9/8/chartex" xmlns:cx2="http://schemas.microsoft.com/office/drawing/2015/10/21/chartex" xmlns:cx3="http://schemas.microsoft.com/office/drawing/2016/5/9/chartex" xmlns:cx4="http://schemas.microsoft.com/office/drawing/2016/5/10/chartex" xmlns:cx5="http://schemas.microsoft.com/office/drawing/2016/5/11/chartex" xmlns:cx6="http://schemas.microsoft.com/office/drawing/2016/5/12/chartex" xmlns:cx7="http://schemas.microsoft.com/office/drawing/2016/5/13/chartex" xmlns:cx8="http://schemas.microsoft.com/office/drawing/2016/5/14/chartex" xmlns:mc="http://schemas.openxmlformats.org/markup-compatibility/2006" xmlns:aink="http://schemas.microsoft.com/office/drawing/2016/ink" xmlns:am3d="http://schemas.microsoft.com/office/drawing/2017/model3d" xmlns:o="urn:schemas-microsoft-com:office:office" xmlns:r="http://schemas.openxmlformats.org/officeDocument/2006/relationships" xmlns:m="http://schemas.openxmlformats.org/officeDocument/2006/math" xmlns:v="urn:schemas-microsoft-com:vml" xmlns:wp14="http://schemas.microsoft.com/office/word/2010/wordprocessingDrawing" xmlns:wp="http://schemas.openxmlformats.org/drawingml/2006/wordprocessingDrawing" xmlns:w10="urn:schemas-microsoft-com:office:word" xmlns:w="http://schemas.openxmlformats.org/wordprocessingml/2006/main" xmlns:w14="http://schemas.microsoft.com/office/word/2010/wordml" xmlns:w15="http://schemas.microsoft.com/office/word/2012/wordml" xmlns:w16cex="http://schemas.microsoft.com/office/word/2018/wordml/cex" xmlns:w16cid="http://schemas.microsoft.com/office/word/2016/wordml/cid" xmlns:w16="http://schemas.microsoft.com/office/word/2018/wordml" xmlns:w16sdtdh="http://schemas.microsoft.com/office/word/2020/wordml/sdtdatahash" xmlns:w16se="http://schemas.microsoft.com/office/word/2015/wordml/symex" xmlns:wpg="http://schemas.microsoft.com/office/word/2010/wordprocessingGroup" xmlns:wpi="http://schemas.microsoft.com/office/word/2010/wordprocessingInk" xmlns:wne="http://schemas.microsoft.com/office/word/2006/wordml" xmlns:wps="http://schemas.microsoft.com/office/word/2010/wordprocessingShape" mc:Ignorable="w14 w15 w16se w16cid w16 w16cex w16sdtdh wp14">
   <w:p>
     <w:pPr>
       <w:pStyle w:val="Header"/>
@@ -7075,7 +9208,7 @@
 </file>
 
 <file path=word/header2.xml><?xml version="1.0" encoding="utf-8"?>
-<w:hdr xmlns:wpc="http://schemas.microsoft.com/office/word/2010/wordprocessingCanvas" xmlns:cx="http://schemas.microsoft.com/office/drawing/2014/chartex" xmlns:cx1="http://schemas.microsoft.com/office/drawing/2015/9/8/chartex" xmlns:cx2="http://schemas.microsoft.com/office/drawing/2015/10/21/chartex" xmlns:cx3="http://schemas.microsoft.com/office/drawing/2016/5/9/chartex" xmlns:cx4="http://schemas.microsoft.com/office/drawing/2016/5/10/chartex" xmlns:cx5="http://schemas.microsoft.com/office/drawing/2016/5/11/chartex" xmlns:cx6="http://schemas.microsoft.com/office/drawing/2016/5/12/chartex" xmlns:cx7="http://schemas.microsoft.com/office/drawing/2016/5/13/chartex" xmlns:cx8="http://schemas.microsoft.com/office/drawing/2016/5/14/chartex" xmlns:mc="http://schemas.openxmlformats.org/markup-compatibility/2006" xmlns:aink="http://schemas.microsoft.com/office/drawing/2016/ink" xmlns:am3d="http://schemas.microsoft.com/office/drawing/2017/model3d" xmlns:o="urn:schemas-microsoft-com:office:office" xmlns:r="http://schemas.openxmlformats.org/officeDocument/2006/relationships" xmlns:m="http://schemas.openxmlformats.org/officeDocument/2006/math" xmlns:v="urn:schemas-microsoft-com:vml" xmlns:wp14="http://schemas.microsoft.com/office/word/2010/wordprocessingDrawing" xmlns:wp="http://schemas.openxmlformats.org/drawingml/2006/wordprocessingDrawing" xmlns:w10="urn:schemas-microsoft-com:office:word" xmlns:w="http://schemas.openxmlformats.org/wordprocessingml/2006/main" xmlns:w14="http://schemas.microsoft.com/office/word/2010/wordml" xmlns:w15="http://schemas.microsoft.com/office/word/2012/wordml" xmlns:w16cex="http://schemas.microsoft.com/office/word/2018/wordml/cex" xmlns:w16cid="http://schemas.microsoft.com/office/word/2016/wordml/cid" xmlns:w16="http://schemas.microsoft.com/office/word/2018/wordml" xmlns:w16se="http://schemas.microsoft.com/office/word/2015/wordml/symex" xmlns:wpg="http://schemas.microsoft.com/office/word/2010/wordprocessingGroup" xmlns:wpi="http://schemas.microsoft.com/office/word/2010/wordprocessingInk" xmlns:wne="http://schemas.microsoft.com/office/word/2006/wordml" xmlns:wps="http://schemas.microsoft.com/office/word/2010/wordprocessingShape" mc:Ignorable="w14 w15 w16se w16cid w16 w16cex wp14">
+<w:hdr xmlns:wpc="http://schemas.microsoft.com/office/word/2010/wordprocessingCanvas" xmlns:cx="http://schemas.microsoft.com/office/drawing/2014/chartex" xmlns:cx1="http://schemas.microsoft.com/office/drawing/2015/9/8/chartex" xmlns:cx2="http://schemas.microsoft.com/office/drawing/2015/10/21/chartex" xmlns:cx3="http://schemas.microsoft.com/office/drawing/2016/5/9/chartex" xmlns:cx4="http://schemas.microsoft.com/office/drawing/2016/5/10/chartex" xmlns:cx5="http://schemas.microsoft.com/office/drawing/2016/5/11/chartex" xmlns:cx6="http://schemas.microsoft.com/office/drawing/2016/5/12/chartex" xmlns:cx7="http://schemas.microsoft.com/office/drawing/2016/5/13/chartex" xmlns:cx8="http://schemas.microsoft.com/office/drawing/2016/5/14/chartex" xmlns:mc="http://schemas.openxmlformats.org/markup-compatibility/2006" xmlns:aink="http://schemas.microsoft.com/office/drawing/2016/ink" xmlns:am3d="http://schemas.microsoft.com/office/drawing/2017/model3d" xmlns:o="urn:schemas-microsoft-com:office:office" xmlns:r="http://schemas.openxmlformats.org/officeDocument/2006/relationships" xmlns:m="http://schemas.openxmlformats.org/officeDocument/2006/math" xmlns:v="urn:schemas-microsoft-com:vml" xmlns:wp14="http://schemas.microsoft.com/office/word/2010/wordprocessingDrawing" xmlns:wp="http://schemas.openxmlformats.org/drawingml/2006/wordprocessingDrawing" xmlns:w10="urn:schemas-microsoft-com:office:word" xmlns:w="http://schemas.openxmlformats.org/wordprocessingml/2006/main" xmlns:w14="http://schemas.microsoft.com/office/word/2010/wordml" xmlns:w15="http://schemas.microsoft.com/office/word/2012/wordml" xmlns:w16cex="http://schemas.microsoft.com/office/word/2018/wordml/cex" xmlns:w16cid="http://schemas.microsoft.com/office/word/2016/wordml/cid" xmlns:w16="http://schemas.microsoft.com/office/word/2018/wordml" xmlns:w16sdtdh="http://schemas.microsoft.com/office/word/2020/wordml/sdtdatahash" xmlns:w16se="http://schemas.microsoft.com/office/word/2015/wordml/symex" xmlns:wpg="http://schemas.microsoft.com/office/word/2010/wordprocessingGroup" xmlns:wpi="http://schemas.microsoft.com/office/word/2010/wordprocessingInk" xmlns:wne="http://schemas.microsoft.com/office/word/2006/wordml" xmlns:wps="http://schemas.microsoft.com/office/word/2010/wordprocessingShape" mc:Ignorable="w14 w15 w16se w16cid w16 w16cex w16sdtdh wp14">
   <w:p>
     <w:pPr>
       <w:tabs>
@@ -7117,7 +9250,7 @@
 </file>
 
 <file path=word/header3.xml><?xml version="1.0" encoding="utf-8"?>
-<w:hdr xmlns:wpc="http://schemas.microsoft.com/office/word/2010/wordprocessingCanvas" xmlns:cx="http://schemas.microsoft.com/office/drawing/2014/chartex" xmlns:cx1="http://schemas.microsoft.com/office/drawing/2015/9/8/chartex" xmlns:cx2="http://schemas.microsoft.com/office/drawing/2015/10/21/chartex" xmlns:cx3="http://schemas.microsoft.com/office/drawing/2016/5/9/chartex" xmlns:cx4="http://schemas.microsoft.com/office/drawing/2016/5/10/chartex" xmlns:cx5="http://schemas.microsoft.com/office/drawing/2016/5/11/chartex" xmlns:cx6="http://schemas.microsoft.com/office/drawing/2016/5/12/chartex" xmlns:cx7="http://schemas.microsoft.com/office/drawing/2016/5/13/chartex" xmlns:cx8="http://schemas.microsoft.com/office/drawing/2016/5/14/chartex" xmlns:mc="http://schemas.openxmlformats.org/markup-compatibility/2006" xmlns:aink="http://schemas.microsoft.com/office/drawing/2016/ink" xmlns:am3d="http://schemas.microsoft.com/office/drawing/2017/model3d" xmlns:o="urn:schemas-microsoft-com:office:office" xmlns:r="http://schemas.openxmlformats.org/officeDocument/2006/relationships" xmlns:m="http://schemas.openxmlformats.org/officeDocument/2006/math" xmlns:v="urn:schemas-microsoft-com:vml" xmlns:wp14="http://schemas.microsoft.com/office/word/2010/wordprocessingDrawing" xmlns:wp="http://schemas.openxmlformats.org/drawingml/2006/wordprocessingDrawing" xmlns:w10="urn:schemas-microsoft-com:office:word" xmlns:w="http://schemas.openxmlformats.org/wordprocessingml/2006/main" xmlns:w14="http://schemas.microsoft.com/office/word/2010/wordml" xmlns:w15="http://schemas.microsoft.com/office/word/2012/wordml" xmlns:w16cex="http://schemas.microsoft.com/office/word/2018/wordml/cex" xmlns:w16cid="http://schemas.microsoft.com/office/word/2016/wordml/cid" xmlns:w16="http://schemas.microsoft.com/office/word/2018/wordml" xmlns:w16se="http://schemas.microsoft.com/office/word/2015/wordml/symex" xmlns:wpg="http://schemas.microsoft.com/office/word/2010/wordprocessingGroup" xmlns:wpi="http://schemas.microsoft.com/office/word/2010/wordprocessingInk" xmlns:wne="http://schemas.microsoft.com/office/word/2006/wordml" xmlns:wps="http://schemas.microsoft.com/office/word/2010/wordprocessingShape" mc:Ignorable="w14 w15 w16se w16cid w16 w16cex wp14">
+<w:hdr xmlns:wpc="http://schemas.microsoft.com/office/word/2010/wordprocessingCanvas" xmlns:cx="http://schemas.microsoft.com/office/drawing/2014/chartex" xmlns:cx1="http://schemas.microsoft.com/office/drawing/2015/9/8/chartex" xmlns:cx2="http://schemas.microsoft.com/office/drawing/2015/10/21/chartex" xmlns:cx3="http://schemas.microsoft.com/office/drawing/2016/5/9/chartex" xmlns:cx4="http://schemas.microsoft.com/office/drawing/2016/5/10/chartex" xmlns:cx5="http://schemas.microsoft.com/office/drawing/2016/5/11/chartex" xmlns:cx6="http://schemas.microsoft.com/office/drawing/2016/5/12/chartex" xmlns:cx7="http://schemas.microsoft.com/office/drawing/2016/5/13/chartex" xmlns:cx8="http://schemas.microsoft.com/office/drawing/2016/5/14/chartex" xmlns:mc="http://schemas.openxmlformats.org/markup-compatibility/2006" xmlns:aink="http://schemas.microsoft.com/office/drawing/2016/ink" xmlns:am3d="http://schemas.microsoft.com/office/drawing/2017/model3d" xmlns:o="urn:schemas-microsoft-com:office:office" xmlns:r="http://schemas.openxmlformats.org/officeDocument/2006/relationships" xmlns:m="http://schemas.openxmlformats.org/officeDocument/2006/math" xmlns:v="urn:schemas-microsoft-com:vml" xmlns:wp14="http://schemas.microsoft.com/office/word/2010/wordprocessingDrawing" xmlns:wp="http://schemas.openxmlformats.org/drawingml/2006/wordprocessingDrawing" xmlns:w10="urn:schemas-microsoft-com:office:word" xmlns:w="http://schemas.openxmlformats.org/wordprocessingml/2006/main" xmlns:w14="http://schemas.microsoft.com/office/word/2010/wordml" xmlns:w15="http://schemas.microsoft.com/office/word/2012/wordml" xmlns:w16cex="http://schemas.microsoft.com/office/word/2018/wordml/cex" xmlns:w16cid="http://schemas.microsoft.com/office/word/2016/wordml/cid" xmlns:w16="http://schemas.microsoft.com/office/word/2018/wordml" xmlns:w16sdtdh="http://schemas.microsoft.com/office/word/2020/wordml/sdtdatahash" xmlns:w16se="http://schemas.microsoft.com/office/word/2015/wordml/symex" xmlns:wpg="http://schemas.microsoft.com/office/word/2010/wordprocessingGroup" xmlns:wpi="http://schemas.microsoft.com/office/word/2010/wordprocessingInk" xmlns:wne="http://schemas.microsoft.com/office/word/2006/wordml" xmlns:wps="http://schemas.microsoft.com/office/word/2010/wordprocessingShape" mc:Ignorable="w14 w15 w16se w16cid w16 w16cex w16sdtdh wp14">
   <w:p>
     <w:pPr>
       <w:pStyle w:val="Header"/>
@@ -7127,7 +9260,7 @@
 </file>
 
 <file path=word/numbering.xml><?xml version="1.0" encoding="utf-8"?>
-<w:numbering xmlns:wpc="http://schemas.microsoft.com/office/word/2010/wordprocessingCanvas" xmlns:cx="http://schemas.microsoft.com/office/drawing/2014/chartex" xmlns:cx1="http://schemas.microsoft.com/office/drawing/2015/9/8/chartex" xmlns:cx2="http://schemas.microsoft.com/office/drawing/2015/10/21/chartex" xmlns:cx3="http://schemas.microsoft.com/office/drawing/2016/5/9/chartex" xmlns:cx4="http://schemas.microsoft.com/office/drawing/2016/5/10/chartex" xmlns:cx5="http://schemas.microsoft.com/office/drawing/2016/5/11/chartex" xmlns:cx6="http://schemas.microsoft.com/office/drawing/2016/5/12/chartex" xmlns:cx7="http://schemas.microsoft.com/office/drawing/2016/5/13/chartex" xmlns:cx8="http://schemas.microsoft.com/office/drawing/2016/5/14/chartex" xmlns:mc="http://schemas.openxmlformats.org/markup-compatibility/2006" xmlns:aink="http://schemas.microsoft.com/office/drawing/2016/ink" xmlns:am3d="http://schemas.microsoft.com/office/drawing/2017/model3d" xmlns:o="urn:schemas-microsoft-com:office:office" xmlns:r="http://schemas.openxmlformats.org/officeDocument/2006/relationships" xmlns:m="http://schemas.openxmlformats.org/officeDocument/2006/math" xmlns:v="urn:schemas-microsoft-com:vml" xmlns:wp14="http://schemas.microsoft.com/office/word/2010/wordprocessingDrawing" xmlns:wp="http://schemas.openxmlformats.org/drawingml/2006/wordprocessingDrawing" xmlns:w10="urn:schemas-microsoft-com:office:word" xmlns:w="http://schemas.openxmlformats.org/wordprocessingml/2006/main" xmlns:w14="http://schemas.microsoft.com/office/word/2010/wordml" xmlns:w15="http://schemas.microsoft.com/office/word/2012/wordml" xmlns:w16cex="http://schemas.microsoft.com/office/word/2018/wordml/cex" xmlns:w16cid="http://schemas.microsoft.com/office/word/2016/wordml/cid" xmlns:w16="http://schemas.microsoft.com/office/word/2018/wordml" xmlns:w16se="http://schemas.microsoft.com/office/word/2015/wordml/symex" xmlns:wpg="http://schemas.microsoft.com/office/word/2010/wordprocessingGroup" xmlns:wpi="http://schemas.microsoft.com/office/word/2010/wordprocessingInk" xmlns:wne="http://schemas.microsoft.com/office/word/2006/wordml" xmlns:wps="http://schemas.microsoft.com/office/word/2010/wordprocessingShape" mc:Ignorable="w14 w15 w16se w16cid w16 w16cex wp14">
+<w:numbering xmlns:wpc="http://schemas.microsoft.com/office/word/2010/wordprocessingCanvas" xmlns:cx="http://schemas.microsoft.com/office/drawing/2014/chartex" xmlns:cx1="http://schemas.microsoft.com/office/drawing/2015/9/8/chartex" xmlns:cx2="http://schemas.microsoft.com/office/drawing/2015/10/21/chartex" xmlns:cx3="http://schemas.microsoft.com/office/drawing/2016/5/9/chartex" xmlns:cx4="http://schemas.microsoft.com/office/drawing/2016/5/10/chartex" xmlns:cx5="http://schemas.microsoft.com/office/drawing/2016/5/11/chartex" xmlns:cx6="http://schemas.microsoft.com/office/drawing/2016/5/12/chartex" xmlns:cx7="http://schemas.microsoft.com/office/drawing/2016/5/13/chartex" xmlns:cx8="http://schemas.microsoft.com/office/drawing/2016/5/14/chartex" xmlns:mc="http://schemas.openxmlformats.org/markup-compatibility/2006" xmlns:aink="http://schemas.microsoft.com/office/drawing/2016/ink" xmlns:am3d="http://schemas.microsoft.com/office/drawing/2017/model3d" xmlns:o="urn:schemas-microsoft-com:office:office" xmlns:r="http://schemas.openxmlformats.org/officeDocument/2006/relationships" xmlns:m="http://schemas.openxmlformats.org/officeDocument/2006/math" xmlns:v="urn:schemas-microsoft-com:vml" xmlns:wp14="http://schemas.microsoft.com/office/word/2010/wordprocessingDrawing" xmlns:wp="http://schemas.openxmlformats.org/drawingml/2006/wordprocessingDrawing" xmlns:w10="urn:schemas-microsoft-com:office:word" xmlns:w="http://schemas.openxmlformats.org/wordprocessingml/2006/main" xmlns:w14="http://schemas.microsoft.com/office/word/2010/wordml" xmlns:w15="http://schemas.microsoft.com/office/word/2012/wordml" xmlns:w16cex="http://schemas.microsoft.com/office/word/2018/wordml/cex" xmlns:w16cid="http://schemas.microsoft.com/office/word/2016/wordml/cid" xmlns:w16="http://schemas.microsoft.com/office/word/2018/wordml" xmlns:w16sdtdh="http://schemas.microsoft.com/office/word/2020/wordml/sdtdatahash" xmlns:w16se="http://schemas.microsoft.com/office/word/2015/wordml/symex" xmlns:wpg="http://schemas.microsoft.com/office/word/2010/wordprocessingGroup" xmlns:wpi="http://schemas.microsoft.com/office/word/2010/wordprocessingInk" xmlns:wne="http://schemas.microsoft.com/office/word/2006/wordml" xmlns:wps="http://schemas.microsoft.com/office/word/2010/wordprocessingShape" mc:Ignorable="w14 w15 w16se w16cid w16 w16cex w16sdtdh wp14">
   <w:abstractNum w:abstractNumId="0" w15:restartNumberingAfterBreak="0">
     <w:nsid w:val="191B4B95"/>
     <w:multiLevelType w:val="hybridMultilevel"/>
@@ -7310,7 +9443,7 @@
 </file>
 
 <file path=word/styles.xml><?xml version="1.0" encoding="utf-8"?>
-<w:styles xmlns:mc="http://schemas.openxmlformats.org/markup-compatibility/2006" xmlns:r="http://schemas.openxmlformats.org/officeDocument/2006/relationships" xmlns:w="http://schemas.openxmlformats.org/wordprocessingml/2006/main" xmlns:w14="http://schemas.microsoft.com/office/word/2010/wordml" xmlns:w15="http://schemas.microsoft.com/office/word/2012/wordml" xmlns:w16cex="http://schemas.microsoft.com/office/word/2018/wordml/cex" xmlns:w16cid="http://schemas.microsoft.com/office/word/2016/wordml/cid" xmlns:w16="http://schemas.microsoft.com/office/word/2018/wordml" xmlns:w16se="http://schemas.microsoft.com/office/word/2015/wordml/symex" mc:Ignorable="w14 w15 w16se w16cid w16 w16cex">
+<w:styles xmlns:mc="http://schemas.openxmlformats.org/markup-compatibility/2006" xmlns:r="http://schemas.openxmlformats.org/officeDocument/2006/relationships" xmlns:w="http://schemas.openxmlformats.org/wordprocessingml/2006/main" xmlns:w14="http://schemas.microsoft.com/office/word/2010/wordml" xmlns:w15="http://schemas.microsoft.com/office/word/2012/wordml" xmlns:w16cex="http://schemas.microsoft.com/office/word/2018/wordml/cex" xmlns:w16cid="http://schemas.microsoft.com/office/word/2016/wordml/cid" xmlns:w16="http://schemas.microsoft.com/office/word/2018/wordml" xmlns:w16sdtdh="http://schemas.microsoft.com/office/word/2020/wordml/sdtdatahash" xmlns:w16se="http://schemas.microsoft.com/office/word/2015/wordml/symex" mc:Ignorable="w14 w15 w16se w16cid w16 w16cex w16sdtdh">
   <w:docDefaults>
     <w:rPrDefault>
       <w:rPr>

</xml_diff>